<commit_message>
Added 0010 semantic analysis
</commit_message>
<xml_diff>
--- a/another_html/Articles-nodes/0010 10-31-19 China Is Determined to Reshape the Globe.docx
+++ b/another_html/Articles-nodes/0010 10-31-19 China Is Determined to Reshape the Globe.docx
@@ -12,6 +12,9 @@
         </w:rPr>
       </w:pPr>
       <w:r>
+        <w:rPr>
+          <w:noProof/>
+        </w:rPr>
         <mc:AlternateContent>
           <mc:Choice Requires="wps">
             <w:drawing>
@@ -458,6 +461,9 @@
         </w:rPr>
       </w:pPr>
       <w:r>
+        <w:rPr>
+          <w:noProof/>
+        </w:rPr>
         <mc:AlternateContent>
           <mc:Choice Requires="wps">
             <w:drawing>
@@ -602,14 +608,7 @@
                                 <w:sz w:val="18"/>
                                 <w:szCs w:val="18"/>
                               </w:rPr>
-                              <w:t xml:space="preserve">[Class]: </w:t>
-                            </w:r>
-                            <w:r>
-                              <w:rPr>
-                                <w:sz w:val="18"/>
-                                <w:szCs w:val="18"/>
-                              </w:rPr>
-                              <w:t>Person</w:t>
+                              <w:t>[Class]: Person</w:t>
                             </w:r>
                           </w:p>
                         </w:txbxContent>
@@ -650,14 +649,7 @@
                           <w:sz w:val="18"/>
                           <w:szCs w:val="18"/>
                         </w:rPr>
-                        <w:t xml:space="preserve">[Class]: </w:t>
-                      </w:r>
-                      <w:r>
-                        <w:rPr>
-                          <w:sz w:val="18"/>
-                          <w:szCs w:val="18"/>
-                        </w:rPr>
-                        <w:t>Person</w:t>
+                        <w:t>[Class]: Person</w:t>
                       </w:r>
                     </w:p>
                   </w:txbxContent>
@@ -709,6 +701,9 @@
     </w:p>
     <w:p>
       <w:r>
+        <w:rPr>
+          <w:noProof/>
+        </w:rPr>
         <mc:AlternateContent>
           <mc:Choice Requires="wps">
             <w:drawing>
@@ -868,7 +863,7 @@
       <w:r>
         <w:t xml:space="preserve">                  </w:t>
       </w:r>
-      <w:hyperlink r:id="rId7" w:history="1">
+      <w:hyperlink r:id="rId8" w:history="1">
         <w:r>
           <w:rPr>
             <w:rStyle w:val="Hyperlink"/>
@@ -879,6 +874,9 @@
     </w:p>
     <w:p>
       <w:r>
+        <w:rPr>
+          <w:noProof/>
+        </w:rPr>
         <mc:AlternateContent>
           <mc:Choice Requires="wps">
             <w:drawing>
@@ -946,6 +944,9 @@
         </mc:AlternateContent>
       </w:r>
       <w:r>
+        <w:rPr>
+          <w:noProof/>
+        </w:rPr>
         <mc:AlternateContent>
           <mc:Choice Requires="wps">
             <w:drawing>
@@ -1013,10 +1014,13 @@
         </mc:AlternateContent>
       </w:r>
       <w:r>
+        <w:rPr>
+          <w:noProof/>
+        </w:rPr>
         <mc:AlternateContent>
           <mc:Choice Requires="wps">
             <w:drawing>
-              <wp:anchor distT="0" distB="0" distL="114300" distR="114300" simplePos="0" relativeHeight="251694080" behindDoc="0" locked="0" layoutInCell="1" allowOverlap="1" wp14:anchorId="2ED5070F" wp14:editId="3C3138B5">
+              <wp:anchor distT="0" distB="0" distL="114300" distR="114300" simplePos="0" relativeHeight="251694080" behindDoc="0" locked="0" layoutInCell="1" allowOverlap="1" wp14:anchorId="2ED5070F" wp14:editId="2E344424">
                 <wp:simplePos x="0" y="0"/>
                 <wp:positionH relativeFrom="rightMargin">
                   <wp:align>left</wp:align>
@@ -1042,7 +1046,7 @@
                           <a:avLst/>
                         </a:prstGeom>
                         <a:solidFill>
-                          <a:schemeClr val="accent1"/>
+                          <a:srgbClr val="F04D3C"/>
                         </a:solidFill>
                         <a:ln>
                           <a:solidFill>
@@ -1090,14 +1094,7 @@
                                 <w:sz w:val="18"/>
                                 <w:szCs w:val="18"/>
                               </w:rPr>
-                              <w:t xml:space="preserve"> </w:t>
-                            </w:r>
-                            <w:r>
-                              <w:rPr>
-                                <w:sz w:val="18"/>
-                                <w:szCs w:val="18"/>
-                              </w:rPr>
-                              <w:t>Intent</w:t>
+                              <w:t xml:space="preserve"> Intent</w:t>
                             </w:r>
                           </w:p>
                         </w:txbxContent>
@@ -1122,7 +1119,7 @@
           </mc:Choice>
           <mc:Fallback>
             <w:pict>
-              <v:rect w14:anchorId="2ED5070F" id="Rectangle 19" o:spid="_x0000_s1030" style="position:absolute;margin-left:0;margin-top:3.95pt;width:90pt;height:19pt;z-index:251694080;visibility:visible;mso-wrap-style:square;mso-width-percent:0;mso-height-percent:0;mso-wrap-distance-left:9pt;mso-wrap-distance-top:0;mso-wrap-distance-right:9pt;mso-wrap-distance-bottom:0;mso-position-horizontal:left;mso-position-horizontal-relative:right-margin-area;mso-position-vertical:absolute;mso-position-vertical-relative:text;mso-width-percent:0;mso-height-percent:0;mso-width-relative:margin;mso-height-relative:margin;v-text-anchor:middle" o:gfxdata="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" fillcolor="#4472c4 [3204]" strokecolor="#2f5496 [2404]" strokeweight="1pt">
+              <v:rect w14:anchorId="2ED5070F" id="Rectangle 19" o:spid="_x0000_s1030" style="position:absolute;margin-left:0;margin-top:3.95pt;width:90pt;height:19pt;z-index:251694080;visibility:visible;mso-wrap-style:square;mso-width-percent:0;mso-height-percent:0;mso-wrap-distance-left:9pt;mso-wrap-distance-top:0;mso-wrap-distance-right:9pt;mso-wrap-distance-bottom:0;mso-position-horizontal:left;mso-position-horizontal-relative:right-margin-area;mso-position-vertical:absolute;mso-position-vertical-relative:text;mso-width-percent:0;mso-height-percent:0;mso-width-relative:margin;mso-height-relative:margin;v-text-anchor:middle" o:gfxdata="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" fillcolor="#f04d3c" strokecolor="#2f5496 [2404]" strokeweight="1pt">
                 <v:textbox>
                   <w:txbxContent>
                     <w:p>
@@ -1145,14 +1142,7 @@
                           <w:sz w:val="18"/>
                           <w:szCs w:val="18"/>
                         </w:rPr>
-                        <w:t xml:space="preserve"> </w:t>
-                      </w:r>
-                      <w:r>
-                        <w:rPr>
-                          <w:sz w:val="18"/>
-                          <w:szCs w:val="18"/>
-                        </w:rPr>
-                        <w:t>Intent</w:t>
+                        <w:t xml:space="preserve"> Intent</w:t>
                       </w:r>
                     </w:p>
                   </w:txbxContent>
@@ -1164,6 +1154,9 @@
         </mc:AlternateContent>
       </w:r>
       <w:r>
+        <w:rPr>
+          <w:noProof/>
+        </w:rPr>
         <mc:AlternateContent>
           <mc:Choice Requires="wps">
             <w:drawing>
@@ -1231,6 +1224,9 @@
         </mc:AlternateContent>
       </w:r>
       <w:r>
+        <w:rPr>
+          <w:noProof/>
+        </w:rPr>
         <mc:AlternateContent>
           <mc:Choice Requires="wps">
             <w:drawing>
@@ -1308,14 +1304,7 @@
                                 <w:sz w:val="18"/>
                                 <w:szCs w:val="18"/>
                               </w:rPr>
-                              <w:t xml:space="preserve"> </w:t>
-                            </w:r>
-                            <w:r>
-                              <w:rPr>
-                                <w:sz w:val="18"/>
-                                <w:szCs w:val="18"/>
-                              </w:rPr>
-                              <w:t>Price</w:t>
+                              <w:t xml:space="preserve"> Price</w:t>
                             </w:r>
                           </w:p>
                         </w:txbxContent>
@@ -1363,14 +1352,7 @@
                           <w:sz w:val="18"/>
                           <w:szCs w:val="18"/>
                         </w:rPr>
-                        <w:t xml:space="preserve"> </w:t>
-                      </w:r>
-                      <w:r>
-                        <w:rPr>
-                          <w:sz w:val="18"/>
-                          <w:szCs w:val="18"/>
-                        </w:rPr>
-                        <w:t>Price</w:t>
+                        <w:t xml:space="preserve"> Price</w:t>
                       </w:r>
                     </w:p>
                   </w:txbxContent>
@@ -1465,14 +1447,7 @@
                                 <w:sz w:val="18"/>
                                 <w:szCs w:val="18"/>
                               </w:rPr>
-                              <w:t xml:space="preserve"> </w:t>
-                            </w:r>
-                            <w:r>
-                              <w:rPr>
-                                <w:sz w:val="18"/>
-                                <w:szCs w:val="18"/>
-                              </w:rPr>
-                              <w:t>Concept</w:t>
+                              <w:t xml:space="preserve"> Concept</w:t>
                             </w:r>
                           </w:p>
                         </w:txbxContent>
@@ -1520,14 +1495,7 @@
                           <w:sz w:val="18"/>
                           <w:szCs w:val="18"/>
                         </w:rPr>
-                        <w:t xml:space="preserve"> </w:t>
-                      </w:r>
-                      <w:r>
-                        <w:rPr>
-                          <w:sz w:val="18"/>
-                          <w:szCs w:val="18"/>
-                        </w:rPr>
-                        <w:t>Concept</w:t>
+                        <w:t xml:space="preserve"> Concept</w:t>
                       </w:r>
                     </w:p>
                   </w:txbxContent>
@@ -1823,7 +1791,7 @@
       </w:r>
       <w:r>
         <w:rPr>
-          <w:highlight w:val="cyan"/>
+          <w:highlight w:val="magenta"/>
         </w:rPr>
         <w:t>China's bold effort to remake the strategic landscape</w:t>
       </w:r>
@@ -1851,6 +1819,9 @@
     </w:p>
     <w:p>
       <w:r>
+        <w:rPr>
+          <w:noProof/>
+        </w:rPr>
         <mc:AlternateContent>
           <mc:Choice Requires="wps">
             <w:drawing>
@@ -1918,6 +1889,9 @@
         </mc:AlternateContent>
       </w:r>
       <w:r>
+        <w:rPr>
+          <w:noProof/>
+        </w:rPr>
         <mc:AlternateContent>
           <mc:Choice Requires="wps">
             <w:drawing>
@@ -1995,14 +1969,7 @@
                                 <w:sz w:val="18"/>
                                 <w:szCs w:val="18"/>
                               </w:rPr>
-                              <w:t xml:space="preserve"> </w:t>
-                            </w:r>
-                            <w:r>
-                              <w:rPr>
-                                <w:sz w:val="18"/>
-                                <w:szCs w:val="18"/>
-                              </w:rPr>
-                              <w:t>Region</w:t>
+                              <w:t xml:space="preserve"> Region</w:t>
                             </w:r>
                           </w:p>
                         </w:txbxContent>
@@ -2050,14 +2017,7 @@
                           <w:sz w:val="18"/>
                           <w:szCs w:val="18"/>
                         </w:rPr>
-                        <w:t xml:space="preserve"> </w:t>
-                      </w:r>
-                      <w:r>
-                        <w:rPr>
-                          <w:sz w:val="18"/>
-                          <w:szCs w:val="18"/>
-                        </w:rPr>
-                        <w:t>Region</w:t>
+                        <w:t xml:space="preserve"> Region</w:t>
                       </w:r>
                     </w:p>
                   </w:txbxContent>
@@ -2068,6 +2028,9 @@
         </mc:AlternateContent>
       </w:r>
       <w:r>
+        <w:rPr>
+          <w:noProof/>
+        </w:rPr>
         <mc:AlternateContent>
           <mc:Choice Requires="wps">
             <w:drawing>
@@ -2145,14 +2108,7 @@
                                 <w:sz w:val="18"/>
                                 <w:szCs w:val="18"/>
                               </w:rPr>
-                              <w:t xml:space="preserve"> </w:t>
-                            </w:r>
-                            <w:r>
-                              <w:rPr>
-                                <w:sz w:val="18"/>
-                                <w:szCs w:val="18"/>
-                              </w:rPr>
-                              <w:t>Country</w:t>
+                              <w:t xml:space="preserve"> Country</w:t>
                             </w:r>
                           </w:p>
                         </w:txbxContent>
@@ -2200,14 +2156,7 @@
                           <w:sz w:val="18"/>
                           <w:szCs w:val="18"/>
                         </w:rPr>
-                        <w:t xml:space="preserve"> </w:t>
-                      </w:r>
-                      <w:r>
-                        <w:rPr>
-                          <w:sz w:val="18"/>
-                          <w:szCs w:val="18"/>
-                        </w:rPr>
-                        <w:t>Country</w:t>
+                        <w:t xml:space="preserve"> Country</w:t>
                       </w:r>
                     </w:p>
                   </w:txbxContent>
@@ -2218,6 +2167,9 @@
         </mc:AlternateContent>
       </w:r>
       <w:r>
+        <w:rPr>
+          <w:noProof/>
+        </w:rPr>
         <mc:AlternateContent>
           <mc:Choice Requires="wps">
             <w:drawing>
@@ -2285,6 +2237,9 @@
         </mc:AlternateContent>
       </w:r>
       <w:r>
+        <w:rPr>
+          <w:noProof/>
+        </w:rPr>
         <mc:AlternateContent>
           <mc:Choice Requires="wps">
             <w:drawing>
@@ -2424,6 +2379,9 @@
         </mc:AlternateContent>
       </w:r>
       <w:r>
+        <w:rPr>
+          <w:noProof/>
+        </w:rPr>
         <mc:AlternateContent>
           <mc:Choice Requires="wps">
             <w:drawing>
@@ -2491,6 +2449,9 @@
         </mc:AlternateContent>
       </w:r>
       <w:r>
+        <w:rPr>
+          <w:noProof/>
+        </w:rPr>
         <mc:AlternateContent>
           <mc:Choice Requires="wps">
             <w:drawing>
@@ -2569,14 +2530,7 @@
                                 <w:sz w:val="18"/>
                                 <w:szCs w:val="18"/>
                               </w:rPr>
-                              <w:t xml:space="preserve"> </w:t>
-                            </w:r>
-                            <w:r>
-                              <w:rPr>
-                                <w:sz w:val="18"/>
-                                <w:szCs w:val="18"/>
-                              </w:rPr>
-                              <w:t>City</w:t>
+                              <w:t xml:space="preserve"> City</w:t>
                             </w:r>
                           </w:p>
                         </w:txbxContent>
@@ -2625,14 +2579,7 @@
                           <w:sz w:val="18"/>
                           <w:szCs w:val="18"/>
                         </w:rPr>
-                        <w:t xml:space="preserve"> </w:t>
-                      </w:r>
-                      <w:r>
-                        <w:rPr>
-                          <w:sz w:val="18"/>
-                          <w:szCs w:val="18"/>
-                        </w:rPr>
-                        <w:t>City</w:t>
+                        <w:t xml:space="preserve"> City</w:t>
                       </w:r>
                     </w:p>
                   </w:txbxContent>
@@ -2643,6 +2590,9 @@
         </mc:AlternateContent>
       </w:r>
       <w:r>
+        <w:rPr>
+          <w:noProof/>
+        </w:rPr>
         <mc:AlternateContent>
           <mc:Choice Requires="wps">
             <w:drawing>
@@ -2710,6 +2660,9 @@
         </mc:AlternateContent>
       </w:r>
       <w:r>
+        <w:rPr>
+          <w:noProof/>
+        </w:rPr>
         <mc:AlternateContent>
           <mc:Choice Requires="wps">
             <w:drawing>
@@ -2788,14 +2741,7 @@
                                 <w:sz w:val="18"/>
                                 <w:szCs w:val="18"/>
                               </w:rPr>
-                              <w:t xml:space="preserve"> </w:t>
-                            </w:r>
-                            <w:r>
-                              <w:rPr>
-                                <w:sz w:val="18"/>
-                                <w:szCs w:val="18"/>
-                              </w:rPr>
-                              <w:t>Expectation</w:t>
+                              <w:t xml:space="preserve"> Expectation</w:t>
                             </w:r>
                           </w:p>
                         </w:txbxContent>
@@ -2844,14 +2790,7 @@
                           <w:sz w:val="18"/>
                           <w:szCs w:val="18"/>
                         </w:rPr>
-                        <w:t xml:space="preserve"> </w:t>
-                      </w:r>
-                      <w:r>
-                        <w:rPr>
-                          <w:sz w:val="18"/>
-                          <w:szCs w:val="18"/>
-                        </w:rPr>
-                        <w:t>Expectation</w:t>
+                        <w:t xml:space="preserve"> Expectation</w:t>
                       </w:r>
                     </w:p>
                   </w:txbxContent>
@@ -2862,6 +2801,9 @@
         </mc:AlternateContent>
       </w:r>
       <w:r>
+        <w:rPr>
+          <w:noProof/>
+        </w:rPr>
         <mc:AlternateContent>
           <mc:Choice Requires="wps">
             <w:drawing>
@@ -2929,6 +2871,9 @@
         </mc:AlternateContent>
       </w:r>
       <w:r>
+        <w:rPr>
+          <w:noProof/>
+        </w:rPr>
         <mc:AlternateContent>
           <mc:Choice Requires="wps">
             <w:drawing>
@@ -2996,6 +2941,9 @@
         </mc:AlternateContent>
       </w:r>
       <w:r>
+        <w:rPr>
+          <w:noProof/>
+        </w:rPr>
         <mc:AlternateContent>
           <mc:Choice Requires="wps">
             <w:drawing>
@@ -3063,6 +3011,9 @@
         </mc:AlternateContent>
       </w:r>
       <w:r>
+        <w:rPr>
+          <w:noProof/>
+        </w:rPr>
         <mc:AlternateContent>
           <mc:Choice Requires="wps">
             <w:drawing>
@@ -3140,14 +3091,7 @@
                                 <w:sz w:val="18"/>
                                 <w:szCs w:val="18"/>
                               </w:rPr>
-                              <w:t xml:space="preserve"> </w:t>
-                            </w:r>
-                            <w:r>
-                              <w:rPr>
-                                <w:sz w:val="18"/>
-                                <w:szCs w:val="18"/>
-                              </w:rPr>
-                              <w:t>Country</w:t>
+                              <w:t xml:space="preserve"> Country</w:t>
                             </w:r>
                           </w:p>
                         </w:txbxContent>
@@ -3195,14 +3139,7 @@
                           <w:sz w:val="18"/>
                           <w:szCs w:val="18"/>
                         </w:rPr>
-                        <w:t xml:space="preserve"> </w:t>
-                      </w:r>
-                      <w:r>
-                        <w:rPr>
-                          <w:sz w:val="18"/>
-                          <w:szCs w:val="18"/>
-                        </w:rPr>
-                        <w:t>Country</w:t>
+                        <w:t xml:space="preserve"> Country</w:t>
                       </w:r>
                     </w:p>
                   </w:txbxContent>
@@ -3213,6 +3150,9 @@
         </mc:AlternateContent>
       </w:r>
       <w:r>
+        <w:rPr>
+          <w:noProof/>
+        </w:rPr>
         <mc:AlternateContent>
           <mc:Choice Requires="wps">
             <w:drawing>
@@ -3396,10 +3336,13 @@
     </w:p>
     <w:p>
       <w:r>
+        <w:rPr>
+          <w:noProof/>
+        </w:rPr>
         <mc:AlternateContent>
           <mc:Choice Requires="wps">
             <w:drawing>
-              <wp:anchor distT="0" distB="0" distL="114300" distR="114300" simplePos="0" relativeHeight="251732992" behindDoc="0" locked="0" layoutInCell="1" allowOverlap="1" wp14:anchorId="211105CD" wp14:editId="596D0BFC">
+              <wp:anchor distT="0" distB="0" distL="114300" distR="114300" simplePos="0" relativeHeight="251732992" behindDoc="0" locked="0" layoutInCell="1" allowOverlap="1" wp14:anchorId="211105CD" wp14:editId="2626F0AC">
                 <wp:simplePos x="0" y="0"/>
                 <wp:positionH relativeFrom="rightMargin">
                   <wp:posOffset>63500</wp:posOffset>
@@ -3425,7 +3368,7 @@
                           <a:avLst/>
                         </a:prstGeom>
                         <a:solidFill>
-                          <a:schemeClr val="accent1"/>
+                          <a:srgbClr val="F04D3C"/>
                         </a:solidFill>
                         <a:ln>
                           <a:solidFill>
@@ -3498,7 +3441,7 @@
           </mc:Choice>
           <mc:Fallback>
             <w:pict>
-              <v:rect w14:anchorId="211105CD" id="Rectangle 41" o:spid="_x0000_s1040" style="position:absolute;margin-left:5pt;margin-top:51.55pt;width:70pt;height:19pt;z-index:251732992;visibility:visible;mso-wrap-style:square;mso-width-percent:0;mso-height-percent:0;mso-wrap-distance-left:9pt;mso-wrap-distance-top:0;mso-wrap-distance-right:9pt;mso-wrap-distance-bottom:0;mso-position-horizontal:absolute;mso-position-horizontal-relative:right-margin-area;mso-position-vertical:absolute;mso-position-vertical-relative:text;mso-width-percent:0;mso-height-percent:0;mso-width-relative:margin;mso-height-relative:margin;v-text-anchor:middle" o:gfxdata="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" fillcolor="#4472c4 [3204]" strokecolor="#2f5496 [2404]" strokeweight="1pt">
+              <v:rect w14:anchorId="211105CD" id="Rectangle 41" o:spid="_x0000_s1040" style="position:absolute;margin-left:5pt;margin-top:51.55pt;width:70pt;height:19pt;z-index:251732992;visibility:visible;mso-wrap-style:square;mso-width-percent:0;mso-height-percent:0;mso-wrap-distance-left:9pt;mso-wrap-distance-top:0;mso-wrap-distance-right:9pt;mso-wrap-distance-bottom:0;mso-position-horizontal:absolute;mso-position-horizontal-relative:right-margin-area;mso-position-vertical:absolute;mso-position-vertical-relative:text;mso-width-percent:0;mso-height-percent:0;mso-width-relative:margin;mso-height-relative:margin;v-text-anchor:middle" o:gfxdata="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" fillcolor="#f04d3c" strokecolor="#2f5496 [2404]" strokeweight="1pt">
                 <v:textbox>
                   <w:txbxContent>
                     <w:p>
@@ -3533,6 +3476,9 @@
         </mc:AlternateContent>
       </w:r>
       <w:r>
+        <w:rPr>
+          <w:noProof/>
+        </w:rPr>
         <mc:AlternateContent>
           <mc:Choice Requires="wps">
             <w:drawing>
@@ -3600,6 +3546,9 @@
         </mc:AlternateContent>
       </w:r>
       <w:r>
+        <w:rPr>
+          <w:noProof/>
+        </w:rPr>
         <mc:AlternateContent>
           <mc:Choice Requires="wps">
             <w:drawing>
@@ -3677,14 +3626,7 @@
                                 <w:sz w:val="18"/>
                                 <w:szCs w:val="18"/>
                               </w:rPr>
-                              <w:t xml:space="preserve"> </w:t>
-                            </w:r>
-                            <w:r>
-                              <w:rPr>
-                                <w:sz w:val="18"/>
-                                <w:szCs w:val="18"/>
-                              </w:rPr>
-                              <w:t>Project</w:t>
+                              <w:t xml:space="preserve"> Project</w:t>
                             </w:r>
                           </w:p>
                         </w:txbxContent>
@@ -3732,14 +3674,7 @@
                           <w:sz w:val="18"/>
                           <w:szCs w:val="18"/>
                         </w:rPr>
-                        <w:t xml:space="preserve"> </w:t>
-                      </w:r>
-                      <w:r>
-                        <w:rPr>
-                          <w:sz w:val="18"/>
-                          <w:szCs w:val="18"/>
-                        </w:rPr>
-                        <w:t>Project</w:t>
+                        <w:t xml:space="preserve"> Project</w:t>
                       </w:r>
                     </w:p>
                   </w:txbxContent>
@@ -3750,6 +3685,9 @@
         </mc:AlternateContent>
       </w:r>
       <w:r>
+        <w:rPr>
+          <w:noProof/>
+        </w:rPr>
         <mc:AlternateContent>
           <mc:Choice Requires="wps">
             <w:drawing>
@@ -3817,6 +3755,9 @@
         </mc:AlternateContent>
       </w:r>
       <w:r>
+        <w:rPr>
+          <w:noProof/>
+        </w:rPr>
         <mc:AlternateContent>
           <mc:Choice Requires="wps">
             <w:drawing>
@@ -3884,6 +3825,9 @@
         </mc:AlternateContent>
       </w:r>
       <w:r>
+        <w:rPr>
+          <w:noProof/>
+        </w:rPr>
         <mc:AlternateContent>
           <mc:Choice Requires="wps">
             <w:drawing>
@@ -3951,6 +3895,9 @@
         </mc:AlternateContent>
       </w:r>
       <w:r>
+        <w:rPr>
+          <w:noProof/>
+        </w:rPr>
         <mc:AlternateContent>
           <mc:Choice Requires="wps">
             <w:drawing>
@@ -4089,6 +4036,9 @@
         </mc:AlternateContent>
       </w:r>
       <w:r>
+        <w:rPr>
+          <w:noProof/>
+        </w:rPr>
         <mc:AlternateContent>
           <mc:Choice Requires="wps">
             <w:drawing>
@@ -4156,6 +4106,9 @@
         </mc:AlternateContent>
       </w:r>
       <w:r>
+        <w:rPr>
+          <w:noProof/>
+        </w:rPr>
         <mc:AlternateContent>
           <mc:Choice Requires="wps">
             <w:drawing>
@@ -4234,14 +4187,7 @@
                                 <w:sz w:val="18"/>
                                 <w:szCs w:val="18"/>
                               </w:rPr>
-                              <w:t xml:space="preserve"> </w:t>
-                            </w:r>
-                            <w:r>
-                              <w:rPr>
-                                <w:sz w:val="18"/>
-                                <w:szCs w:val="18"/>
-                              </w:rPr>
-                              <w:t>Weakness</w:t>
+                              <w:t xml:space="preserve"> Weakness</w:t>
                             </w:r>
                           </w:p>
                         </w:txbxContent>
@@ -4290,14 +4236,7 @@
                           <w:sz w:val="18"/>
                           <w:szCs w:val="18"/>
                         </w:rPr>
-                        <w:t xml:space="preserve"> </w:t>
-                      </w:r>
-                      <w:r>
-                        <w:rPr>
-                          <w:sz w:val="18"/>
-                          <w:szCs w:val="18"/>
-                        </w:rPr>
-                        <w:t>Weakness</w:t>
+                        <w:t xml:space="preserve"> Weakness</w:t>
                       </w:r>
                     </w:p>
                   </w:txbxContent>
@@ -4308,6 +4247,9 @@
         </mc:AlternateContent>
       </w:r>
       <w:r>
+        <w:rPr>
+          <w:noProof/>
+        </w:rPr>
         <mc:AlternateContent>
           <mc:Choice Requires="wps">
             <w:drawing>
@@ -4375,6 +4317,9 @@
         </mc:AlternateContent>
       </w:r>
       <w:r>
+        <w:rPr>
+          <w:noProof/>
+        </w:rPr>
         <mc:AlternateContent>
           <mc:Choice Requires="wps">
             <w:drawing>
@@ -4452,14 +4397,7 @@
                                 <w:sz w:val="18"/>
                                 <w:szCs w:val="18"/>
                               </w:rPr>
-                              <w:t xml:space="preserve"> </w:t>
-                            </w:r>
-                            <w:r>
-                              <w:rPr>
-                                <w:sz w:val="18"/>
-                                <w:szCs w:val="18"/>
-                              </w:rPr>
-                              <w:t>Strait</w:t>
+                              <w:t xml:space="preserve"> Strait</w:t>
                             </w:r>
                           </w:p>
                         </w:txbxContent>
@@ -4507,14 +4445,7 @@
                           <w:sz w:val="18"/>
                           <w:szCs w:val="18"/>
                         </w:rPr>
-                        <w:t xml:space="preserve"> </w:t>
-                      </w:r>
-                      <w:r>
-                        <w:rPr>
-                          <w:sz w:val="18"/>
-                          <w:szCs w:val="18"/>
-                        </w:rPr>
-                        <w:t>Strait</w:t>
+                        <w:t xml:space="preserve"> Strait</w:t>
                       </w:r>
                     </w:p>
                   </w:txbxContent>
@@ -4525,6 +4456,9 @@
         </mc:AlternateContent>
       </w:r>
       <w:r>
+        <w:rPr>
+          <w:noProof/>
+        </w:rPr>
         <mc:AlternateContent>
           <mc:Choice Requires="wps">
             <w:drawing>
@@ -4592,6 +4526,9 @@
         </mc:AlternateContent>
       </w:r>
       <w:r>
+        <w:rPr>
+          <w:noProof/>
+        </w:rPr>
         <mc:AlternateContent>
           <mc:Choice Requires="wps">
             <w:drawing>
@@ -4670,14 +4607,7 @@
                                 <w:sz w:val="18"/>
                                 <w:szCs w:val="18"/>
                               </w:rPr>
-                              <w:t xml:space="preserve"> </w:t>
-                            </w:r>
-                            <w:r>
-                              <w:rPr>
-                                <w:sz w:val="18"/>
-                                <w:szCs w:val="18"/>
-                              </w:rPr>
-                              <w:t>Goods</w:t>
+                              <w:t xml:space="preserve"> Goods</w:t>
                             </w:r>
                           </w:p>
                         </w:txbxContent>
@@ -4726,14 +4656,7 @@
                           <w:sz w:val="18"/>
                           <w:szCs w:val="18"/>
                         </w:rPr>
-                        <w:t xml:space="preserve"> </w:t>
-                      </w:r>
-                      <w:r>
-                        <w:rPr>
-                          <w:sz w:val="18"/>
-                          <w:szCs w:val="18"/>
-                        </w:rPr>
-                        <w:t>Goods</w:t>
+                        <w:t xml:space="preserve"> Goods</w:t>
                       </w:r>
                     </w:p>
                   </w:txbxContent>
@@ -4744,6 +4667,9 @@
         </mc:AlternateContent>
       </w:r>
       <w:r>
+        <w:rPr>
+          <w:noProof/>
+        </w:rPr>
         <mc:AlternateContent>
           <mc:Choice Requires="wps">
             <w:drawing>
@@ -4811,6 +4737,9 @@
         </mc:AlternateContent>
       </w:r>
       <w:r>
+        <w:rPr>
+          <w:noProof/>
+        </w:rPr>
         <mc:AlternateContent>
           <mc:Choice Requires="wps">
             <w:drawing>
@@ -4981,7 +4910,7 @@
       </w:r>
       <w:r>
         <w:rPr>
-          <w:highlight w:val="cyan"/>
+          <w:highlight w:val="magenta"/>
         </w:rPr>
         <w:t>changing the country's strategic geography</w:t>
       </w:r>
@@ -4991,6 +4920,9 @@
     </w:p>
     <w:p>
       <w:r>
+        <w:rPr>
+          <w:noProof/>
+        </w:rPr>
         <mc:AlternateContent>
           <mc:Choice Requires="wps">
             <w:drawing>
@@ -5068,14 +5000,7 @@
                                 <w:sz w:val="18"/>
                                 <w:szCs w:val="18"/>
                               </w:rPr>
-                              <w:t xml:space="preserve"> </w:t>
-                            </w:r>
-                            <w:r>
-                              <w:rPr>
-                                <w:sz w:val="18"/>
-                                <w:szCs w:val="18"/>
-                              </w:rPr>
-                              <w:t>Defense</w:t>
+                              <w:t xml:space="preserve"> Defense</w:t>
                             </w:r>
                           </w:p>
                         </w:txbxContent>
@@ -5123,14 +5048,7 @@
                           <w:sz w:val="18"/>
                           <w:szCs w:val="18"/>
                         </w:rPr>
-                        <w:t xml:space="preserve"> </w:t>
-                      </w:r>
-                      <w:r>
-                        <w:rPr>
-                          <w:sz w:val="18"/>
-                          <w:szCs w:val="18"/>
-                        </w:rPr>
-                        <w:t>Defense</w:t>
+                        <w:t xml:space="preserve"> Defense</w:t>
                       </w:r>
                     </w:p>
                   </w:txbxContent>
@@ -5141,10 +5059,13 @@
         </mc:AlternateContent>
       </w:r>
       <w:r>
+        <w:rPr>
+          <w:noProof/>
+        </w:rPr>
         <mc:AlternateContent>
           <mc:Choice Requires="wps">
             <w:drawing>
-              <wp:anchor distT="0" distB="0" distL="114300" distR="114300" simplePos="0" relativeHeight="251750400" behindDoc="0" locked="0" layoutInCell="1" allowOverlap="1" wp14:anchorId="09947066" wp14:editId="415FB5EA">
+              <wp:anchor distT="0" distB="0" distL="114300" distR="114300" simplePos="0" relativeHeight="251750400" behindDoc="0" locked="0" layoutInCell="1" allowOverlap="1" wp14:anchorId="09947066" wp14:editId="73D55DAA">
                 <wp:simplePos x="0" y="0"/>
                 <wp:positionH relativeFrom="rightMargin">
                   <wp:posOffset>120650</wp:posOffset>
@@ -5170,7 +5091,7 @@
                           <a:avLst/>
                         </a:prstGeom>
                         <a:solidFill>
-                          <a:schemeClr val="accent1"/>
+                          <a:srgbClr val="F04D3C"/>
                         </a:solidFill>
                         <a:ln>
                           <a:solidFill>
@@ -5243,7 +5164,7 @@
           </mc:Choice>
           <mc:Fallback>
             <w:pict>
-              <v:rect w14:anchorId="09947066" id="Rectangle 51" o:spid="_x0000_s1047" style="position:absolute;margin-left:9.5pt;margin-top:64.5pt;width:70pt;height:19pt;z-index:251750400;visibility:visible;mso-wrap-style:square;mso-width-percent:0;mso-height-percent:0;mso-wrap-distance-left:9pt;mso-wrap-distance-top:0;mso-wrap-distance-right:9pt;mso-wrap-distance-bottom:0;mso-position-horizontal:absolute;mso-position-horizontal-relative:right-margin-area;mso-position-vertical:absolute;mso-position-vertical-relative:text;mso-width-percent:0;mso-height-percent:0;mso-width-relative:margin;mso-height-relative:margin;v-text-anchor:middle" o:gfxdata="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" fillcolor="#4472c4 [3204]" strokecolor="#2f5496 [2404]" strokeweight="1pt">
+              <v:rect w14:anchorId="09947066" id="Rectangle 51" o:spid="_x0000_s1047" style="position:absolute;margin-left:9.5pt;margin-top:64.5pt;width:70pt;height:19pt;z-index:251750400;visibility:visible;mso-wrap-style:square;mso-width-percent:0;mso-height-percent:0;mso-wrap-distance-left:9pt;mso-wrap-distance-top:0;mso-wrap-distance-right:9pt;mso-wrap-distance-bottom:0;mso-position-horizontal:absolute;mso-position-horizontal-relative:right-margin-area;mso-position-vertical:absolute;mso-position-vertical-relative:text;mso-width-percent:0;mso-height-percent:0;mso-width-relative:margin;mso-height-relative:margin;v-text-anchor:middle" o:gfxdata="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" fillcolor="#f04d3c" strokecolor="#2f5496 [2404]" strokeweight="1pt">
                 <v:textbox>
                   <w:txbxContent>
                     <w:p>
@@ -5278,6 +5199,9 @@
         </mc:AlternateContent>
       </w:r>
       <w:r>
+        <w:rPr>
+          <w:noProof/>
+        </w:rPr>
         <mc:AlternateContent>
           <mc:Choice Requires="wps">
             <w:drawing>
@@ -5345,10 +5269,13 @@
         </mc:AlternateContent>
       </w:r>
       <w:r>
+        <w:rPr>
+          <w:noProof/>
+        </w:rPr>
         <mc:AlternateContent>
           <mc:Choice Requires="wps">
             <w:drawing>
-              <wp:anchor distT="0" distB="0" distL="114300" distR="114300" simplePos="0" relativeHeight="251747328" behindDoc="0" locked="0" layoutInCell="1" allowOverlap="1" wp14:anchorId="1C03FA31" wp14:editId="20B58E65">
+              <wp:anchor distT="0" distB="0" distL="114300" distR="114300" simplePos="0" relativeHeight="251747328" behindDoc="0" locked="0" layoutInCell="1" allowOverlap="1" wp14:anchorId="1C03FA31" wp14:editId="3EEBB6EC">
                 <wp:simplePos x="0" y="0"/>
                 <wp:positionH relativeFrom="column">
                   <wp:posOffset>5168900</wp:posOffset>
@@ -5374,7 +5301,7 @@
                           <a:avLst/>
                         </a:prstGeom>
                         <a:solidFill>
-                          <a:schemeClr val="accent1"/>
+                          <a:srgbClr val="F04D3C"/>
                         </a:solidFill>
                         <a:ln>
                           <a:solidFill>
@@ -5422,14 +5349,7 @@
                                 <w:sz w:val="18"/>
                                 <w:szCs w:val="18"/>
                               </w:rPr>
-                              <w:t xml:space="preserve"> </w:t>
-                            </w:r>
-                            <w:r>
-                              <w:rPr>
-                                <w:sz w:val="18"/>
-                                <w:szCs w:val="18"/>
-                              </w:rPr>
-                              <w:t>Threat</w:t>
+                              <w:t xml:space="preserve"> Threat</w:t>
                             </w:r>
                           </w:p>
                         </w:txbxContent>
@@ -5454,7 +5374,7 @@
           </mc:Choice>
           <mc:Fallback>
             <w:pict>
-              <v:rect w14:anchorId="1C03FA31" id="Rectangle 48" o:spid="_x0000_s1048" style="position:absolute;margin-left:407pt;margin-top:39.6pt;width:71.5pt;height:19pt;z-index:251747328;visibility:visible;mso-wrap-style:square;mso-width-percent:0;mso-height-percent:0;mso-wrap-distance-left:9pt;mso-wrap-distance-top:0;mso-wrap-distance-right:9pt;mso-wrap-distance-bottom:0;mso-position-horizontal:absolute;mso-position-horizontal-relative:text;mso-position-vertical:absolute;mso-position-vertical-relative:text;mso-width-percent:0;mso-height-percent:0;mso-width-relative:margin;mso-height-relative:margin;v-text-anchor:middle" o:gfxdata="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" fillcolor="#4472c4 [3204]" strokecolor="#2f5496 [2404]" strokeweight="1pt">
+              <v:rect w14:anchorId="1C03FA31" id="Rectangle 48" o:spid="_x0000_s1048" style="position:absolute;margin-left:407pt;margin-top:39.6pt;width:71.5pt;height:19pt;z-index:251747328;visibility:visible;mso-wrap-style:square;mso-width-percent:0;mso-height-percent:0;mso-wrap-distance-left:9pt;mso-wrap-distance-top:0;mso-wrap-distance-right:9pt;mso-wrap-distance-bottom:0;mso-position-horizontal:absolute;mso-position-horizontal-relative:text;mso-position-vertical:absolute;mso-position-vertical-relative:text;mso-width-percent:0;mso-height-percent:0;mso-width-relative:margin;mso-height-relative:margin;v-text-anchor:middle" o:gfxdata="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" fillcolor="#f04d3c" strokecolor="#2f5496 [2404]" strokeweight="1pt">
                 <v:textbox>
                   <w:txbxContent>
                     <w:p>
@@ -5477,14 +5397,7 @@
                           <w:sz w:val="18"/>
                           <w:szCs w:val="18"/>
                         </w:rPr>
-                        <w:t xml:space="preserve"> </w:t>
-                      </w:r>
-                      <w:r>
-                        <w:rPr>
-                          <w:sz w:val="18"/>
-                          <w:szCs w:val="18"/>
-                        </w:rPr>
-                        <w:t>Threat</w:t>
+                        <w:t xml:space="preserve"> Threat</w:t>
                       </w:r>
                     </w:p>
                   </w:txbxContent>
@@ -5495,6 +5408,9 @@
         </mc:AlternateContent>
       </w:r>
       <w:r>
+        <w:rPr>
+          <w:noProof/>
+        </w:rPr>
         <mc:AlternateContent>
           <mc:Choice Requires="wps">
             <w:drawing>
@@ -5631,6 +5547,9 @@
         </mc:AlternateContent>
       </w:r>
       <w:r>
+        <w:rPr>
+          <w:noProof/>
+        </w:rPr>
         <mc:AlternateContent>
           <mc:Choice Requires="wps">
             <w:drawing>
@@ -5698,6 +5617,9 @@
         </mc:AlternateContent>
       </w:r>
       <w:r>
+        <w:rPr>
+          <w:noProof/>
+        </w:rPr>
         <mc:AlternateContent>
           <mc:Choice Requires="wps">
             <w:drawing>
@@ -5765,6 +5687,9 @@
         </mc:AlternateContent>
       </w:r>
       <w:r>
+        <w:rPr>
+          <w:noProof/>
+        </w:rPr>
         <mc:AlternateContent>
           <mc:Choice Requires="wps">
             <w:drawing>
@@ -5832,6 +5757,9 @@
         </mc:AlternateContent>
       </w:r>
       <w:r>
+        <w:rPr>
+          <w:noProof/>
+        </w:rPr>
         <mc:AlternateContent>
           <mc:Choice Requires="wps">
             <w:drawing>
@@ -6004,12 +5932,21 @@
         <w:t>total cost of perhaps $1 to $2 trillion</w:t>
       </w:r>
       <w:r>
-        <w:t xml:space="preserve">. Belt and Road has been described as a lot of things: a financial boondoggle, a catch-phrase, a </w:t>
+        <w:t xml:space="preserve">. </w:t>
       </w:r>
       <w:r>
         <w:rPr>
           <w:highlight w:val="cyan"/>
         </w:rPr>
+        <w:t>Belt and Road</w:t>
+      </w:r>
+      <w:r>
+        <w:t xml:space="preserve"> has been described as a lot of things: a financial boondoggle, a catch-phrase, a </w:t>
+      </w:r>
+      <w:r>
+        <w:rPr>
+          <w:highlight w:val="magenta"/>
+        </w:rPr>
         <w:t>threat to the U.S.-led world order</w:t>
       </w:r>
       <w:r>
@@ -6017,7 +5954,7 @@
       </w:r>
       <w:r>
         <w:rPr>
-          <w:highlight w:val="cyan"/>
+          <w:highlight w:val="magenta"/>
         </w:rPr>
         <w:t>effort to build a more integrated Eurasian geopolitical space</w:t>
       </w:r>
@@ -6036,6 +5973,9 @@
     </w:p>
     <w:p>
       <w:r>
+        <w:rPr>
+          <w:noProof/>
+        </w:rPr>
         <mc:AlternateContent>
           <mc:Choice Requires="wps">
             <w:drawing>
@@ -6119,23 +6059,7 @@
                                 <w:sz w:val="18"/>
                                 <w:szCs w:val="18"/>
                               </w:rPr>
-                              <w:t>Putin told about United Europe from Lisbon to Vladovostok. How this model interacts with Chineese</w:t>
-                            </w:r>
-                            <w:r>
-                              <w:rPr>
-                                <w:color w:val="0D0D0D" w:themeColor="text1" w:themeTint="F2"/>
-                                <w:sz w:val="18"/>
-                                <w:szCs w:val="18"/>
-                              </w:rPr>
-                              <w:t xml:space="preserve"> one</w:t>
-                            </w:r>
-                            <w:r>
-                              <w:rPr>
-                                <w:color w:val="0D0D0D" w:themeColor="text1" w:themeTint="F2"/>
-                                <w:sz w:val="18"/>
-                                <w:szCs w:val="18"/>
-                              </w:rPr>
-                              <w:t>?</w:t>
+                              <w:t>Why U.S. wants to disrupt supply routes to China?</w:t>
                             </w:r>
                           </w:p>
                         </w:txbxContent>
@@ -6185,23 +6109,7 @@
                           <w:sz w:val="18"/>
                           <w:szCs w:val="18"/>
                         </w:rPr>
-                        <w:t>Putin told about United Europe from Lisbon to Vladovostok. How this model interacts with Chineese</w:t>
-                      </w:r>
-                      <w:r>
-                        <w:rPr>
-                          <w:color w:val="0D0D0D" w:themeColor="text1" w:themeTint="F2"/>
-                          <w:sz w:val="18"/>
-                          <w:szCs w:val="18"/>
-                        </w:rPr>
-                        <w:t xml:space="preserve"> one</w:t>
-                      </w:r>
-                      <w:r>
-                        <w:rPr>
-                          <w:color w:val="0D0D0D" w:themeColor="text1" w:themeTint="F2"/>
-                          <w:sz w:val="18"/>
-                          <w:szCs w:val="18"/>
-                        </w:rPr>
-                        <w:t>?</w:t>
+                        <w:t>Why U.S. wants to disrupt supply routes to China?</w:t>
                       </w:r>
                     </w:p>
                   </w:txbxContent>
@@ -6213,6 +6121,9 @@
         </mc:AlternateContent>
       </w:r>
       <w:r>
+        <w:rPr>
+          <w:noProof/>
+        </w:rPr>
         <mc:AlternateContent>
           <mc:Choice Requires="wps">
             <w:drawing>
@@ -6296,23 +6207,7 @@
                                 <w:sz w:val="18"/>
                                 <w:szCs w:val="18"/>
                               </w:rPr>
-                              <w:t>Does U.S. want to build more integrated Eurasian space</w:t>
-                            </w:r>
-                            <w:r>
-                              <w:rPr>
-                                <w:color w:val="0D0D0D" w:themeColor="text1" w:themeTint="F2"/>
-                                <w:sz w:val="18"/>
-                                <w:szCs w:val="18"/>
-                              </w:rPr>
-                              <w:t>?</w:t>
-                            </w:r>
-                            <w:r>
-                              <w:rPr>
-                                <w:color w:val="0D0D0D" w:themeColor="text1" w:themeTint="F2"/>
-                                <w:sz w:val="18"/>
-                                <w:szCs w:val="18"/>
-                              </w:rPr>
-                              <w:t xml:space="preserve"> Or it will keep preventing it at any cost?</w:t>
+                              <w:t>What marine power is required to prevent U.S closing straits? What history tells about this?</w:t>
                             </w:r>
                           </w:p>
                         </w:txbxContent>
@@ -6362,23 +6257,7 @@
                           <w:sz w:val="18"/>
                           <w:szCs w:val="18"/>
                         </w:rPr>
-                        <w:t>Does U.S. want to build more integrated Eurasian space</w:t>
-                      </w:r>
-                      <w:r>
-                        <w:rPr>
-                          <w:color w:val="0D0D0D" w:themeColor="text1" w:themeTint="F2"/>
-                          <w:sz w:val="18"/>
-                          <w:szCs w:val="18"/>
-                        </w:rPr>
-                        <w:t>?</w:t>
-                      </w:r>
-                      <w:r>
-                        <w:rPr>
-                          <w:color w:val="0D0D0D" w:themeColor="text1" w:themeTint="F2"/>
-                          <w:sz w:val="18"/>
-                          <w:szCs w:val="18"/>
-                        </w:rPr>
-                        <w:t xml:space="preserve"> Or it will keep preventing it at any cost?</w:t>
+                        <w:t>What marine power is required to prevent U.S closing straits? What history tells about this?</w:t>
                       </w:r>
                     </w:p>
                   </w:txbxContent>
@@ -6390,6 +6269,9 @@
         </mc:AlternateContent>
       </w:r>
       <w:r>
+        <w:rPr>
+          <w:noProof/>
+        </w:rPr>
         <mc:AlternateContent>
           <mc:Choice Requires="wps">
             <w:drawing>
@@ -6465,7 +6347,7 @@
                                 <w:sz w:val="18"/>
                                 <w:szCs w:val="18"/>
                               </w:rPr>
-                              <w:t xml:space="preserve">[Question]:  What exact projects/frameworks U.S. pursues, which bring </w:t>
+                              <w:t xml:space="preserve">[Question]:  </w:t>
                             </w:r>
                             <w:r>
                               <w:rPr>
@@ -6473,15 +6355,7 @@
                                 <w:sz w:val="18"/>
                                 <w:szCs w:val="18"/>
                               </w:rPr>
-                              <w:t xml:space="preserve">economic </w:t>
-                            </w:r>
-                            <w:r>
-                              <w:rPr>
-                                <w:color w:val="0D0D0D" w:themeColor="text1" w:themeTint="F2"/>
-                                <w:sz w:val="18"/>
-                                <w:szCs w:val="18"/>
-                              </w:rPr>
-                              <w:t>development and peace to others?</w:t>
+                              <w:t>If U.S. will close straits, will China block U.S. oil supply from Saudi Arabia as well?</w:t>
                             </w:r>
                           </w:p>
                         </w:txbxContent>
@@ -6523,7 +6397,7 @@
                           <w:sz w:val="18"/>
                           <w:szCs w:val="18"/>
                         </w:rPr>
-                        <w:t xml:space="preserve">[Question]:  What exact projects/frameworks U.S. pursues, which bring </w:t>
+                        <w:t xml:space="preserve">[Question]:  </w:t>
                       </w:r>
                       <w:r>
                         <w:rPr>
@@ -6531,15 +6405,7 @@
                           <w:sz w:val="18"/>
                           <w:szCs w:val="18"/>
                         </w:rPr>
-                        <w:t xml:space="preserve">economic </w:t>
-                      </w:r>
-                      <w:r>
-                        <w:rPr>
-                          <w:color w:val="0D0D0D" w:themeColor="text1" w:themeTint="F2"/>
-                          <w:sz w:val="18"/>
-                          <w:szCs w:val="18"/>
-                        </w:rPr>
-                        <w:t>development and peace to others?</w:t>
+                        <w:t>If U.S. will close straits, will China block U.S. oil supply from Saudi Arabia as well?</w:t>
                       </w:r>
                     </w:p>
                   </w:txbxContent>
@@ -6551,6 +6417,9 @@
         </mc:AlternateContent>
       </w:r>
       <w:r>
+        <w:rPr>
+          <w:noProof/>
+        </w:rPr>
         <mc:AlternateContent>
           <mc:Choice Requires="wps">
             <w:drawing>
@@ -6618,10 +6487,13 @@
         </mc:AlternateContent>
       </w:r>
       <w:r>
+        <w:rPr>
+          <w:noProof/>
+        </w:rPr>
         <mc:AlternateContent>
           <mc:Choice Requires="wps">
             <w:drawing>
-              <wp:anchor distT="0" distB="0" distL="114300" distR="114300" simplePos="0" relativeHeight="251783168" behindDoc="0" locked="0" layoutInCell="1" allowOverlap="1" wp14:anchorId="1BABE67B" wp14:editId="29D1E598">
+              <wp:anchor distT="0" distB="0" distL="114300" distR="114300" simplePos="0" relativeHeight="251979776" behindDoc="0" locked="0" layoutInCell="1" allowOverlap="1" wp14:anchorId="1BABE67B" wp14:editId="3686512B">
                 <wp:simplePos x="0" y="0"/>
                 <wp:positionH relativeFrom="column">
                   <wp:posOffset>-1320800</wp:posOffset>
@@ -6647,7 +6519,7 @@
                           <a:avLst/>
                         </a:prstGeom>
                         <a:solidFill>
-                          <a:schemeClr val="accent1"/>
+                          <a:srgbClr val="F04D3C"/>
                         </a:solidFill>
                         <a:ln>
                           <a:solidFill>
@@ -6727,7 +6599,7 @@
           </mc:Choice>
           <mc:Fallback>
             <w:pict>
-              <v:rect w14:anchorId="1BABE67B" id="Rectangle 62" o:spid="_x0000_s1054" style="position:absolute;margin-left:-104pt;margin-top:66.15pt;width:94.5pt;height:19pt;z-index:251783168;visibility:visible;mso-wrap-style:square;mso-width-percent:0;mso-height-percent:0;mso-wrap-distance-left:9pt;mso-wrap-distance-top:0;mso-wrap-distance-right:9pt;mso-wrap-distance-bottom:0;mso-position-horizontal:absolute;mso-position-horizontal-relative:text;mso-position-vertical:absolute;mso-position-vertical-relative:text;mso-width-percent:0;mso-height-percent:0;mso-width-relative:margin;mso-height-relative:margin;v-text-anchor:middle" o:gfxdata="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" fillcolor="#4472c4 [3204]" strokecolor="#2f5496 [2404]" strokeweight="1pt">
+              <v:rect w14:anchorId="1BABE67B" id="Rectangle 62" o:spid="_x0000_s1054" style="position:absolute;margin-left:-104pt;margin-top:66.15pt;width:94.5pt;height:19pt;z-index:251979776;visibility:visible;mso-wrap-style:square;mso-width-percent:0;mso-height-percent:0;mso-wrap-distance-left:9pt;mso-wrap-distance-top:0;mso-wrap-distance-right:9pt;mso-wrap-distance-bottom:0;mso-position-horizontal:absolute;mso-position-horizontal-relative:text;mso-position-vertical:absolute;mso-position-vertical-relative:text;mso-width-percent:0;mso-height-percent:0;mso-width-relative:margin;mso-height-relative:margin;v-text-anchor:middle" o:gfxdata="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" fillcolor="#f04d3c" strokecolor="#2f5496 [2404]" strokeweight="1pt">
                 <v:textbox>
                   <w:txbxContent>
                     <w:p>
@@ -6768,6 +6640,9 @@
         </mc:AlternateContent>
       </w:r>
       <w:r>
+        <w:rPr>
+          <w:noProof/>
+        </w:rPr>
         <mc:AlternateContent>
           <mc:Choice Requires="wps">
             <w:drawing>
@@ -6835,6 +6710,9 @@
         </mc:AlternateContent>
       </w:r>
       <w:r>
+        <w:rPr>
+          <w:noProof/>
+        </w:rPr>
         <mc:AlternateContent>
           <mc:Choice Requires="wps">
             <w:drawing>
@@ -6902,6 +6780,9 @@
         </mc:AlternateContent>
       </w:r>
       <w:r>
+        <w:rPr>
+          <w:noProof/>
+        </w:rPr>
         <mc:AlternateContent>
           <mc:Choice Requires="wps">
             <w:drawing>
@@ -6969,6 +6850,9 @@
         </mc:AlternateContent>
       </w:r>
       <w:r>
+        <w:rPr>
+          <w:noProof/>
+        </w:rPr>
         <mc:AlternateContent>
           <mc:Choice Requires="wps">
             <w:drawing>
@@ -7046,14 +6930,7 @@
                                 <w:sz w:val="18"/>
                                 <w:szCs w:val="18"/>
                               </w:rPr>
-                              <w:t xml:space="preserve"> </w:t>
-                            </w:r>
-                            <w:r>
-                              <w:rPr>
-                                <w:sz w:val="18"/>
-                                <w:szCs w:val="18"/>
-                              </w:rPr>
-                              <w:t>Region</w:t>
+                              <w:t xml:space="preserve"> Region</w:t>
                             </w:r>
                           </w:p>
                         </w:txbxContent>
@@ -7101,14 +6978,7 @@
                           <w:sz w:val="18"/>
                           <w:szCs w:val="18"/>
                         </w:rPr>
-                        <w:t xml:space="preserve"> </w:t>
-                      </w:r>
-                      <w:r>
-                        <w:rPr>
-                          <w:sz w:val="18"/>
-                          <w:szCs w:val="18"/>
-                        </w:rPr>
-                        <w:t>Region</w:t>
+                        <w:t xml:space="preserve"> Region</w:t>
                       </w:r>
                     </w:p>
                   </w:txbxContent>
@@ -7119,6 +6989,9 @@
         </mc:AlternateContent>
       </w:r>
       <w:r>
+        <w:rPr>
+          <w:noProof/>
+        </w:rPr>
         <mc:AlternateContent>
           <mc:Choice Requires="wps">
             <w:drawing>
@@ -7187,6 +7060,7 @@
       </w:r>
       <w:r>
         <w:rPr>
+          <w:noProof/>
           <w:highlight w:val="cyan"/>
         </w:rPr>
         <mc:AlternateContent>
@@ -7266,14 +7140,7 @@
                                 <w:sz w:val="18"/>
                                 <w:szCs w:val="18"/>
                               </w:rPr>
-                              <w:t xml:space="preserve"> </w:t>
-                            </w:r>
-                            <w:r>
-                              <w:rPr>
-                                <w:sz w:val="18"/>
-                                <w:szCs w:val="18"/>
-                              </w:rPr>
-                              <w:t>Defense</w:t>
+                              <w:t xml:space="preserve"> Defense</w:t>
                             </w:r>
                           </w:p>
                         </w:txbxContent>
@@ -7321,14 +7188,7 @@
                           <w:sz w:val="18"/>
                           <w:szCs w:val="18"/>
                         </w:rPr>
-                        <w:t xml:space="preserve"> </w:t>
-                      </w:r>
-                      <w:r>
-                        <w:rPr>
-                          <w:sz w:val="18"/>
-                          <w:szCs w:val="18"/>
-                        </w:rPr>
-                        <w:t>Defense</w:t>
+                        <w:t xml:space="preserve"> Defense</w:t>
                       </w:r>
                     </w:p>
                   </w:txbxContent>
@@ -7340,6 +7200,7 @@
       </w:r>
       <w:r>
         <w:rPr>
+          <w:noProof/>
           <w:highlight w:val="cyan"/>
         </w:rPr>
         <mc:AlternateContent>
@@ -7445,7 +7306,13 @@
         <w:rPr>
           <w:highlight w:val="cyan"/>
         </w:rPr>
-        <w:t>deeper trade, investment and infrastructure ties</w:t>
+        <w:t xml:space="preserve">deeper trade, </w:t>
+      </w:r>
+      <w:r>
+        <w:rPr>
+          <w:highlight w:val="magenta"/>
+        </w:rPr>
+        <w:t>investment and infrastructure ties</w:t>
       </w:r>
       <w:r>
         <w:t xml:space="preserve"> with countries </w:t>
@@ -7461,7 +7328,7 @@
       </w:r>
       <w:r>
         <w:rPr>
-          <w:highlight w:val="cyan"/>
+          <w:highlight w:val="magenta"/>
         </w:rPr>
         <w:t>drawing them</w:t>
       </w:r>
@@ -7470,7 +7337,7 @@
       </w:r>
       <w:r>
         <w:rPr>
-          <w:highlight w:val="cyan"/>
+          <w:highlight w:val="magenta"/>
         </w:rPr>
         <w:t>geo-economic and geopolitical orbit</w:t>
       </w:r>
@@ -7480,6 +7347,9 @@
     </w:p>
     <w:p>
       <w:r>
+        <w:rPr>
+          <w:noProof/>
+        </w:rPr>
         <w:lastRenderedPageBreak/>
         <mc:AlternateContent>
           <mc:Choice Requires="wps">
@@ -7548,6 +7418,9 @@
         </mc:AlternateContent>
       </w:r>
       <w:r>
+        <w:rPr>
+          <w:noProof/>
+        </w:rPr>
         <mc:AlternateContent>
           <mc:Choice Requires="wps">
             <w:drawing>
@@ -7625,14 +7498,7 @@
                                 <w:sz w:val="18"/>
                                 <w:szCs w:val="18"/>
                               </w:rPr>
-                              <w:t xml:space="preserve"> </w:t>
-                            </w:r>
-                            <w:r>
-                              <w:rPr>
-                                <w:sz w:val="18"/>
-                                <w:szCs w:val="18"/>
-                              </w:rPr>
-                              <w:t>Union</w:t>
+                              <w:t xml:space="preserve"> Union</w:t>
                             </w:r>
                           </w:p>
                         </w:txbxContent>
@@ -7680,14 +7546,7 @@
                           <w:sz w:val="18"/>
                           <w:szCs w:val="18"/>
                         </w:rPr>
-                        <w:t xml:space="preserve"> </w:t>
-                      </w:r>
-                      <w:r>
-                        <w:rPr>
-                          <w:sz w:val="18"/>
-                          <w:szCs w:val="18"/>
-                        </w:rPr>
-                        <w:t>Union</w:t>
+                        <w:t xml:space="preserve"> Union</w:t>
                       </w:r>
                     </w:p>
                   </w:txbxContent>
@@ -7698,6 +7557,9 @@
         </mc:AlternateContent>
       </w:r>
       <w:r>
+        <w:rPr>
+          <w:noProof/>
+        </w:rPr>
         <mc:AlternateContent>
           <mc:Choice Requires="wps">
             <w:drawing>
@@ -7765,10 +7627,13 @@
         </mc:AlternateContent>
       </w:r>
       <w:r>
+        <w:rPr>
+          <w:noProof/>
+        </w:rPr>
         <mc:AlternateContent>
           <mc:Choice Requires="wps">
             <w:drawing>
-              <wp:anchor distT="0" distB="0" distL="114300" distR="114300" simplePos="0" relativeHeight="251793408" behindDoc="0" locked="0" layoutInCell="1" allowOverlap="1" wp14:anchorId="48D2B7DF" wp14:editId="5F063FC1">
+              <wp:anchor distT="0" distB="0" distL="114300" distR="114300" simplePos="0" relativeHeight="251978752" behindDoc="0" locked="0" layoutInCell="1" allowOverlap="1" wp14:anchorId="48D2B7DF" wp14:editId="7E524A62">
                 <wp:simplePos x="0" y="0"/>
                 <wp:positionH relativeFrom="column">
                   <wp:posOffset>4921250</wp:posOffset>
@@ -7794,7 +7659,7 @@
                           <a:avLst/>
                         </a:prstGeom>
                         <a:solidFill>
-                          <a:schemeClr val="accent1"/>
+                          <a:srgbClr val="F04D3C"/>
                         </a:solidFill>
                         <a:ln>
                           <a:solidFill>
@@ -7867,7 +7732,7 @@
           </mc:Choice>
           <mc:Fallback>
             <w:pict>
-              <v:rect w14:anchorId="48D2B7DF" id="Rectangle 199" o:spid="_x0000_s1058" style="position:absolute;margin-left:387.5pt;margin-top:22.5pt;width:95pt;height:19pt;z-index:251793408;visibility:visible;mso-wrap-style:square;mso-width-percent:0;mso-height-percent:0;mso-wrap-distance-left:9pt;mso-wrap-distance-top:0;mso-wrap-distance-right:9pt;mso-wrap-distance-bottom:0;mso-position-horizontal:absolute;mso-position-horizontal-relative:text;mso-position-vertical:absolute;mso-position-vertical-relative:text;mso-width-percent:0;mso-height-percent:0;mso-width-relative:margin;mso-height-relative:margin;v-text-anchor:middle" o:gfxdata="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" fillcolor="#4472c4 [3204]" strokecolor="#2f5496 [2404]" strokeweight="1pt">
+              <v:rect w14:anchorId="48D2B7DF" id="Rectangle 199" o:spid="_x0000_s1058" style="position:absolute;margin-left:387.5pt;margin-top:22.5pt;width:95pt;height:19pt;z-index:251978752;visibility:visible;mso-wrap-style:square;mso-width-percent:0;mso-height-percent:0;mso-wrap-distance-left:9pt;mso-wrap-distance-top:0;mso-wrap-distance-right:9pt;mso-wrap-distance-bottom:0;mso-position-horizontal:absolute;mso-position-horizontal-relative:text;mso-position-vertical:absolute;mso-position-vertical-relative:text;mso-width-percent:0;mso-height-percent:0;mso-width-relative:margin;mso-height-relative:margin;v-text-anchor:middle" o:gfxdata="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" fillcolor="#f04d3c" strokecolor="#2f5496 [2404]" strokeweight="1pt">
                 <v:textbox>
                   <w:txbxContent>
                     <w:p>
@@ -7901,6 +7766,9 @@
         </mc:AlternateContent>
       </w:r>
       <w:r>
+        <w:rPr>
+          <w:noProof/>
+        </w:rPr>
         <mc:AlternateContent>
           <mc:Choice Requires="wps">
             <w:drawing>
@@ -7978,14 +7846,7 @@
                                 <w:sz w:val="18"/>
                                 <w:szCs w:val="18"/>
                               </w:rPr>
-                              <w:t xml:space="preserve"> </w:t>
-                            </w:r>
-                            <w:r>
-                              <w:rPr>
-                                <w:sz w:val="18"/>
-                                <w:szCs w:val="18"/>
-                              </w:rPr>
-                              <w:t>Tension</w:t>
+                              <w:t xml:space="preserve"> Tension</w:t>
                             </w:r>
                           </w:p>
                         </w:txbxContent>
@@ -8033,14 +7894,7 @@
                           <w:sz w:val="18"/>
                           <w:szCs w:val="18"/>
                         </w:rPr>
-                        <w:t xml:space="preserve"> </w:t>
-                      </w:r>
-                      <w:r>
-                        <w:rPr>
-                          <w:sz w:val="18"/>
-                          <w:szCs w:val="18"/>
-                        </w:rPr>
-                        <w:t>Tension</w:t>
+                        <w:t xml:space="preserve"> Tension</w:t>
                       </w:r>
                     </w:p>
                   </w:txbxContent>
@@ -8051,6 +7905,9 @@
         </mc:AlternateContent>
       </w:r>
       <w:r>
+        <w:rPr>
+          <w:noProof/>
+        </w:rPr>
         <mc:AlternateContent>
           <mc:Choice Requires="wps">
             <w:drawing>
@@ -8118,10 +7975,13 @@
         </mc:AlternateContent>
       </w:r>
       <w:r>
+        <w:rPr>
+          <w:noProof/>
+        </w:rPr>
         <mc:AlternateContent>
           <mc:Choice Requires="wps">
             <w:drawing>
-              <wp:anchor distT="0" distB="0" distL="114300" distR="114300" simplePos="0" relativeHeight="251788288" behindDoc="0" locked="0" layoutInCell="1" allowOverlap="1" wp14:anchorId="6BD1BDE8" wp14:editId="03138247">
+              <wp:anchor distT="0" distB="0" distL="114300" distR="114300" simplePos="0" relativeHeight="251788288" behindDoc="0" locked="0" layoutInCell="1" allowOverlap="1" wp14:anchorId="6BD1BDE8" wp14:editId="3E946EAD">
                 <wp:simplePos x="0" y="0"/>
                 <wp:positionH relativeFrom="column">
                   <wp:posOffset>-1276350</wp:posOffset>
@@ -8147,7 +8007,7 @@
                           <a:avLst/>
                         </a:prstGeom>
                         <a:solidFill>
-                          <a:schemeClr val="accent1"/>
+                          <a:srgbClr val="F04D3C"/>
                         </a:solidFill>
                         <a:ln>
                           <a:solidFill>
@@ -8220,7 +8080,7 @@
           </mc:Choice>
           <mc:Fallback>
             <w:pict>
-              <v:rect w14:anchorId="6BD1BDE8" id="Rectangle 196" o:spid="_x0000_s1060" style="position:absolute;margin-left:-100.5pt;margin-top:7.5pt;width:95pt;height:19pt;z-index:251788288;visibility:visible;mso-wrap-style:square;mso-width-percent:0;mso-height-percent:0;mso-wrap-distance-left:9pt;mso-wrap-distance-top:0;mso-wrap-distance-right:9pt;mso-wrap-distance-bottom:0;mso-position-horizontal:absolute;mso-position-horizontal-relative:text;mso-position-vertical:absolute;mso-position-vertical-relative:text;mso-width-percent:0;mso-height-percent:0;mso-width-relative:margin;mso-height-relative:margin;v-text-anchor:middle" o:gfxdata="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" fillcolor="#4472c4 [3204]" strokecolor="#2f5496 [2404]" strokeweight="1pt">
+              <v:rect w14:anchorId="6BD1BDE8" id="Rectangle 196" o:spid="_x0000_s1060" style="position:absolute;margin-left:-100.5pt;margin-top:7.5pt;width:95pt;height:19pt;z-index:251788288;visibility:visible;mso-wrap-style:square;mso-width-percent:0;mso-height-percent:0;mso-wrap-distance-left:9pt;mso-wrap-distance-top:0;mso-wrap-distance-right:9pt;mso-wrap-distance-bottom:0;mso-position-horizontal:absolute;mso-position-horizontal-relative:text;mso-position-vertical:absolute;mso-position-vertical-relative:text;mso-width-percent:0;mso-height-percent:0;mso-width-relative:margin;mso-height-relative:margin;v-text-anchor:middle" o:gfxdata="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" fillcolor="#f04d3c" strokecolor="#2f5496 [2404]" strokeweight="1pt">
                 <v:textbox>
                   <w:txbxContent>
                     <w:p>
@@ -8254,6 +8114,9 @@
         </mc:AlternateContent>
       </w:r>
       <w:r>
+        <w:rPr>
+          <w:noProof/>
+        </w:rPr>
         <mc:AlternateContent>
           <mc:Choice Requires="wps">
             <w:drawing>
@@ -8321,6 +8184,9 @@
         </mc:AlternateContent>
       </w:r>
       <w:r>
+        <w:rPr>
+          <w:noProof/>
+        </w:rPr>
         <mc:AlternateContent>
           <mc:Choice Requires="wps">
             <w:drawing>
@@ -8388,10 +8254,13 @@
         </mc:AlternateContent>
       </w:r>
       <w:r>
+        <w:rPr>
+          <w:noProof/>
+        </w:rPr>
         <mc:AlternateContent>
           <mc:Choice Requires="wps">
             <w:drawing>
-              <wp:anchor distT="0" distB="0" distL="114300" distR="114300" simplePos="0" relativeHeight="251782144" behindDoc="0" locked="0" layoutInCell="1" allowOverlap="1" wp14:anchorId="049EEC69" wp14:editId="544BC813">
+              <wp:anchor distT="0" distB="0" distL="114300" distR="114300" simplePos="0" relativeHeight="251782144" behindDoc="0" locked="0" layoutInCell="1" allowOverlap="1" wp14:anchorId="049EEC69" wp14:editId="144BE4C7">
                 <wp:simplePos x="0" y="0"/>
                 <wp:positionH relativeFrom="column">
                   <wp:posOffset>-793750</wp:posOffset>
@@ -8417,7 +8286,7 @@
                           <a:avLst/>
                         </a:prstGeom>
                         <a:solidFill>
-                          <a:schemeClr val="accent1"/>
+                          <a:srgbClr val="F04D3C"/>
                         </a:solidFill>
                         <a:ln>
                           <a:solidFill>
@@ -8465,14 +8334,7 @@
                                 <w:sz w:val="18"/>
                                 <w:szCs w:val="18"/>
                               </w:rPr>
-                              <w:t xml:space="preserve"> </w:t>
-                            </w:r>
-                            <w:r>
-                              <w:rPr>
-                                <w:sz w:val="18"/>
-                                <w:szCs w:val="18"/>
-                              </w:rPr>
-                              <w:t>Future Model</w:t>
+                              <w:t xml:space="preserve"> Future Model</w:t>
                             </w:r>
                           </w:p>
                         </w:txbxContent>
@@ -8497,7 +8359,7 @@
           </mc:Choice>
           <mc:Fallback>
             <w:pict>
-              <v:rect w14:anchorId="049EEC69" id="Rectangle 192" o:spid="_x0000_s1061" style="position:absolute;margin-left:-62.5pt;margin-top:-27pt;width:95pt;height:19pt;z-index:251782144;visibility:visible;mso-wrap-style:square;mso-width-percent:0;mso-height-percent:0;mso-wrap-distance-left:9pt;mso-wrap-distance-top:0;mso-wrap-distance-right:9pt;mso-wrap-distance-bottom:0;mso-position-horizontal:absolute;mso-position-horizontal-relative:text;mso-position-vertical:absolute;mso-position-vertical-relative:text;mso-width-percent:0;mso-height-percent:0;mso-width-relative:margin;mso-height-relative:margin;v-text-anchor:middle" o:gfxdata="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" fillcolor="#4472c4 [3204]" strokecolor="#2f5496 [2404]" strokeweight="1pt">
+              <v:rect w14:anchorId="049EEC69" id="Rectangle 192" o:spid="_x0000_s1061" style="position:absolute;margin-left:-62.5pt;margin-top:-27pt;width:95pt;height:19pt;z-index:251782144;visibility:visible;mso-wrap-style:square;mso-width-percent:0;mso-height-percent:0;mso-wrap-distance-left:9pt;mso-wrap-distance-top:0;mso-wrap-distance-right:9pt;mso-wrap-distance-bottom:0;mso-position-horizontal:absolute;mso-position-horizontal-relative:text;mso-position-vertical:absolute;mso-position-vertical-relative:text;mso-width-percent:0;mso-height-percent:0;mso-width-relative:margin;mso-height-relative:margin;v-text-anchor:middle" o:gfxdata="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" fillcolor="#f04d3c" strokecolor="#2f5496 [2404]" strokeweight="1pt">
                 <v:textbox>
                   <w:txbxContent>
                     <w:p>
@@ -8520,14 +8382,7 @@
                           <w:sz w:val="18"/>
                           <w:szCs w:val="18"/>
                         </w:rPr>
-                        <w:t xml:space="preserve"> </w:t>
-                      </w:r>
-                      <w:r>
-                        <w:rPr>
-                          <w:sz w:val="18"/>
-                          <w:szCs w:val="18"/>
-                        </w:rPr>
-                        <w:t>Future Model</w:t>
+                        <w:t xml:space="preserve"> Future Model</w:t>
                       </w:r>
                     </w:p>
                   </w:txbxContent>
@@ -8542,53 +8397,53 @@
       </w:r>
       <w:r>
         <w:rPr>
+          <w:highlight w:val="magenta"/>
+        </w:rPr>
+        <w:t>expanding economic relations with countries</w:t>
+      </w:r>
+      <w:r>
+        <w:t xml:space="preserve"> — particularly authoritarian countries — throughout </w:t>
+      </w:r>
+      <w:r>
+        <w:rPr>
           <w:highlight w:val="cyan"/>
         </w:rPr>
-        <w:t>expanding economic relations with countries</w:t>
-      </w:r>
-      <w:r>
-        <w:t xml:space="preserve"> — particularly authoritarian countries — throughout </w:t>
+        <w:t>Eurasia</w:t>
+      </w:r>
+      <w:r>
+        <w:t xml:space="preserve"> offers the possibility of </w:t>
+      </w:r>
+      <w:r>
+        <w:rPr>
+          <w:highlight w:val="magenta"/>
+        </w:rPr>
+        <w:t>creating a China-centric economic and technological order</w:t>
+      </w:r>
+      <w:r>
+        <w:t xml:space="preserve">, at a time when </w:t>
       </w:r>
       <w:r>
         <w:rPr>
           <w:highlight w:val="cyan"/>
         </w:rPr>
-        <w:t>Eurasia</w:t>
-      </w:r>
-      <w:r>
-        <w:t xml:space="preserve"> offers the possibility of </w:t>
+        <w:t>Washington</w:t>
+      </w:r>
+      <w:r>
+        <w:t xml:space="preserve"> and </w:t>
       </w:r>
       <w:r>
         <w:rPr>
           <w:highlight w:val="cyan"/>
         </w:rPr>
-        <w:t>creating a China-centric economic and technological order</w:t>
-      </w:r>
-      <w:r>
-        <w:t xml:space="preserve">, at a time when </w:t>
+        <w:t>Beijing</w:t>
+      </w:r>
+      <w:r>
+        <w:t xml:space="preserve"> are </w:t>
       </w:r>
       <w:r>
         <w:rPr>
           <w:highlight w:val="cyan"/>
         </w:rPr>
-        <w:t>Washington</w:t>
-      </w:r>
-      <w:r>
-        <w:t xml:space="preserve"> and </w:t>
-      </w:r>
-      <w:r>
-        <w:rPr>
-          <w:highlight w:val="cyan"/>
-        </w:rPr>
-        <w:t>Beijing</w:t>
-      </w:r>
-      <w:r>
-        <w:t xml:space="preserve"> are </w:t>
-      </w:r>
-      <w:r>
-        <w:rPr>
-          <w:highlight w:val="cyan"/>
-        </w:rPr>
         <w:t>undergoing a slow-motion divorce</w:t>
       </w:r>
       <w:r>
@@ -8596,7 +8451,7 @@
       </w:r>
       <w:r>
         <w:rPr>
-          <w:highlight w:val="cyan"/>
+          <w:highlight w:val="magenta"/>
         </w:rPr>
         <w:t>pursuing a cooperative relationship</w:t>
       </w:r>
@@ -8624,6 +8479,9 @@
     </w:p>
     <w:p>
       <w:r>
+        <w:rPr>
+          <w:noProof/>
+        </w:rPr>
         <mc:AlternateContent>
           <mc:Choice Requires="wps">
             <w:drawing>
@@ -8691,6 +8549,9 @@
         </mc:AlternateContent>
       </w:r>
       <w:r>
+        <w:rPr>
+          <w:noProof/>
+        </w:rPr>
         <mc:AlternateContent>
           <mc:Choice Requires="wps">
             <w:drawing>
@@ -8828,6 +8689,9 @@
         </mc:AlternateContent>
       </w:r>
       <w:r>
+        <w:rPr>
+          <w:noProof/>
+        </w:rPr>
         <mc:AlternateContent>
           <mc:Choice Requires="wps">
             <w:drawing>
@@ -8895,10 +8759,13 @@
         </mc:AlternateContent>
       </w:r>
       <w:r>
+        <w:rPr>
+          <w:noProof/>
+        </w:rPr>
         <mc:AlternateContent>
           <mc:Choice Requires="wps">
             <w:drawing>
-              <wp:anchor distT="0" distB="0" distL="114300" distR="114300" simplePos="0" relativeHeight="251820032" behindDoc="0" locked="0" layoutInCell="1" allowOverlap="1" wp14:anchorId="0040EF45" wp14:editId="2F26D642">
+              <wp:anchor distT="0" distB="0" distL="114300" distR="114300" simplePos="0" relativeHeight="251977728" behindDoc="0" locked="0" layoutInCell="1" allowOverlap="1" wp14:anchorId="0040EF45" wp14:editId="0C0D09D9">
                 <wp:simplePos x="0" y="0"/>
                 <wp:positionH relativeFrom="column">
                   <wp:posOffset>-1054991</wp:posOffset>
@@ -8924,7 +8791,7 @@
                           <a:avLst/>
                         </a:prstGeom>
                         <a:solidFill>
-                          <a:schemeClr val="accent1"/>
+                          <a:srgbClr val="F04D3C"/>
                         </a:solidFill>
                         <a:ln>
                           <a:solidFill>
@@ -8997,7 +8864,7 @@
           </mc:Choice>
           <mc:Fallback>
             <w:pict>
-              <v:rect w14:anchorId="0040EF45" id="Rectangle 213" o:spid="_x0000_s1063" style="position:absolute;margin-left:-83.05pt;margin-top:102.6pt;width:75.5pt;height:19pt;z-index:251820032;visibility:visible;mso-wrap-style:square;mso-width-percent:0;mso-height-percent:0;mso-wrap-distance-left:9pt;mso-wrap-distance-top:0;mso-wrap-distance-right:9pt;mso-wrap-distance-bottom:0;mso-position-horizontal:absolute;mso-position-horizontal-relative:text;mso-position-vertical:absolute;mso-position-vertical-relative:text;mso-width-percent:0;mso-height-percent:0;mso-width-relative:margin;mso-height-relative:margin;v-text-anchor:middle" o:gfxdata="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" fillcolor="#4472c4 [3204]" strokecolor="#2f5496 [2404]" strokeweight="1pt">
+              <v:rect w14:anchorId="0040EF45" id="Rectangle 213" o:spid="_x0000_s1063" style="position:absolute;margin-left:-83.05pt;margin-top:102.6pt;width:75.5pt;height:19pt;z-index:251977728;visibility:visible;mso-wrap-style:square;mso-width-percent:0;mso-height-percent:0;mso-wrap-distance-left:9pt;mso-wrap-distance-top:0;mso-wrap-distance-right:9pt;mso-wrap-distance-bottom:0;mso-position-horizontal:absolute;mso-position-horizontal-relative:text;mso-position-vertical:absolute;mso-position-vertical-relative:text;mso-width-percent:0;mso-height-percent:0;mso-width-relative:margin;mso-height-relative:margin;v-text-anchor:middle" o:gfxdata="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" fillcolor="#f04d3c" strokecolor="#2f5496 [2404]" strokeweight="1pt">
                 <v:textbox>
                   <w:txbxContent>
                     <w:p>
@@ -9031,10 +8898,13 @@
         </mc:AlternateContent>
       </w:r>
       <w:r>
+        <w:rPr>
+          <w:noProof/>
+        </w:rPr>
         <mc:AlternateContent>
           <mc:Choice Requires="wps">
             <w:drawing>
-              <wp:anchor distT="0" distB="0" distL="114300" distR="114300" simplePos="0" relativeHeight="251815936" behindDoc="0" locked="0" layoutInCell="1" allowOverlap="1" wp14:anchorId="1C5C3FEA" wp14:editId="7FF66B67">
+              <wp:anchor distT="0" distB="0" distL="114300" distR="114300" simplePos="0" relativeHeight="251976704" behindDoc="0" locked="0" layoutInCell="1" allowOverlap="1" wp14:anchorId="1C5C3FEA" wp14:editId="165E2EC0">
                 <wp:simplePos x="0" y="0"/>
                 <wp:positionH relativeFrom="leftMargin">
                   <wp:posOffset>69850</wp:posOffset>
@@ -9060,7 +8930,7 @@
                           <a:avLst/>
                         </a:prstGeom>
                         <a:solidFill>
-                          <a:schemeClr val="accent1"/>
+                          <a:srgbClr val="F04D3C"/>
                         </a:solidFill>
                         <a:ln>
                           <a:solidFill>
@@ -9133,7 +9003,7 @@
           </mc:Choice>
           <mc:Fallback>
             <w:pict>
-              <v:rect w14:anchorId="1C5C3FEA" id="Rectangle 211" o:spid="_x0000_s1064" style="position:absolute;margin-left:5.5pt;margin-top:77.75pt;width:95pt;height:19pt;z-index:251815936;visibility:visible;mso-wrap-style:square;mso-width-percent:0;mso-height-percent:0;mso-wrap-distance-left:9pt;mso-wrap-distance-top:0;mso-wrap-distance-right:9pt;mso-wrap-distance-bottom:0;mso-position-horizontal:absolute;mso-position-horizontal-relative:left-margin-area;mso-position-vertical:absolute;mso-position-vertical-relative:text;mso-width-percent:0;mso-height-percent:0;mso-width-relative:margin;mso-height-relative:margin;v-text-anchor:middle" o:gfxdata="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" fillcolor="#4472c4 [3204]" strokecolor="#2f5496 [2404]" strokeweight="1pt">
+              <v:rect w14:anchorId="1C5C3FEA" id="Rectangle 211" o:spid="_x0000_s1064" style="position:absolute;margin-left:5.5pt;margin-top:77.75pt;width:95pt;height:19pt;z-index:251976704;visibility:visible;mso-wrap-style:square;mso-width-percent:0;mso-height-percent:0;mso-wrap-distance-left:9pt;mso-wrap-distance-top:0;mso-wrap-distance-right:9pt;mso-wrap-distance-bottom:0;mso-position-horizontal:absolute;mso-position-horizontal-relative:left-margin-area;mso-position-vertical:absolute;mso-position-vertical-relative:text;mso-width-percent:0;mso-height-percent:0;mso-width-relative:margin;mso-height-relative:margin;v-text-anchor:middle" o:gfxdata="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" fillcolor="#f04d3c" strokecolor="#2f5496 [2404]" strokeweight="1pt">
                 <v:textbox>
                   <w:txbxContent>
                     <w:p>
@@ -9168,6 +9038,9 @@
         </mc:AlternateContent>
       </w:r>
       <w:r>
+        <w:rPr>
+          <w:noProof/>
+        </w:rPr>
         <mc:AlternateContent>
           <mc:Choice Requires="wps">
             <w:drawing>
@@ -9235,6 +9108,9 @@
         </mc:AlternateContent>
       </w:r>
       <w:r>
+        <w:rPr>
+          <w:noProof/>
+        </w:rPr>
         <mc:AlternateContent>
           <mc:Choice Requires="wps">
             <w:drawing>
@@ -9302,6 +9178,9 @@
         </mc:AlternateContent>
       </w:r>
       <w:r>
+        <w:rPr>
+          <w:noProof/>
+        </w:rPr>
         <mc:AlternateContent>
           <mc:Choice Requires="wps">
             <w:drawing>
@@ -9439,6 +9318,9 @@
         </mc:AlternateContent>
       </w:r>
       <w:r>
+        <w:rPr>
+          <w:noProof/>
+        </w:rPr>
         <mc:AlternateContent>
           <mc:Choice Requires="wps">
             <w:drawing>
@@ -9506,10 +9388,13 @@
         </mc:AlternateContent>
       </w:r>
       <w:r>
+        <w:rPr>
+          <w:noProof/>
+        </w:rPr>
         <mc:AlternateContent>
           <mc:Choice Requires="wps">
             <w:drawing>
-              <wp:anchor distT="0" distB="0" distL="114300" distR="114300" simplePos="0" relativeHeight="251808768" behindDoc="0" locked="0" layoutInCell="1" allowOverlap="1" wp14:anchorId="5CAB37AB" wp14:editId="24592543">
+              <wp:anchor distT="0" distB="0" distL="114300" distR="114300" simplePos="0" relativeHeight="251808768" behindDoc="0" locked="0" layoutInCell="1" allowOverlap="1" wp14:anchorId="5CAB37AB" wp14:editId="004DE10D">
                 <wp:simplePos x="0" y="0"/>
                 <wp:positionH relativeFrom="column">
                   <wp:posOffset>4969823</wp:posOffset>
@@ -9535,7 +9420,7 @@
                           <a:avLst/>
                         </a:prstGeom>
                         <a:solidFill>
-                          <a:schemeClr val="accent1"/>
+                          <a:srgbClr val="F04D3C"/>
                         </a:solidFill>
                         <a:ln>
                           <a:solidFill>
@@ -9583,14 +9468,7 @@
                                 <w:sz w:val="18"/>
                                 <w:szCs w:val="18"/>
                               </w:rPr>
-                              <w:t xml:space="preserve"> </w:t>
-                            </w:r>
-                            <w:r>
-                              <w:rPr>
-                                <w:sz w:val="18"/>
-                                <w:szCs w:val="18"/>
-                              </w:rPr>
-                              <w:t>Threat</w:t>
+                              <w:t xml:space="preserve"> Threat</w:t>
                             </w:r>
                           </w:p>
                         </w:txbxContent>
@@ -9615,7 +9493,7 @@
           </mc:Choice>
           <mc:Fallback>
             <w:pict>
-              <v:rect w14:anchorId="5CAB37AB" id="Rectangle 207" o:spid="_x0000_s1066" style="position:absolute;margin-left:391.3pt;margin-top:36.9pt;width:75.5pt;height:19pt;z-index:251808768;visibility:visible;mso-wrap-style:square;mso-width-percent:0;mso-height-percent:0;mso-wrap-distance-left:9pt;mso-wrap-distance-top:0;mso-wrap-distance-right:9pt;mso-wrap-distance-bottom:0;mso-position-horizontal:absolute;mso-position-horizontal-relative:text;mso-position-vertical:absolute;mso-position-vertical-relative:text;mso-width-percent:0;mso-height-percent:0;mso-width-relative:margin;mso-height-relative:margin;v-text-anchor:middle" o:gfxdata="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" fillcolor="#4472c4 [3204]" strokecolor="#2f5496 [2404]" strokeweight="1pt">
+              <v:rect w14:anchorId="5CAB37AB" id="Rectangle 207" o:spid="_x0000_s1066" style="position:absolute;margin-left:391.3pt;margin-top:36.9pt;width:75.5pt;height:19pt;z-index:251808768;visibility:visible;mso-wrap-style:square;mso-width-percent:0;mso-height-percent:0;mso-wrap-distance-left:9pt;mso-wrap-distance-top:0;mso-wrap-distance-right:9pt;mso-wrap-distance-bottom:0;mso-position-horizontal:absolute;mso-position-horizontal-relative:text;mso-position-vertical:absolute;mso-position-vertical-relative:text;mso-width-percent:0;mso-height-percent:0;mso-width-relative:margin;mso-height-relative:margin;v-text-anchor:middle" o:gfxdata="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" fillcolor="#f04d3c" strokecolor="#2f5496 [2404]" strokeweight="1pt">
                 <v:textbox>
                   <w:txbxContent>
                     <w:p>
@@ -9638,14 +9516,7 @@
                           <w:sz w:val="18"/>
                           <w:szCs w:val="18"/>
                         </w:rPr>
-                        <w:t xml:space="preserve"> </w:t>
-                      </w:r>
-                      <w:r>
-                        <w:rPr>
-                          <w:sz w:val="18"/>
-                          <w:szCs w:val="18"/>
-                        </w:rPr>
-                        <w:t>Threat</w:t>
+                        <w:t xml:space="preserve"> Threat</w:t>
                       </w:r>
                     </w:p>
                   </w:txbxContent>
@@ -9656,6 +9527,9 @@
         </mc:AlternateContent>
       </w:r>
       <w:r>
+        <w:rPr>
+          <w:noProof/>
+        </w:rPr>
         <mc:AlternateContent>
           <mc:Choice Requires="wps">
             <w:drawing>
@@ -9723,6 +9597,9 @@
         </mc:AlternateContent>
       </w:r>
       <w:r>
+        <w:rPr>
+          <w:noProof/>
+        </w:rPr>
         <mc:AlternateContent>
           <mc:Choice Requires="wps">
             <w:drawing>
@@ -9800,14 +9677,7 @@
                                 <w:sz w:val="18"/>
                                 <w:szCs w:val="18"/>
                               </w:rPr>
-                              <w:t xml:space="preserve"> </w:t>
-                            </w:r>
-                            <w:r>
-                              <w:rPr>
-                                <w:sz w:val="18"/>
-                                <w:szCs w:val="18"/>
-                              </w:rPr>
-                              <w:t>Concept</w:t>
+                              <w:t xml:space="preserve"> Concept</w:t>
                             </w:r>
                           </w:p>
                         </w:txbxContent>
@@ -9855,14 +9725,7 @@
                           <w:sz w:val="18"/>
                           <w:szCs w:val="18"/>
                         </w:rPr>
-                        <w:t xml:space="preserve"> </w:t>
-                      </w:r>
-                      <w:r>
-                        <w:rPr>
-                          <w:sz w:val="18"/>
-                          <w:szCs w:val="18"/>
-                        </w:rPr>
-                        <w:t>Concept</w:t>
+                        <w:t xml:space="preserve"> Concept</w:t>
                       </w:r>
                     </w:p>
                   </w:txbxContent>
@@ -9873,6 +9736,9 @@
         </mc:AlternateContent>
       </w:r>
       <w:r>
+        <w:rPr>
+          <w:noProof/>
+        </w:rPr>
         <mc:AlternateContent>
           <mc:Choice Requires="wps">
             <w:drawing>
@@ -9950,14 +9816,7 @@
                                 <w:sz w:val="18"/>
                                 <w:szCs w:val="18"/>
                               </w:rPr>
-                              <w:t xml:space="preserve"> </w:t>
-                            </w:r>
-                            <w:r>
-                              <w:rPr>
-                                <w:sz w:val="18"/>
-                                <w:szCs w:val="18"/>
-                              </w:rPr>
-                              <w:t>Person</w:t>
+                              <w:t xml:space="preserve"> Person</w:t>
                             </w:r>
                           </w:p>
                         </w:txbxContent>
@@ -10005,14 +9864,7 @@
                           <w:sz w:val="18"/>
                           <w:szCs w:val="18"/>
                         </w:rPr>
-                        <w:t xml:space="preserve"> </w:t>
-                      </w:r>
-                      <w:r>
-                        <w:rPr>
-                          <w:sz w:val="18"/>
-                          <w:szCs w:val="18"/>
-                        </w:rPr>
-                        <w:t>Person</w:t>
+                        <w:t xml:space="preserve"> Person</w:t>
                       </w:r>
                     </w:p>
                   </w:txbxContent>
@@ -10023,6 +9875,9 @@
         </mc:AlternateContent>
       </w:r>
       <w:r>
+        <w:rPr>
+          <w:noProof/>
+        </w:rPr>
         <mc:AlternateContent>
           <mc:Choice Requires="wps">
             <w:drawing>
@@ -10121,7 +9976,7 @@
       </w:r>
       <w:r>
         <w:rPr>
-          <w:highlight w:val="cyan"/>
+          <w:highlight w:val="magenta"/>
         </w:rPr>
         <w:t>world’s maritime powers must prevent any hostile state from dominating the Eurasian landmass</w:t>
       </w:r>
@@ -10130,7 +9985,7 @@
       </w:r>
       <w:r>
         <w:rPr>
-          <w:highlight w:val="cyan"/>
+          <w:highlight w:val="magenta"/>
         </w:rPr>
         <w:t>using its geo-economic leverage to seek preponderant influence across Eurasia</w:t>
       </w:r>
@@ -10139,19 +9994,16 @@
       </w:r>
       <w:r>
         <w:rPr>
-          <w:highlight w:val="cyan"/>
-        </w:rPr>
-        <w:t xml:space="preserve">creating a strategic </w:t>
-      </w:r>
-      <w:r>
-        <w:rPr>
-          <w:highlight w:val="cyan"/>
-        </w:rPr>
-        <w:t>hub from which it can project power far and wide.</w:t>
+          <w:highlight w:val="magenta"/>
+        </w:rPr>
+        <w:t>creating a strategic hub from which it can project power far and wide.</w:t>
       </w:r>
     </w:p>
     <w:p>
       <w:r>
+        <w:rPr>
+          <w:noProof/>
+        </w:rPr>
         <mc:AlternateContent>
           <mc:Choice Requires="wps">
             <w:drawing>
@@ -10219,6 +10071,9 @@
         </mc:AlternateContent>
       </w:r>
       <w:r>
+        <w:rPr>
+          <w:noProof/>
+        </w:rPr>
         <mc:AlternateContent>
           <mc:Choice Requires="wps">
             <w:drawing>
@@ -10296,14 +10151,7 @@
                                 <w:sz w:val="18"/>
                                 <w:szCs w:val="18"/>
                               </w:rPr>
-                              <w:t xml:space="preserve"> </w:t>
-                            </w:r>
-                            <w:r>
-                              <w:rPr>
-                                <w:sz w:val="18"/>
-                                <w:szCs w:val="18"/>
-                              </w:rPr>
-                              <w:t>Person</w:t>
+                              <w:t xml:space="preserve"> Person</w:t>
                             </w:r>
                           </w:p>
                         </w:txbxContent>
@@ -10351,14 +10199,7 @@
                           <w:sz w:val="18"/>
                           <w:szCs w:val="18"/>
                         </w:rPr>
-                        <w:t xml:space="preserve"> </w:t>
-                      </w:r>
-                      <w:r>
-                        <w:rPr>
-                          <w:sz w:val="18"/>
-                          <w:szCs w:val="18"/>
-                        </w:rPr>
-                        <w:t>Person</w:t>
+                        <w:t xml:space="preserve"> Person</w:t>
                       </w:r>
                     </w:p>
                   </w:txbxContent>
@@ -10370,6 +10211,9 @@
         </mc:AlternateContent>
       </w:r>
       <w:r>
+        <w:rPr>
+          <w:noProof/>
+        </w:rPr>
         <mc:AlternateContent>
           <mc:Choice Requires="wps">
             <w:drawing>
@@ -10437,6 +10281,9 @@
         </mc:AlternateContent>
       </w:r>
       <w:r>
+        <w:rPr>
+          <w:noProof/>
+        </w:rPr>
         <mc:AlternateContent>
           <mc:Choice Requires="wps">
             <w:drawing>
@@ -10514,14 +10361,7 @@
                                 <w:sz w:val="18"/>
                                 <w:szCs w:val="18"/>
                               </w:rPr>
-                              <w:t xml:space="preserve"> </w:t>
-                            </w:r>
-                            <w:r>
-                              <w:rPr>
-                                <w:sz w:val="18"/>
-                                <w:szCs w:val="18"/>
-                              </w:rPr>
-                              <w:t>Project</w:t>
+                              <w:t xml:space="preserve"> Project</w:t>
                             </w:r>
                           </w:p>
                         </w:txbxContent>
@@ -10569,14 +10409,7 @@
                           <w:sz w:val="18"/>
                           <w:szCs w:val="18"/>
                         </w:rPr>
-                        <w:t xml:space="preserve"> </w:t>
-                      </w:r>
-                      <w:r>
-                        <w:rPr>
-                          <w:sz w:val="18"/>
-                          <w:szCs w:val="18"/>
-                        </w:rPr>
-                        <w:t>Project</w:t>
+                        <w:t xml:space="preserve"> Project</w:t>
                       </w:r>
                     </w:p>
                   </w:txbxContent>
@@ -10602,6 +10435,9 @@
     </w:p>
     <w:p>
       <w:r>
+        <w:rPr>
+          <w:noProof/>
+        </w:rPr>
         <mc:AlternateContent>
           <mc:Choice Requires="wps">
             <w:drawing>
@@ -10669,6 +10505,9 @@
         </mc:AlternateContent>
       </w:r>
       <w:r>
+        <w:rPr>
+          <w:noProof/>
+        </w:rPr>
         <mc:AlternateContent>
           <mc:Choice Requires="wps">
             <w:drawing>
@@ -10746,14 +10585,7 @@
                                 <w:sz w:val="18"/>
                                 <w:szCs w:val="18"/>
                               </w:rPr>
-                              <w:t xml:space="preserve"> </w:t>
-                            </w:r>
-                            <w:r>
-                              <w:rPr>
-                                <w:sz w:val="18"/>
-                                <w:szCs w:val="18"/>
-                              </w:rPr>
-                              <w:t>Project</w:t>
+                              <w:t xml:space="preserve"> Project</w:t>
                             </w:r>
                           </w:p>
                         </w:txbxContent>
@@ -10801,14 +10633,7 @@
                           <w:sz w:val="18"/>
                           <w:szCs w:val="18"/>
                         </w:rPr>
-                        <w:t xml:space="preserve"> </w:t>
-                      </w:r>
-                      <w:r>
-                        <w:rPr>
-                          <w:sz w:val="18"/>
-                          <w:szCs w:val="18"/>
-                        </w:rPr>
-                        <w:t>Project</w:t>
+                        <w:t xml:space="preserve"> Project</w:t>
                       </w:r>
                     </w:p>
                   </w:txbxContent>
@@ -10820,6 +10645,9 @@
         </mc:AlternateContent>
       </w:r>
       <w:r>
+        <w:rPr>
+          <w:noProof/>
+        </w:rPr>
         <mc:AlternateContent>
           <mc:Choice Requires="wps">
             <w:drawing>
@@ -10887,10 +10715,13 @@
         </mc:AlternateContent>
       </w:r>
       <w:r>
+        <w:rPr>
+          <w:noProof/>
+        </w:rPr>
         <mc:AlternateContent>
           <mc:Choice Requires="wps">
             <w:drawing>
-              <wp:anchor distT="0" distB="0" distL="114300" distR="114300" simplePos="0" relativeHeight="251848704" behindDoc="0" locked="0" layoutInCell="1" allowOverlap="1" wp14:anchorId="4BE85EE9" wp14:editId="1925C879">
+              <wp:anchor distT="0" distB="0" distL="114300" distR="114300" simplePos="0" relativeHeight="251981824" behindDoc="0" locked="0" layoutInCell="1" allowOverlap="1" wp14:anchorId="4BE85EE9" wp14:editId="3E9C4E14">
                 <wp:simplePos x="0" y="0"/>
                 <wp:positionH relativeFrom="rightMargin">
                   <wp:posOffset>207645</wp:posOffset>
@@ -10916,7 +10747,7 @@
                           <a:avLst/>
                         </a:prstGeom>
                         <a:solidFill>
-                          <a:schemeClr val="accent1"/>
+                          <a:srgbClr val="F04D3C"/>
                         </a:solidFill>
                         <a:ln>
                           <a:solidFill>
@@ -10964,14 +10795,7 @@
                                 <w:sz w:val="18"/>
                                 <w:szCs w:val="18"/>
                               </w:rPr>
-                              <w:t xml:space="preserve"> </w:t>
-                            </w:r>
-                            <w:r>
-                              <w:rPr>
-                                <w:sz w:val="18"/>
-                                <w:szCs w:val="18"/>
-                              </w:rPr>
-                              <w:t>Threat</w:t>
+                              <w:t xml:space="preserve"> Threat</w:t>
                             </w:r>
                           </w:p>
                         </w:txbxContent>
@@ -10996,7 +10820,7 @@
           </mc:Choice>
           <mc:Fallback>
             <w:pict>
-              <v:rect w14:anchorId="4BE85EE9" id="Rectangle 236" o:spid="_x0000_s1072" style="position:absolute;margin-left:16.35pt;margin-top:49.95pt;width:79.45pt;height:19pt;z-index:251848704;visibility:visible;mso-wrap-style:square;mso-width-percent:0;mso-height-percent:0;mso-wrap-distance-left:9pt;mso-wrap-distance-top:0;mso-wrap-distance-right:9pt;mso-wrap-distance-bottom:0;mso-position-horizontal:absolute;mso-position-horizontal-relative:right-margin-area;mso-position-vertical:absolute;mso-position-vertical-relative:text;mso-width-percent:0;mso-height-percent:0;mso-width-relative:margin;mso-height-relative:margin;v-text-anchor:middle" o:gfxdata="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" fillcolor="#4472c4 [3204]" strokecolor="#2f5496 [2404]" strokeweight="1pt">
+              <v:rect w14:anchorId="4BE85EE9" id="Rectangle 236" o:spid="_x0000_s1072" style="position:absolute;margin-left:16.35pt;margin-top:49.95pt;width:79.45pt;height:19pt;z-index:251981824;visibility:visible;mso-wrap-style:square;mso-width-percent:0;mso-height-percent:0;mso-wrap-distance-left:9pt;mso-wrap-distance-top:0;mso-wrap-distance-right:9pt;mso-wrap-distance-bottom:0;mso-position-horizontal:absolute;mso-position-horizontal-relative:right-margin-area;mso-position-vertical:absolute;mso-position-vertical-relative:text;mso-width-percent:0;mso-height-percent:0;mso-width-relative:margin;mso-height-relative:margin;v-text-anchor:middle" o:gfxdata="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" fillcolor="#f04d3c" strokecolor="#2f5496 [2404]" strokeweight="1pt">
                 <v:textbox>
                   <w:txbxContent>
                     <w:p>
@@ -11019,14 +10843,7 @@
                           <w:sz w:val="18"/>
                           <w:szCs w:val="18"/>
                         </w:rPr>
-                        <w:t xml:space="preserve"> </w:t>
-                      </w:r>
-                      <w:r>
-                        <w:rPr>
-                          <w:sz w:val="18"/>
-                          <w:szCs w:val="18"/>
-                        </w:rPr>
-                        <w:t>Threat</w:t>
+                        <w:t xml:space="preserve"> Threat</w:t>
                       </w:r>
                     </w:p>
                   </w:txbxContent>
@@ -11038,6 +10855,9 @@
         </mc:AlternateContent>
       </w:r>
       <w:r>
+        <w:rPr>
+          <w:noProof/>
+        </w:rPr>
         <mc:AlternateContent>
           <mc:Choice Requires="wps">
             <w:drawing>
@@ -11105,6 +10925,9 @@
         </mc:AlternateContent>
       </w:r>
       <w:r>
+        <w:rPr>
+          <w:noProof/>
+        </w:rPr>
         <mc:AlternateContent>
           <mc:Choice Requires="wps">
             <w:drawing>
@@ -11182,14 +11005,7 @@
                                 <w:sz w:val="18"/>
                                 <w:szCs w:val="18"/>
                               </w:rPr>
-                              <w:t xml:space="preserve"> </w:t>
-                            </w:r>
-                            <w:r>
-                              <w:rPr>
-                                <w:sz w:val="18"/>
-                                <w:szCs w:val="18"/>
-                              </w:rPr>
-                              <w:t>City</w:t>
+                              <w:t xml:space="preserve"> City</w:t>
                             </w:r>
                           </w:p>
                         </w:txbxContent>
@@ -11237,14 +11053,7 @@
                           <w:sz w:val="18"/>
                           <w:szCs w:val="18"/>
                         </w:rPr>
-                        <w:t xml:space="preserve"> </w:t>
-                      </w:r>
-                      <w:r>
-                        <w:rPr>
-                          <w:sz w:val="18"/>
-                          <w:szCs w:val="18"/>
-                        </w:rPr>
-                        <w:t>City</w:t>
+                        <w:t xml:space="preserve"> City</w:t>
                       </w:r>
                     </w:p>
                   </w:txbxContent>
@@ -11256,6 +11065,9 @@
         </mc:AlternateContent>
       </w:r>
       <w:r>
+        <w:rPr>
+          <w:noProof/>
+        </w:rPr>
         <mc:AlternateContent>
           <mc:Choice Requires="wps">
             <w:drawing>
@@ -11323,6 +11135,9 @@
         </mc:AlternateContent>
       </w:r>
       <w:r>
+        <w:rPr>
+          <w:noProof/>
+        </w:rPr>
         <mc:AlternateContent>
           <mc:Choice Requires="wps">
             <w:drawing>
@@ -11400,14 +11215,7 @@
                                 <w:sz w:val="18"/>
                                 <w:szCs w:val="18"/>
                               </w:rPr>
-                              <w:t xml:space="preserve"> </w:t>
-                            </w:r>
-                            <w:r>
-                              <w:rPr>
-                                <w:sz w:val="18"/>
-                                <w:szCs w:val="18"/>
-                              </w:rPr>
-                              <w:t>Company</w:t>
+                              <w:t xml:space="preserve"> Company</w:t>
                             </w:r>
                           </w:p>
                         </w:txbxContent>
@@ -11455,14 +11263,7 @@
                           <w:sz w:val="18"/>
                           <w:szCs w:val="18"/>
                         </w:rPr>
-                        <w:t xml:space="preserve"> </w:t>
-                      </w:r>
-                      <w:r>
-                        <w:rPr>
-                          <w:sz w:val="18"/>
-                          <w:szCs w:val="18"/>
-                        </w:rPr>
-                        <w:t>Company</w:t>
+                        <w:t xml:space="preserve"> Company</w:t>
                       </w:r>
                     </w:p>
                   </w:txbxContent>
@@ -11474,6 +11275,9 @@
         </mc:AlternateContent>
       </w:r>
       <w:r>
+        <w:rPr>
+          <w:noProof/>
+        </w:rPr>
         <mc:AlternateContent>
           <mc:Choice Requires="wps">
             <w:drawing>
@@ -11541,6 +11345,9 @@
         </mc:AlternateContent>
       </w:r>
       <w:r>
+        <w:rPr>
+          <w:noProof/>
+        </w:rPr>
         <mc:AlternateContent>
           <mc:Choice Requires="wps">
             <w:drawing>
@@ -11618,14 +11425,7 @@
                                 <w:sz w:val="18"/>
                                 <w:szCs w:val="18"/>
                               </w:rPr>
-                              <w:t xml:space="preserve"> </w:t>
-                            </w:r>
-                            <w:r>
-                              <w:rPr>
-                                <w:sz w:val="18"/>
-                                <w:szCs w:val="18"/>
-                              </w:rPr>
-                              <w:t>Goods</w:t>
+                              <w:t xml:space="preserve"> Goods</w:t>
                             </w:r>
                           </w:p>
                         </w:txbxContent>
@@ -11673,14 +11473,7 @@
                           <w:sz w:val="18"/>
                           <w:szCs w:val="18"/>
                         </w:rPr>
-                        <w:t xml:space="preserve"> </w:t>
-                      </w:r>
-                      <w:r>
-                        <w:rPr>
-                          <w:sz w:val="18"/>
-                          <w:szCs w:val="18"/>
-                        </w:rPr>
-                        <w:t>Goods</w:t>
+                        <w:t xml:space="preserve"> Goods</w:t>
                       </w:r>
                     </w:p>
                   </w:txbxContent>
@@ -11768,7 +11561,7 @@
       </w:r>
       <w:r>
         <w:rPr>
-          <w:highlight w:val="cyan"/>
+          <w:highlight w:val="magenta"/>
         </w:rPr>
         <w:t>long-term danger in abetting the rise of an acquisitive superpower</w:t>
       </w:r>
@@ -11796,6 +11589,9 @@
     </w:p>
     <w:p>
       <w:r>
+        <w:rPr>
+          <w:noProof/>
+        </w:rPr>
         <mc:AlternateContent>
           <mc:Choice Requires="wps">
             <w:drawing>
@@ -11863,6 +11659,9 @@
         </mc:AlternateContent>
       </w:r>
       <w:r>
+        <w:rPr>
+          <w:noProof/>
+        </w:rPr>
         <mc:AlternateContent>
           <mc:Choice Requires="wps">
             <w:drawing>
@@ -11940,14 +11739,7 @@
                                 <w:sz w:val="18"/>
                                 <w:szCs w:val="18"/>
                               </w:rPr>
-                              <w:t xml:space="preserve"> </w:t>
-                            </w:r>
-                            <w:r>
-                              <w:rPr>
-                                <w:sz w:val="18"/>
-                                <w:szCs w:val="18"/>
-                              </w:rPr>
-                              <w:t>Think Tank</w:t>
+                              <w:t xml:space="preserve"> Think Tank</w:t>
                             </w:r>
                           </w:p>
                         </w:txbxContent>
@@ -11995,14 +11787,7 @@
                           <w:sz w:val="18"/>
                           <w:szCs w:val="18"/>
                         </w:rPr>
-                        <w:t xml:space="preserve"> </w:t>
-                      </w:r>
-                      <w:r>
-                        <w:rPr>
-                          <w:sz w:val="18"/>
-                          <w:szCs w:val="18"/>
-                        </w:rPr>
-                        <w:t>Think Tank</w:t>
+                        <w:t xml:space="preserve"> Think Tank</w:t>
                       </w:r>
                     </w:p>
                   </w:txbxContent>
@@ -12014,6 +11799,9 @@
         </mc:AlternateContent>
       </w:r>
       <w:r>
+        <w:rPr>
+          <w:noProof/>
+        </w:rPr>
         <mc:AlternateContent>
           <mc:Choice Requires="wps">
             <w:drawing>
@@ -12081,6 +11869,9 @@
         </mc:AlternateContent>
       </w:r>
       <w:r>
+        <w:rPr>
+          <w:noProof/>
+        </w:rPr>
         <mc:AlternateContent>
           <mc:Choice Requires="wps">
             <w:drawing>
@@ -12148,6 +11939,9 @@
         </mc:AlternateContent>
       </w:r>
       <w:r>
+        <w:rPr>
+          <w:noProof/>
+        </w:rPr>
         <mc:AlternateContent>
           <mc:Choice Requires="wps">
             <w:drawing>
@@ -12225,14 +12019,7 @@
                                 <w:sz w:val="18"/>
                                 <w:szCs w:val="18"/>
                               </w:rPr>
-                              <w:t xml:space="preserve"> </w:t>
-                            </w:r>
-                            <w:r>
-                              <w:rPr>
-                                <w:sz w:val="18"/>
-                                <w:szCs w:val="18"/>
-                              </w:rPr>
-                              <w:t>Infrastructure</w:t>
+                              <w:t xml:space="preserve"> Infrastructure</w:t>
                             </w:r>
                           </w:p>
                         </w:txbxContent>
@@ -12280,14 +12067,7 @@
                           <w:sz w:val="18"/>
                           <w:szCs w:val="18"/>
                         </w:rPr>
-                        <w:t xml:space="preserve"> </w:t>
-                      </w:r>
-                      <w:r>
-                        <w:rPr>
-                          <w:sz w:val="18"/>
-                          <w:szCs w:val="18"/>
-                        </w:rPr>
-                        <w:t>Infrastructure</w:t>
+                        <w:t xml:space="preserve"> Infrastructure</w:t>
                       </w:r>
                     </w:p>
                   </w:txbxContent>
@@ -12299,6 +12079,9 @@
         </mc:AlternateContent>
       </w:r>
       <w:r>
+        <w:rPr>
+          <w:noProof/>
+        </w:rPr>
         <mc:AlternateContent>
           <mc:Choice Requires="wps">
             <w:drawing>
@@ -12366,6 +12149,9 @@
         </mc:AlternateContent>
       </w:r>
       <w:r>
+        <w:rPr>
+          <w:noProof/>
+        </w:rPr>
         <mc:AlternateContent>
           <mc:Choice Requires="wps">
             <w:drawing>
@@ -12503,6 +12289,9 @@
         </mc:AlternateContent>
       </w:r>
       <w:r>
+        <w:rPr>
+          <w:noProof/>
+        </w:rPr>
         <mc:AlternateContent>
           <mc:Choice Requires="wps">
             <w:drawing>
@@ -12570,6 +12359,9 @@
         </mc:AlternateContent>
       </w:r>
       <w:r>
+        <w:rPr>
+          <w:noProof/>
+        </w:rPr>
         <mc:AlternateContent>
           <mc:Choice Requires="wps">
             <w:drawing>
@@ -12637,6 +12429,9 @@
         </mc:AlternateContent>
       </w:r>
       <w:r>
+        <w:rPr>
+          <w:noProof/>
+        </w:rPr>
         <mc:AlternateContent>
           <mc:Choice Requires="wps">
             <w:drawing>
@@ -12774,6 +12569,9 @@
         </mc:AlternateContent>
       </w:r>
       <w:r>
+        <w:rPr>
+          <w:noProof/>
+        </w:rPr>
         <mc:AlternateContent>
           <mc:Choice Requires="wps">
             <w:drawing>
@@ -12851,14 +12649,7 @@
                                 <w:sz w:val="18"/>
                                 <w:szCs w:val="18"/>
                               </w:rPr>
-                              <w:t xml:space="preserve"> </w:t>
-                            </w:r>
-                            <w:r>
-                              <w:rPr>
-                                <w:sz w:val="18"/>
-                                <w:szCs w:val="18"/>
-                              </w:rPr>
-                              <w:t>Losses</w:t>
+                              <w:t xml:space="preserve"> Losses</w:t>
                             </w:r>
                           </w:p>
                         </w:txbxContent>
@@ -12906,14 +12697,7 @@
                           <w:sz w:val="18"/>
                           <w:szCs w:val="18"/>
                         </w:rPr>
-                        <w:t xml:space="preserve"> </w:t>
-                      </w:r>
-                      <w:r>
-                        <w:rPr>
-                          <w:sz w:val="18"/>
-                          <w:szCs w:val="18"/>
-                        </w:rPr>
-                        <w:t>Losses</w:t>
+                        <w:t xml:space="preserve"> Losses</w:t>
                       </w:r>
                     </w:p>
                   </w:txbxContent>
@@ -12925,6 +12709,9 @@
         </mc:AlternateContent>
       </w:r>
       <w:r>
+        <w:rPr>
+          <w:noProof/>
+        </w:rPr>
         <mc:AlternateContent>
           <mc:Choice Requires="wps">
             <w:drawing>
@@ -13078,6 +12865,9 @@
     </w:p>
     <w:p>
       <w:r>
+        <w:rPr>
+          <w:noProof/>
+        </w:rPr>
         <mc:AlternateContent>
           <mc:Choice Requires="wps">
             <w:drawing>
@@ -13145,6 +12935,9 @@
         </mc:AlternateContent>
       </w:r>
       <w:r>
+        <w:rPr>
+          <w:noProof/>
+        </w:rPr>
         <mc:AlternateContent>
           <mc:Choice Requires="wps">
             <w:drawing>
@@ -13282,6 +13075,9 @@
         </mc:AlternateContent>
       </w:r>
       <w:r>
+        <w:rPr>
+          <w:noProof/>
+        </w:rPr>
         <mc:AlternateContent>
           <mc:Choice Requires="wps">
             <w:drawing>
@@ -13349,6 +13145,9 @@
         </mc:AlternateContent>
       </w:r>
       <w:r>
+        <w:rPr>
+          <w:noProof/>
+        </w:rPr>
         <mc:AlternateContent>
           <mc:Choice Requires="wps">
             <w:drawing>
@@ -13426,14 +13225,7 @@
                                 <w:sz w:val="18"/>
                                 <w:szCs w:val="18"/>
                               </w:rPr>
-                              <w:t xml:space="preserve"> </w:t>
-                            </w:r>
-                            <w:r>
-                              <w:rPr>
-                                <w:sz w:val="18"/>
-                                <w:szCs w:val="18"/>
-                              </w:rPr>
-                              <w:t>Country</w:t>
+                              <w:t xml:space="preserve"> Country</w:t>
                             </w:r>
                           </w:p>
                         </w:txbxContent>
@@ -13481,14 +13273,7 @@
                           <w:sz w:val="18"/>
                           <w:szCs w:val="18"/>
                         </w:rPr>
-                        <w:t xml:space="preserve"> </w:t>
-                      </w:r>
-                      <w:r>
-                        <w:rPr>
-                          <w:sz w:val="18"/>
-                          <w:szCs w:val="18"/>
-                        </w:rPr>
-                        <w:t>Country</w:t>
+                        <w:t xml:space="preserve"> Country</w:t>
                       </w:r>
                     </w:p>
                   </w:txbxContent>
@@ -13500,6 +13285,9 @@
         </mc:AlternateContent>
       </w:r>
       <w:r>
+        <w:rPr>
+          <w:noProof/>
+        </w:rPr>
         <mc:AlternateContent>
           <mc:Choice Requires="wps">
             <w:drawing>
@@ -13567,10 +13355,13 @@
         </mc:AlternateContent>
       </w:r>
       <w:r>
+        <w:rPr>
+          <w:noProof/>
+        </w:rPr>
         <mc:AlternateContent>
           <mc:Choice Requires="wps">
             <w:drawing>
-              <wp:anchor distT="0" distB="0" distL="114300" distR="114300" simplePos="0" relativeHeight="251889664" behindDoc="0" locked="0" layoutInCell="1" allowOverlap="1" wp14:anchorId="603DD10E" wp14:editId="246B21F5">
+              <wp:anchor distT="0" distB="0" distL="114300" distR="114300" simplePos="0" relativeHeight="251980800" behindDoc="0" locked="0" layoutInCell="1" allowOverlap="1" wp14:anchorId="603DD10E" wp14:editId="6840271A">
                 <wp:simplePos x="0" y="0"/>
                 <wp:positionH relativeFrom="rightMargin">
                   <wp:posOffset>133804</wp:posOffset>
@@ -13596,7 +13387,7 @@
                           <a:avLst/>
                         </a:prstGeom>
                         <a:solidFill>
-                          <a:schemeClr val="accent1"/>
+                          <a:srgbClr val="F04D3C"/>
                         </a:solidFill>
                         <a:ln>
                           <a:solidFill>
@@ -13644,14 +13435,7 @@
                                 <w:sz w:val="18"/>
                                 <w:szCs w:val="18"/>
                               </w:rPr>
-                              <w:t xml:space="preserve"> </w:t>
-                            </w:r>
-                            <w:r>
-                              <w:rPr>
-                                <w:sz w:val="18"/>
-                                <w:szCs w:val="18"/>
-                              </w:rPr>
-                              <w:t>Forecast</w:t>
+                              <w:t xml:space="preserve"> Forecast</w:t>
                             </w:r>
                           </w:p>
                         </w:txbxContent>
@@ -13676,7 +13460,7 @@
           </mc:Choice>
           <mc:Fallback>
             <w:pict>
-              <v:rect w14:anchorId="603DD10E" id="Rectangle 260" o:spid="_x0000_s1083" style="position:absolute;margin-left:10.55pt;margin-top:56.95pt;width:79.45pt;height:19pt;z-index:251889664;visibility:visible;mso-wrap-style:square;mso-width-percent:0;mso-height-percent:0;mso-wrap-distance-left:9pt;mso-wrap-distance-top:0;mso-wrap-distance-right:9pt;mso-wrap-distance-bottom:0;mso-position-horizontal:absolute;mso-position-horizontal-relative:right-margin-area;mso-position-vertical:absolute;mso-position-vertical-relative:text;mso-width-percent:0;mso-height-percent:0;mso-width-relative:margin;mso-height-relative:margin;v-text-anchor:middle" o:gfxdata="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" fillcolor="#4472c4 [3204]" strokecolor="#2f5496 [2404]" strokeweight="1pt">
+              <v:rect w14:anchorId="603DD10E" id="Rectangle 260" o:spid="_x0000_s1083" style="position:absolute;margin-left:10.55pt;margin-top:56.95pt;width:79.45pt;height:19pt;z-index:251980800;visibility:visible;mso-wrap-style:square;mso-width-percent:0;mso-height-percent:0;mso-wrap-distance-left:9pt;mso-wrap-distance-top:0;mso-wrap-distance-right:9pt;mso-wrap-distance-bottom:0;mso-position-horizontal:absolute;mso-position-horizontal-relative:right-margin-area;mso-position-vertical:absolute;mso-position-vertical-relative:text;mso-width-percent:0;mso-height-percent:0;mso-width-relative:margin;mso-height-relative:margin;v-text-anchor:middle" o:gfxdata="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" fillcolor="#f04d3c" strokecolor="#2f5496 [2404]" strokeweight="1pt">
                 <v:textbox>
                   <w:txbxContent>
                     <w:p>
@@ -13699,14 +13483,7 @@
                           <w:sz w:val="18"/>
                           <w:szCs w:val="18"/>
                         </w:rPr>
-                        <w:t xml:space="preserve"> </w:t>
-                      </w:r>
-                      <w:r>
-                        <w:rPr>
-                          <w:sz w:val="18"/>
-                          <w:szCs w:val="18"/>
-                        </w:rPr>
-                        <w:t>Forecast</w:t>
+                        <w:t xml:space="preserve"> Forecast</w:t>
                       </w:r>
                     </w:p>
                   </w:txbxContent>
@@ -13718,6 +13495,9 @@
         </mc:AlternateContent>
       </w:r>
       <w:r>
+        <w:rPr>
+          <w:noProof/>
+        </w:rPr>
         <mc:AlternateContent>
           <mc:Choice Requires="wps">
             <w:drawing>
@@ -13795,14 +13575,7 @@
                                 <w:sz w:val="18"/>
                                 <w:szCs w:val="18"/>
                               </w:rPr>
-                              <w:t xml:space="preserve"> </w:t>
-                            </w:r>
-                            <w:r>
-                              <w:rPr>
-                                <w:sz w:val="18"/>
-                                <w:szCs w:val="18"/>
-                              </w:rPr>
-                              <w:t>Concept</w:t>
+                              <w:t xml:space="preserve"> Concept</w:t>
                             </w:r>
                           </w:p>
                         </w:txbxContent>
@@ -13850,14 +13623,7 @@
                           <w:sz w:val="18"/>
                           <w:szCs w:val="18"/>
                         </w:rPr>
-                        <w:t xml:space="preserve"> </w:t>
-                      </w:r>
-                      <w:r>
-                        <w:rPr>
-                          <w:sz w:val="18"/>
-                          <w:szCs w:val="18"/>
-                        </w:rPr>
-                        <w:t>Concept</w:t>
+                        <w:t xml:space="preserve"> Concept</w:t>
                       </w:r>
                     </w:p>
                   </w:txbxContent>
@@ -13869,6 +13635,9 @@
         </mc:AlternateContent>
       </w:r>
       <w:r>
+        <w:rPr>
+          <w:noProof/>
+        </w:rPr>
         <mc:AlternateContent>
           <mc:Choice Requires="wps">
             <w:drawing>
@@ -13936,6 +13705,9 @@
         </mc:AlternateContent>
       </w:r>
       <w:r>
+        <w:rPr>
+          <w:noProof/>
+        </w:rPr>
         <mc:AlternateContent>
           <mc:Choice Requires="wps">
             <w:drawing>
@@ -14003,6 +13775,9 @@
         </mc:AlternateContent>
       </w:r>
       <w:r>
+        <w:rPr>
+          <w:noProof/>
+        </w:rPr>
         <mc:AlternateContent>
           <mc:Choice Requires="wps">
             <w:drawing>
@@ -14080,14 +13855,7 @@
                                 <w:sz w:val="18"/>
                                 <w:szCs w:val="18"/>
                               </w:rPr>
-                              <w:t xml:space="preserve"> </w:t>
-                            </w:r>
-                            <w:r>
-                              <w:rPr>
-                                <w:sz w:val="18"/>
-                                <w:szCs w:val="18"/>
-                              </w:rPr>
-                              <w:t>War</w:t>
+                              <w:t xml:space="preserve"> War</w:t>
                             </w:r>
                           </w:p>
                         </w:txbxContent>
@@ -14135,14 +13903,7 @@
                           <w:sz w:val="18"/>
                           <w:szCs w:val="18"/>
                         </w:rPr>
-                        <w:t xml:space="preserve"> </w:t>
-                      </w:r>
-                      <w:r>
-                        <w:rPr>
-                          <w:sz w:val="18"/>
-                          <w:szCs w:val="18"/>
-                        </w:rPr>
-                        <w:t>War</w:t>
+                        <w:t xml:space="preserve"> War</w:t>
                       </w:r>
                     </w:p>
                   </w:txbxContent>
@@ -14154,6 +13915,9 @@
         </mc:AlternateContent>
       </w:r>
       <w:r>
+        <w:rPr>
+          <w:noProof/>
+        </w:rPr>
         <mc:AlternateContent>
           <mc:Choice Requires="wps">
             <w:drawing>
@@ -14221,6 +13985,9 @@
         </mc:AlternateContent>
       </w:r>
       <w:r>
+        <w:rPr>
+          <w:noProof/>
+        </w:rPr>
         <mc:AlternateContent>
           <mc:Choice Requires="wps">
             <w:drawing>
@@ -14298,14 +14065,7 @@
                                 <w:sz w:val="18"/>
                                 <w:szCs w:val="18"/>
                               </w:rPr>
-                              <w:t xml:space="preserve"> </w:t>
-                            </w:r>
-                            <w:r>
-                              <w:rPr>
-                                <w:sz w:val="18"/>
-                                <w:szCs w:val="18"/>
-                              </w:rPr>
-                              <w:t>Person</w:t>
+                              <w:t xml:space="preserve"> Person</w:t>
                             </w:r>
                           </w:p>
                         </w:txbxContent>
@@ -14353,14 +14113,7 @@
                           <w:sz w:val="18"/>
                           <w:szCs w:val="18"/>
                         </w:rPr>
-                        <w:t xml:space="preserve"> </w:t>
-                      </w:r>
-                      <w:r>
-                        <w:rPr>
-                          <w:sz w:val="18"/>
-                          <w:szCs w:val="18"/>
-                        </w:rPr>
-                        <w:t>Person</w:t>
+                        <w:t xml:space="preserve"> Person</w:t>
                       </w:r>
                     </w:p>
                   </w:txbxContent>
@@ -14426,22 +14179,13 @@
         <w:t>Belt and Road</w:t>
       </w:r>
       <w:r>
-        <w:t xml:space="preserve"> is enmeshing </w:t>
-      </w:r>
-      <w:r>
-        <w:rPr>
-          <w:highlight w:val="cyan"/>
-        </w:rPr>
-        <w:t>China</w:t>
-      </w:r>
-      <w:r>
-        <w:t xml:space="preserve"> </w:t>
-      </w:r>
-      <w:r>
-        <w:rPr>
-          <w:highlight w:val="cyan"/>
-        </w:rPr>
-        <w:t>in the corruption and instability of countries</w:t>
+        <w:t xml:space="preserve"> is </w:t>
+      </w:r>
+      <w:r>
+        <w:rPr>
+          <w:highlight w:val="magenta"/>
+        </w:rPr>
+        <w:t>enmeshing China in the corruption and instability of countries</w:t>
       </w:r>
       <w:r>
         <w:t xml:space="preserve"> such as </w:t>
@@ -14494,6 +14238,9 @@
     </w:p>
     <w:p>
       <w:r>
+        <w:rPr>
+          <w:noProof/>
+        </w:rPr>
         <mc:AlternateContent>
           <mc:Choice Requires="wps">
             <w:drawing>
@@ -14577,23 +14324,7 @@
                                 <w:sz w:val="18"/>
                                 <w:szCs w:val="18"/>
                               </w:rPr>
-                              <w:t>Can U.S. counteract with “Soft Power”: development, prosperity, models of the future</w:t>
-                            </w:r>
-                            <w:r>
-                              <w:rPr>
-                                <w:color w:val="0D0D0D" w:themeColor="text1" w:themeTint="F2"/>
-                                <w:sz w:val="18"/>
-                                <w:szCs w:val="18"/>
-                              </w:rPr>
-                              <w:t>?</w:t>
-                            </w:r>
-                            <w:r>
-                              <w:rPr>
-                                <w:color w:val="0D0D0D" w:themeColor="text1" w:themeTint="F2"/>
-                                <w:sz w:val="18"/>
-                                <w:szCs w:val="18"/>
-                              </w:rPr>
-                              <w:t xml:space="preserve"> Does it have it still?</w:t>
+                              <w:t>What will happen if Russia will fully support and cooperate with China in Belt in Road project?</w:t>
                             </w:r>
                           </w:p>
                         </w:txbxContent>
@@ -14643,23 +14374,7 @@
                           <w:sz w:val="18"/>
                           <w:szCs w:val="18"/>
                         </w:rPr>
-                        <w:t>Can U.S. counteract with “Soft Power”: development, prosperity, models of the future</w:t>
-                      </w:r>
-                      <w:r>
-                        <w:rPr>
-                          <w:color w:val="0D0D0D" w:themeColor="text1" w:themeTint="F2"/>
-                          <w:sz w:val="18"/>
-                          <w:szCs w:val="18"/>
-                        </w:rPr>
-                        <w:t>?</w:t>
-                      </w:r>
-                      <w:r>
-                        <w:rPr>
-                          <w:color w:val="0D0D0D" w:themeColor="text1" w:themeTint="F2"/>
-                          <w:sz w:val="18"/>
-                          <w:szCs w:val="18"/>
-                        </w:rPr>
-                        <w:t xml:space="preserve"> Does it have it still?</w:t>
+                        <w:t>What will happen if Russia will fully support and cooperate with China in Belt in Road project?</w:t>
                       </w:r>
                     </w:p>
                   </w:txbxContent>
@@ -14671,6 +14386,9 @@
         </mc:AlternateContent>
       </w:r>
       <w:r>
+        <w:rPr>
+          <w:noProof/>
+        </w:rPr>
         <mc:AlternateContent>
           <mc:Choice Requires="wps">
             <w:drawing>
@@ -14816,6 +14534,9 @@
         </mc:AlternateContent>
       </w:r>
       <w:r>
+        <w:rPr>
+          <w:noProof/>
+        </w:rPr>
         <mc:AlternateContent>
           <mc:Choice Requires="wps">
             <w:drawing>
@@ -14883,10 +14604,13 @@
         </mc:AlternateContent>
       </w:r>
       <w:r>
+        <w:rPr>
+          <w:noProof/>
+        </w:rPr>
         <mc:AlternateContent>
           <mc:Choice Requires="wps">
             <w:drawing>
-              <wp:anchor distT="0" distB="0" distL="114300" distR="114300" simplePos="0" relativeHeight="251900928" behindDoc="0" locked="0" layoutInCell="1" allowOverlap="1" wp14:anchorId="36267728" wp14:editId="65707E7E">
+              <wp:anchor distT="0" distB="0" distL="114300" distR="114300" simplePos="0" relativeHeight="251900928" behindDoc="0" locked="0" layoutInCell="1" allowOverlap="1" wp14:anchorId="36267728" wp14:editId="0D6C2080">
                 <wp:simplePos x="0" y="0"/>
                 <wp:positionH relativeFrom="page">
                   <wp:posOffset>205600</wp:posOffset>
@@ -14912,7 +14636,7 @@
                           <a:avLst/>
                         </a:prstGeom>
                         <a:solidFill>
-                          <a:schemeClr val="accent1"/>
+                          <a:srgbClr val="F04D3C"/>
                         </a:solidFill>
                         <a:ln>
                           <a:solidFill>
@@ -14967,7 +14691,7 @@
                                 <w:sz w:val="18"/>
                                 <w:szCs w:val="18"/>
                               </w:rPr>
-                              <w:t>Intent</w:t>
+                              <w:t>Threat</w:t>
                             </w:r>
                           </w:p>
                         </w:txbxContent>
@@ -14992,7 +14716,7 @@
           </mc:Choice>
           <mc:Fallback>
             <w:pict>
-              <v:rect w14:anchorId="36267728" id="Rectangle 266" o:spid="_x0000_s1089" style="position:absolute;margin-left:16.2pt;margin-top:15.5pt;width:77.05pt;height:19pt;z-index:251900928;visibility:visible;mso-wrap-style:square;mso-width-percent:0;mso-height-percent:0;mso-wrap-distance-left:9pt;mso-wrap-distance-top:0;mso-wrap-distance-right:9pt;mso-wrap-distance-bottom:0;mso-position-horizontal:absolute;mso-position-horizontal-relative:page;mso-position-vertical:absolute;mso-position-vertical-relative:text;mso-width-percent:0;mso-height-percent:0;mso-width-relative:margin;mso-height-relative:margin;v-text-anchor:middle" o:gfxdata="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" fillcolor="#4472c4 [3204]" strokecolor="#2f5496 [2404]" strokeweight="1pt">
+              <v:rect w14:anchorId="36267728" id="Rectangle 266" o:spid="_x0000_s1089" style="position:absolute;margin-left:16.2pt;margin-top:15.5pt;width:77.05pt;height:19pt;z-index:251900928;visibility:visible;mso-wrap-style:square;mso-width-percent:0;mso-height-percent:0;mso-wrap-distance-left:9pt;mso-wrap-distance-top:0;mso-wrap-distance-right:9pt;mso-wrap-distance-bottom:0;mso-position-horizontal:absolute;mso-position-horizontal-relative:page;mso-position-vertical:absolute;mso-position-vertical-relative:text;mso-width-percent:0;mso-height-percent:0;mso-width-relative:margin;mso-height-relative:margin;v-text-anchor:middle" o:gfxdata="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" fillcolor="#f04d3c" strokecolor="#2f5496 [2404]" strokeweight="1pt">
                 <v:textbox>
                   <w:txbxContent>
                     <w:p>
@@ -15022,7 +14746,7 @@
                           <w:sz w:val="18"/>
                           <w:szCs w:val="18"/>
                         </w:rPr>
-                        <w:t>Intent</w:t>
+                        <w:t>Threat</w:t>
                       </w:r>
                     </w:p>
                   </w:txbxContent>
@@ -15047,30 +14771,31 @@
       </w:r>
       <w:r>
         <w:rPr>
+          <w:highlight w:val="magenta"/>
+        </w:rPr>
+        <w:t>has every incentive to prevent</w:t>
+      </w:r>
+      <w:r>
+        <w:t xml:space="preserve"> </w:t>
+      </w:r>
+      <w:r>
+        <w:rPr>
           <w:highlight w:val="cyan"/>
         </w:rPr>
-        <w:t>has every incentive to prevent</w:t>
-      </w:r>
-      <w:r>
-        <w:t xml:space="preserve"> </w:t>
+        <w:t>Beijing</w:t>
+      </w:r>
+      <w:r>
+        <w:t xml:space="preserve"> from realizing its objectives, and many of </w:t>
       </w:r>
       <w:r>
         <w:rPr>
           <w:highlight w:val="cyan"/>
         </w:rPr>
-        <w:t>Beijing</w:t>
-      </w:r>
-      <w:r>
-        <w:t xml:space="preserve"> from realizing its objectives, and many of </w:t>
-      </w:r>
-      <w:r>
-        <w:rPr>
-          <w:highlight w:val="cyan"/>
-        </w:rPr>
         <w:t xml:space="preserve">China’s </w:t>
       </w:r>
       <w:r>
         <w:rPr>
+          <w:noProof/>
           <w:highlight w:val="cyan"/>
         </w:rPr>
         <w:lastRenderedPageBreak/>
@@ -15142,6 +14867,7 @@
       </w:r>
       <w:r>
         <w:rPr>
+          <w:noProof/>
           <w:highlight w:val="cyan"/>
         </w:rPr>
         <mc:AlternateContent>
@@ -15221,14 +14947,7 @@
                                 <w:sz w:val="18"/>
                                 <w:szCs w:val="18"/>
                               </w:rPr>
-                              <w:t xml:space="preserve"> </w:t>
-                            </w:r>
-                            <w:r>
-                              <w:rPr>
-                                <w:sz w:val="18"/>
-                                <w:szCs w:val="18"/>
-                              </w:rPr>
-                              <w:t>Region</w:t>
+                              <w:t xml:space="preserve"> Region</w:t>
                             </w:r>
                           </w:p>
                         </w:txbxContent>
@@ -15276,14 +14995,7 @@
                           <w:sz w:val="18"/>
                           <w:szCs w:val="18"/>
                         </w:rPr>
-                        <w:t xml:space="preserve"> </w:t>
-                      </w:r>
-                      <w:r>
-                        <w:rPr>
-                          <w:sz w:val="18"/>
-                          <w:szCs w:val="18"/>
-                        </w:rPr>
-                        <w:t>Region</w:t>
+                        <w:t xml:space="preserve"> Region</w:t>
                       </w:r>
                     </w:p>
                   </w:txbxContent>
@@ -15296,6 +15008,7 @@
       </w:r>
       <w:r>
         <w:rPr>
+          <w:noProof/>
           <w:highlight w:val="cyan"/>
         </w:rPr>
         <mc:AlternateContent>
@@ -15366,12 +15079,13 @@
       </w:r>
       <w:r>
         <w:rPr>
+          <w:noProof/>
           <w:highlight w:val="cyan"/>
         </w:rPr>
         <mc:AlternateContent>
           <mc:Choice Requires="wps">
             <w:drawing>
-              <wp:anchor distT="0" distB="0" distL="114300" distR="114300" simplePos="0" relativeHeight="251905024" behindDoc="0" locked="0" layoutInCell="1" allowOverlap="1" wp14:anchorId="3B54F93E" wp14:editId="46748F11">
+              <wp:anchor distT="0" distB="0" distL="114300" distR="114300" simplePos="0" relativeHeight="251982848" behindDoc="0" locked="0" layoutInCell="1" allowOverlap="1" wp14:anchorId="3B54F93E" wp14:editId="4C16BB65">
                 <wp:simplePos x="0" y="0"/>
                 <wp:positionH relativeFrom="rightMargin">
                   <wp:posOffset>190005</wp:posOffset>
@@ -15397,7 +15111,7 @@
                           <a:avLst/>
                         </a:prstGeom>
                         <a:solidFill>
-                          <a:schemeClr val="accent1"/>
+                          <a:srgbClr val="F04D3C"/>
                         </a:solidFill>
                         <a:ln>
                           <a:solidFill>
@@ -15470,7 +15184,7 @@
           </mc:Choice>
           <mc:Fallback>
             <w:pict>
-              <v:rect w14:anchorId="3B54F93E" id="Rectangle 268" o:spid="_x0000_s1091" style="position:absolute;margin-left:14.95pt;margin-top:2.8pt;width:79.45pt;height:19pt;z-index:251905024;visibility:visible;mso-wrap-style:square;mso-width-percent:0;mso-height-percent:0;mso-wrap-distance-left:9pt;mso-wrap-distance-top:0;mso-wrap-distance-right:9pt;mso-wrap-distance-bottom:0;mso-position-horizontal:absolute;mso-position-horizontal-relative:right-margin-area;mso-position-vertical:absolute;mso-position-vertical-relative:text;mso-width-percent:0;mso-height-percent:0;mso-width-relative:margin;mso-height-relative:margin;v-text-anchor:middle" o:gfxdata="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" fillcolor="#4472c4 [3204]" strokecolor="#2f5496 [2404]" strokeweight="1pt">
+              <v:rect w14:anchorId="3B54F93E" id="Rectangle 268" o:spid="_x0000_s1091" style="position:absolute;margin-left:14.95pt;margin-top:2.8pt;width:79.45pt;height:19pt;z-index:251982848;visibility:visible;mso-wrap-style:square;mso-width-percent:0;mso-height-percent:0;mso-wrap-distance-left:9pt;mso-wrap-distance-top:0;mso-wrap-distance-right:9pt;mso-wrap-distance-bottom:0;mso-position-horizontal:absolute;mso-position-horizontal-relative:right-margin-area;mso-position-vertical:absolute;mso-position-vertical-relative:text;mso-width-percent:0;mso-height-percent:0;mso-width-relative:margin;mso-height-relative:margin;v-text-anchor:middle" o:gfxdata="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" fillcolor="#f04d3c" strokecolor="#2f5496 [2404]" strokeweight="1pt">
                 <v:textbox>
                   <w:txbxContent>
                     <w:p>
@@ -15515,18 +15229,19 @@
       </w:r>
       <w:r>
         <w:rPr>
-          <w:highlight w:val="cyan"/>
+          <w:highlight w:val="magenta"/>
         </w:rPr>
         <w:t xml:space="preserve">their autonomy will be </w:t>
       </w:r>
       <w:r>
         <w:rPr>
-          <w:highlight w:val="cyan"/>
+          <w:noProof/>
+          <w:highlight w:val="magenta"/>
         </w:rPr>
         <mc:AlternateContent>
           <mc:Choice Requires="wps">
             <w:drawing>
-              <wp:anchor distT="0" distB="0" distL="114300" distR="114300" simplePos="0" relativeHeight="251914240" behindDoc="0" locked="0" layoutInCell="1" allowOverlap="1" wp14:anchorId="1C964EAC" wp14:editId="26886665">
+              <wp:anchor distT="0" distB="0" distL="114300" distR="114300" simplePos="0" relativeHeight="251983872" behindDoc="0" locked="0" layoutInCell="1" allowOverlap="1" wp14:anchorId="1C964EAC" wp14:editId="284ABEAE">
                 <wp:simplePos x="0" y="0"/>
                 <wp:positionH relativeFrom="rightMargin">
                   <wp:posOffset>29688</wp:posOffset>
@@ -15552,7 +15267,7 @@
                           <a:avLst/>
                         </a:prstGeom>
                         <a:solidFill>
-                          <a:schemeClr val="accent1"/>
+                          <a:srgbClr val="F04D3C"/>
                         </a:solidFill>
                         <a:ln>
                           <a:solidFill>
@@ -15600,14 +15315,7 @@
                                 <w:sz w:val="18"/>
                                 <w:szCs w:val="18"/>
                               </w:rPr>
-                              <w:t xml:space="preserve"> </w:t>
-                            </w:r>
-                            <w:r>
-                              <w:rPr>
-                                <w:sz w:val="18"/>
-                                <w:szCs w:val="18"/>
-                              </w:rPr>
-                              <w:t>Future Model</w:t>
+                              <w:t xml:space="preserve"> Future Model</w:t>
                             </w:r>
                           </w:p>
                         </w:txbxContent>
@@ -15632,7 +15340,7 @@
           </mc:Choice>
           <mc:Fallback>
             <w:pict>
-              <v:rect w14:anchorId="1C964EAC" id="Rectangle 274" o:spid="_x0000_s1092" style="position:absolute;margin-left:2.35pt;margin-top:37.4pt;width:94.9pt;height:19pt;z-index:251914240;visibility:visible;mso-wrap-style:square;mso-width-percent:0;mso-height-percent:0;mso-wrap-distance-left:9pt;mso-wrap-distance-top:0;mso-wrap-distance-right:9pt;mso-wrap-distance-bottom:0;mso-position-horizontal:absolute;mso-position-horizontal-relative:right-margin-area;mso-position-vertical:absolute;mso-position-vertical-relative:text;mso-width-percent:0;mso-height-percent:0;mso-width-relative:margin;mso-height-relative:margin;v-text-anchor:middle" o:gfxdata="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" fillcolor="#4472c4 [3204]" strokecolor="#2f5496 [2404]" strokeweight="1pt">
+              <v:rect w14:anchorId="1C964EAC" id="Rectangle 274" o:spid="_x0000_s1092" style="position:absolute;margin-left:2.35pt;margin-top:37.4pt;width:94.9pt;height:19pt;z-index:251983872;visibility:visible;mso-wrap-style:square;mso-width-percent:0;mso-height-percent:0;mso-wrap-distance-left:9pt;mso-wrap-distance-top:0;mso-wrap-distance-right:9pt;mso-wrap-distance-bottom:0;mso-position-horizontal:absolute;mso-position-horizontal-relative:right-margin-area;mso-position-vertical:absolute;mso-position-vertical-relative:text;mso-width-percent:0;mso-height-percent:0;mso-width-relative:margin;mso-height-relative:margin;v-text-anchor:middle" o:gfxdata="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" fillcolor="#f04d3c" strokecolor="#2f5496 [2404]" strokeweight="1pt">
                 <v:textbox>
                   <w:txbxContent>
                     <w:p>
@@ -15655,14 +15363,7 @@
                           <w:sz w:val="18"/>
                           <w:szCs w:val="18"/>
                         </w:rPr>
-                        <w:t xml:space="preserve"> </w:t>
-                      </w:r>
-                      <w:r>
-                        <w:rPr>
-                          <w:sz w:val="18"/>
-                          <w:szCs w:val="18"/>
-                        </w:rPr>
-                        <w:t>Future Model</w:t>
+                        <w:t xml:space="preserve"> Future Model</w:t>
                       </w:r>
                     </w:p>
                   </w:txbxContent>
@@ -15675,7 +15376,8 @@
       </w:r>
       <w:r>
         <w:rPr>
-          <w:highlight w:val="cyan"/>
+          <w:noProof/>
+          <w:highlight w:val="magenta"/>
         </w:rPr>
         <mc:AlternateContent>
           <mc:Choice Requires="wps">
@@ -15745,7 +15447,8 @@
       </w:r>
       <w:r>
         <w:rPr>
-          <w:highlight w:val="cyan"/>
+          <w:noProof/>
+          <w:highlight w:val="magenta"/>
         </w:rPr>
         <mc:AlternateContent>
           <mc:Choice Requires="wps">
@@ -15824,14 +15527,7 @@
                                 <w:sz w:val="18"/>
                                 <w:szCs w:val="18"/>
                               </w:rPr>
-                              <w:t xml:space="preserve"> </w:t>
-                            </w:r>
-                            <w:r>
-                              <w:rPr>
-                                <w:sz w:val="18"/>
-                                <w:szCs w:val="18"/>
-                              </w:rPr>
-                              <w:t>Person</w:t>
+                              <w:t xml:space="preserve"> Person</w:t>
                             </w:r>
                           </w:p>
                         </w:txbxContent>
@@ -15879,14 +15575,7 @@
                           <w:sz w:val="18"/>
                           <w:szCs w:val="18"/>
                         </w:rPr>
-                        <w:t xml:space="preserve"> </w:t>
-                      </w:r>
-                      <w:r>
-                        <w:rPr>
-                          <w:sz w:val="18"/>
-                          <w:szCs w:val="18"/>
-                        </w:rPr>
-                        <w:t>Person</w:t>
+                        <w:t xml:space="preserve"> Person</w:t>
                       </w:r>
                     </w:p>
                   </w:txbxContent>
@@ -15899,7 +15588,7 @@
       </w:r>
       <w:r>
         <w:rPr>
-          <w:highlight w:val="cyan"/>
+          <w:highlight w:val="magenta"/>
         </w:rPr>
         <w:t>compromised if China achieves primacy.</w:t>
       </w:r>
@@ -15907,6 +15596,7 @@
     <w:p>
       <w:r>
         <w:rPr>
+          <w:noProof/>
           <w:highlight w:val="cyan"/>
         </w:rPr>
         <mc:AlternateContent>
@@ -15977,12 +15667,13 @@
       </w:r>
       <w:r>
         <w:rPr>
+          <w:noProof/>
           <w:highlight w:val="cyan"/>
         </w:rPr>
         <mc:AlternateContent>
           <mc:Choice Requires="wps">
             <w:drawing>
-              <wp:anchor distT="0" distB="0" distL="114300" distR="114300" simplePos="0" relativeHeight="251924480" behindDoc="0" locked="0" layoutInCell="1" allowOverlap="1" wp14:anchorId="2D9DA86D" wp14:editId="77DADE73">
+              <wp:anchor distT="0" distB="0" distL="114300" distR="114300" simplePos="0" relativeHeight="251988992" behindDoc="0" locked="0" layoutInCell="1" allowOverlap="1" wp14:anchorId="2D9DA86D" wp14:editId="782300DF">
                 <wp:simplePos x="0" y="0"/>
                 <wp:positionH relativeFrom="rightMargin">
                   <wp:posOffset>-6269932</wp:posOffset>
@@ -16008,7 +15699,7 @@
                           <a:avLst/>
                         </a:prstGeom>
                         <a:solidFill>
-                          <a:schemeClr val="accent1"/>
+                          <a:srgbClr val="F04D3C"/>
                         </a:solidFill>
                         <a:ln>
                           <a:solidFill>
@@ -16081,7 +15772,7 @@
           </mc:Choice>
           <mc:Fallback>
             <w:pict>
-              <v:rect w14:anchorId="2D9DA86D" id="Rectangle 280" o:spid="_x0000_s1094" style="position:absolute;margin-left:-493.7pt;margin-top:49.5pt;width:79.45pt;height:19pt;z-index:251924480;visibility:visible;mso-wrap-style:square;mso-width-percent:0;mso-height-percent:0;mso-wrap-distance-left:9pt;mso-wrap-distance-top:0;mso-wrap-distance-right:9pt;mso-wrap-distance-bottom:0;mso-position-horizontal:absolute;mso-position-horizontal-relative:right-margin-area;mso-position-vertical:absolute;mso-position-vertical-relative:text;mso-width-percent:0;mso-height-percent:0;mso-width-relative:margin;mso-height-relative:margin;v-text-anchor:middle" o:gfxdata="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" fillcolor="#4472c4 [3204]" strokecolor="#2f5496 [2404]" strokeweight="1pt">
+              <v:rect w14:anchorId="2D9DA86D" id="Rectangle 280" o:spid="_x0000_s1094" style="position:absolute;margin-left:-493.7pt;margin-top:49.5pt;width:79.45pt;height:19pt;z-index:251988992;visibility:visible;mso-wrap-style:square;mso-width-percent:0;mso-height-percent:0;mso-wrap-distance-left:9pt;mso-wrap-distance-top:0;mso-wrap-distance-right:9pt;mso-wrap-distance-bottom:0;mso-position-horizontal:absolute;mso-position-horizontal-relative:right-margin-area;mso-position-vertical:absolute;mso-position-vertical-relative:text;mso-width-percent:0;mso-height-percent:0;mso-width-relative:margin;mso-height-relative:margin;v-text-anchor:middle" o:gfxdata="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" fillcolor="#f04d3c" strokecolor="#2f5496 [2404]" strokeweight="1pt">
                 <v:textbox>
                   <w:txbxContent>
                     <w:p>
@@ -16117,6 +15808,7 @@
       </w:r>
       <w:r>
         <w:rPr>
+          <w:noProof/>
           <w:highlight w:val="cyan"/>
         </w:rPr>
         <mc:AlternateContent>
@@ -16187,12 +15879,13 @@
       </w:r>
       <w:r>
         <w:rPr>
+          <w:noProof/>
           <w:highlight w:val="cyan"/>
         </w:rPr>
         <mc:AlternateContent>
           <mc:Choice Requires="wps">
             <w:drawing>
-              <wp:anchor distT="0" distB="0" distL="114300" distR="114300" simplePos="0" relativeHeight="251921408" behindDoc="0" locked="0" layoutInCell="1" allowOverlap="1" wp14:anchorId="6D8F841F" wp14:editId="41B18E55">
+              <wp:anchor distT="0" distB="0" distL="114300" distR="114300" simplePos="0" relativeHeight="251921408" behindDoc="0" locked="0" layoutInCell="1" allowOverlap="1" wp14:anchorId="6D8F841F" wp14:editId="356573F8">
                 <wp:simplePos x="0" y="0"/>
                 <wp:positionH relativeFrom="rightMargin">
                   <wp:posOffset>-2357120</wp:posOffset>
@@ -16218,7 +15911,7 @@
                           <a:avLst/>
                         </a:prstGeom>
                         <a:solidFill>
-                          <a:schemeClr val="accent1"/>
+                          <a:srgbClr val="F04D3C"/>
                         </a:solidFill>
                         <a:ln>
                           <a:solidFill>
@@ -16273,7 +15966,7 @@
                                 <w:sz w:val="18"/>
                                 <w:szCs w:val="18"/>
                               </w:rPr>
-                              <w:t>Union</w:t>
+                              <w:t>Threat</w:t>
                             </w:r>
                           </w:p>
                         </w:txbxContent>
@@ -16298,7 +15991,7 @@
           </mc:Choice>
           <mc:Fallback>
             <w:pict>
-              <v:rect w14:anchorId="6D8F841F" id="Rectangle 278" o:spid="_x0000_s1095" style="position:absolute;margin-left:-185.6pt;margin-top:44.2pt;width:1in;height:19pt;z-index:251921408;visibility:visible;mso-wrap-style:square;mso-width-percent:0;mso-height-percent:0;mso-wrap-distance-left:9pt;mso-wrap-distance-top:0;mso-wrap-distance-right:9pt;mso-wrap-distance-bottom:0;mso-position-horizontal:absolute;mso-position-horizontal-relative:right-margin-area;mso-position-vertical:absolute;mso-position-vertical-relative:text;mso-width-percent:0;mso-height-percent:0;mso-width-relative:margin;mso-height-relative:margin;v-text-anchor:middle" o:gfxdata="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" fillcolor="#4472c4 [3204]" strokecolor="#2f5496 [2404]" strokeweight="1pt">
+              <v:rect w14:anchorId="6D8F841F" id="Rectangle 278" o:spid="_x0000_s1095" style="position:absolute;margin-left:-185.6pt;margin-top:44.2pt;width:1in;height:19pt;z-index:251921408;visibility:visible;mso-wrap-style:square;mso-width-percent:0;mso-height-percent:0;mso-wrap-distance-left:9pt;mso-wrap-distance-top:0;mso-wrap-distance-right:9pt;mso-wrap-distance-bottom:0;mso-position-horizontal:absolute;mso-position-horizontal-relative:right-margin-area;mso-position-vertical:absolute;mso-position-vertical-relative:text;mso-width-percent:0;mso-height-percent:0;mso-width-relative:margin;mso-height-relative:margin;v-text-anchor:middle" o:gfxdata="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" fillcolor="#f04d3c" strokecolor="#2f5496 [2404]" strokeweight="1pt">
                 <v:textbox>
                   <w:txbxContent>
                     <w:p>
@@ -16328,7 +16021,7 @@
                           <w:sz w:val="18"/>
                           <w:szCs w:val="18"/>
                         </w:rPr>
-                        <w:t>Union</w:t>
+                        <w:t>Threat</w:t>
                       </w:r>
                     </w:p>
                   </w:txbxContent>
@@ -16341,6 +16034,7 @@
       </w:r>
       <w:r>
         <w:rPr>
+          <w:noProof/>
           <w:highlight w:val="cyan"/>
         </w:rPr>
         <mc:AlternateContent>
@@ -16411,12 +16105,13 @@
       </w:r>
       <w:r>
         <w:rPr>
+          <w:noProof/>
           <w:highlight w:val="cyan"/>
         </w:rPr>
         <mc:AlternateContent>
           <mc:Choice Requires="wps">
             <w:drawing>
-              <wp:anchor distT="0" distB="0" distL="114300" distR="114300" simplePos="0" relativeHeight="251918336" behindDoc="0" locked="0" layoutInCell="1" allowOverlap="1" wp14:anchorId="562B2B19" wp14:editId="5A7DD175">
+              <wp:anchor distT="0" distB="0" distL="114300" distR="114300" simplePos="0" relativeHeight="251984896" behindDoc="0" locked="0" layoutInCell="1" allowOverlap="1" wp14:anchorId="562B2B19" wp14:editId="519E13AC">
                 <wp:simplePos x="0" y="0"/>
                 <wp:positionH relativeFrom="rightMargin">
                   <wp:posOffset>124930</wp:posOffset>
@@ -16442,7 +16137,7 @@
                           <a:avLst/>
                         </a:prstGeom>
                         <a:solidFill>
-                          <a:schemeClr val="accent1"/>
+                          <a:srgbClr val="F04D3C"/>
                         </a:solidFill>
                         <a:ln>
                           <a:solidFill>
@@ -16515,7 +16210,7 @@
           </mc:Choice>
           <mc:Fallback>
             <w:pict>
-              <v:rect w14:anchorId="562B2B19" id="Rectangle 276" o:spid="_x0000_s1096" style="position:absolute;margin-left:9.85pt;margin-top:31.25pt;width:79.45pt;height:19pt;z-index:251918336;visibility:visible;mso-wrap-style:square;mso-width-percent:0;mso-height-percent:0;mso-wrap-distance-left:9pt;mso-wrap-distance-top:0;mso-wrap-distance-right:9pt;mso-wrap-distance-bottom:0;mso-position-horizontal:absolute;mso-position-horizontal-relative:right-margin-area;mso-position-vertical:absolute;mso-position-vertical-relative:text;mso-width-percent:0;mso-height-percent:0;mso-width-relative:margin;mso-height-relative:margin;v-text-anchor:middle" o:gfxdata="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" fillcolor="#4472c4 [3204]" strokecolor="#2f5496 [2404]" strokeweight="1pt">
+              <v:rect w14:anchorId="562B2B19" id="Rectangle 276" o:spid="_x0000_s1096" style="position:absolute;margin-left:9.85pt;margin-top:31.25pt;width:79.45pt;height:19pt;z-index:251984896;visibility:visible;mso-wrap-style:square;mso-width-percent:0;mso-height-percent:0;mso-wrap-distance-left:9pt;mso-wrap-distance-top:0;mso-wrap-distance-right:9pt;mso-wrap-distance-bottom:0;mso-position-horizontal:absolute;mso-position-horizontal-relative:right-margin-area;mso-position-vertical:absolute;mso-position-vertical-relative:text;mso-width-percent:0;mso-height-percent:0;mso-width-relative:margin;mso-height-relative:margin;v-text-anchor:middle" o:gfxdata="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" fillcolor="#f04d3c" strokecolor="#2f5496 [2404]" strokeweight="1pt">
                 <v:textbox>
                   <w:txbxContent>
                     <w:p>
@@ -16551,6 +16246,7 @@
       </w:r>
       <w:r>
         <w:rPr>
+          <w:noProof/>
           <w:highlight w:val="cyan"/>
         </w:rPr>
         <mc:AlternateContent>
@@ -16633,7 +16329,7 @@
       </w:r>
       <w:r>
         <w:rPr>
-          <w:highlight w:val="cyan"/>
+          <w:highlight w:val="magenta"/>
         </w:rPr>
         <w:t>than developing meaningful alternatives for countries that need capital, infrastructure and technology</w:t>
       </w:r>
@@ -16642,7 +16338,7 @@
       </w:r>
       <w:r>
         <w:rPr>
-          <w:highlight w:val="cyan"/>
+          <w:highlight w:val="magenta"/>
         </w:rPr>
         <w:t>skill and steadiness</w:t>
       </w:r>
@@ -16651,7 +16347,7 @@
       </w:r>
       <w:r>
         <w:rPr>
-          <w:highlight w:val="cyan"/>
+          <w:highlight w:val="magenta"/>
         </w:rPr>
         <w:t>countervailing coalition</w:t>
       </w:r>
@@ -16668,6 +16364,7 @@
     <w:p>
       <w:r>
         <w:rPr>
+          <w:noProof/>
           <w:highlight w:val="cyan"/>
         </w:rPr>
         <mc:AlternateContent>
@@ -16738,12 +16435,13 @@
       </w:r>
       <w:r>
         <w:rPr>
+          <w:noProof/>
           <w:highlight w:val="cyan"/>
         </w:rPr>
         <mc:AlternateContent>
           <mc:Choice Requires="wps">
             <w:drawing>
-              <wp:anchor distT="0" distB="0" distL="114300" distR="114300" simplePos="0" relativeHeight="251944960" behindDoc="0" locked="0" layoutInCell="1" allowOverlap="1" wp14:anchorId="48BB54C6" wp14:editId="66BAD242">
+              <wp:anchor distT="0" distB="0" distL="114300" distR="114300" simplePos="0" relativeHeight="251987968" behindDoc="0" locked="0" layoutInCell="1" allowOverlap="1" wp14:anchorId="48BB54C6" wp14:editId="642EF0DB">
                 <wp:simplePos x="0" y="0"/>
                 <wp:positionH relativeFrom="rightMargin">
                   <wp:posOffset>-2816852</wp:posOffset>
@@ -16769,7 +16467,7 @@
                           <a:avLst/>
                         </a:prstGeom>
                         <a:solidFill>
-                          <a:schemeClr val="accent1"/>
+                          <a:srgbClr val="F04D3C"/>
                         </a:solidFill>
                         <a:ln>
                           <a:solidFill>
@@ -16842,7 +16540,7 @@
           </mc:Choice>
           <mc:Fallback>
             <w:pict>
-              <v:rect w14:anchorId="48BB54C6" id="Rectangle 292" o:spid="_x0000_s1097" style="position:absolute;margin-left:-221.8pt;margin-top:73.6pt;width:79.45pt;height:19pt;z-index:251944960;visibility:visible;mso-wrap-style:square;mso-width-percent:0;mso-height-percent:0;mso-wrap-distance-left:9pt;mso-wrap-distance-top:0;mso-wrap-distance-right:9pt;mso-wrap-distance-bottom:0;mso-position-horizontal:absolute;mso-position-horizontal-relative:right-margin-area;mso-position-vertical:absolute;mso-position-vertical-relative:text;mso-width-percent:0;mso-height-percent:0;mso-width-relative:margin;mso-height-relative:margin;v-text-anchor:middle" o:gfxdata="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" fillcolor="#4472c4 [3204]" strokecolor="#2f5496 [2404]" strokeweight="1pt">
+              <v:rect w14:anchorId="48BB54C6" id="Rectangle 292" o:spid="_x0000_s1097" style="position:absolute;margin-left:-221.8pt;margin-top:73.6pt;width:79.45pt;height:19pt;z-index:251987968;visibility:visible;mso-wrap-style:square;mso-width-percent:0;mso-height-percent:0;mso-wrap-distance-left:9pt;mso-wrap-distance-top:0;mso-wrap-distance-right:9pt;mso-wrap-distance-bottom:0;mso-position-horizontal:absolute;mso-position-horizontal-relative:right-margin-area;mso-position-vertical:absolute;mso-position-vertical-relative:text;mso-width-percent:0;mso-height-percent:0;mso-width-relative:margin;mso-height-relative:margin;v-text-anchor:middle" o:gfxdata="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" fillcolor="#f04d3c" strokecolor="#2f5496 [2404]" strokeweight="1pt">
                 <v:textbox>
                   <w:txbxContent>
                     <w:p>
@@ -16878,6 +16576,7 @@
       </w:r>
       <w:r>
         <w:rPr>
+          <w:noProof/>
           <w:highlight w:val="cyan"/>
         </w:rPr>
         <mc:AlternateContent>
@@ -16948,6 +16647,7 @@
       </w:r>
       <w:r>
         <w:rPr>
+          <w:noProof/>
           <w:highlight w:val="cyan"/>
         </w:rPr>
         <mc:AlternateContent>
@@ -17027,14 +16727,7 @@
                                 <w:sz w:val="18"/>
                                 <w:szCs w:val="18"/>
                               </w:rPr>
-                              <w:t xml:space="preserve"> </w:t>
-                            </w:r>
-                            <w:r>
-                              <w:rPr>
-                                <w:sz w:val="18"/>
-                                <w:szCs w:val="18"/>
-                              </w:rPr>
-                              <w:t>Project</w:t>
+                              <w:t xml:space="preserve"> Project</w:t>
                             </w:r>
                           </w:p>
                         </w:txbxContent>
@@ -17082,14 +16775,7 @@
                           <w:sz w:val="18"/>
                           <w:szCs w:val="18"/>
                         </w:rPr>
-                        <w:t xml:space="preserve"> </w:t>
-                      </w:r>
-                      <w:r>
-                        <w:rPr>
-                          <w:sz w:val="18"/>
-                          <w:szCs w:val="18"/>
-                        </w:rPr>
-                        <w:t>Project</w:t>
+                        <w:t xml:space="preserve"> Project</w:t>
                       </w:r>
                     </w:p>
                   </w:txbxContent>
@@ -17102,6 +16788,7 @@
       </w:r>
       <w:r>
         <w:rPr>
+          <w:noProof/>
           <w:highlight w:val="cyan"/>
         </w:rPr>
         <mc:AlternateContent>
@@ -17172,12 +16859,13 @@
       </w:r>
       <w:r>
         <w:rPr>
+          <w:noProof/>
           <w:highlight w:val="cyan"/>
         </w:rPr>
         <mc:AlternateContent>
           <mc:Choice Requires="wps">
             <w:drawing>
-              <wp:anchor distT="0" distB="0" distL="114300" distR="114300" simplePos="0" relativeHeight="251936768" behindDoc="0" locked="0" layoutInCell="1" allowOverlap="1" wp14:anchorId="1CE31B65" wp14:editId="19B4E985">
+              <wp:anchor distT="0" distB="0" distL="114300" distR="114300" simplePos="0" relativeHeight="251990016" behindDoc="0" locked="0" layoutInCell="1" allowOverlap="1" wp14:anchorId="1CE31B65" wp14:editId="075DA52E">
                 <wp:simplePos x="0" y="0"/>
                 <wp:positionH relativeFrom="page">
                   <wp:posOffset>279012</wp:posOffset>
@@ -17203,7 +16891,7 @@
                           <a:avLst/>
                         </a:prstGeom>
                         <a:solidFill>
-                          <a:schemeClr val="accent1"/>
+                          <a:srgbClr val="F04D3C"/>
                         </a:solidFill>
                         <a:ln>
                           <a:solidFill>
@@ -17251,14 +16939,7 @@
                                 <w:sz w:val="18"/>
                                 <w:szCs w:val="18"/>
                               </w:rPr>
-                              <w:t xml:space="preserve"> </w:t>
-                            </w:r>
-                            <w:r>
-                              <w:rPr>
-                                <w:sz w:val="18"/>
-                                <w:szCs w:val="18"/>
-                              </w:rPr>
-                              <w:t>Intent</w:t>
+                              <w:t xml:space="preserve"> Intent</w:t>
                             </w:r>
                           </w:p>
                         </w:txbxContent>
@@ -17283,7 +16964,7 @@
           </mc:Choice>
           <mc:Fallback>
             <w:pict>
-              <v:rect w14:anchorId="1CE31B65" id="Rectangle 288" o:spid="_x0000_s1099" style="position:absolute;margin-left:21.95pt;margin-top:52.7pt;width:71.5pt;height:19pt;z-index:251936768;visibility:visible;mso-wrap-style:square;mso-width-percent:0;mso-height-percent:0;mso-wrap-distance-left:9pt;mso-wrap-distance-top:0;mso-wrap-distance-right:9pt;mso-wrap-distance-bottom:0;mso-position-horizontal:absolute;mso-position-horizontal-relative:page;mso-position-vertical:absolute;mso-position-vertical-relative:text;mso-width-percent:0;mso-height-percent:0;mso-width-relative:margin;mso-height-relative:margin;v-text-anchor:middle" o:gfxdata="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" fillcolor="#4472c4 [3204]" strokecolor="#2f5496 [2404]" strokeweight="1pt">
+              <v:rect w14:anchorId="1CE31B65" id="Rectangle 288" o:spid="_x0000_s1099" style="position:absolute;margin-left:21.95pt;margin-top:52.7pt;width:71.5pt;height:19pt;z-index:251990016;visibility:visible;mso-wrap-style:square;mso-width-percent:0;mso-height-percent:0;mso-wrap-distance-left:9pt;mso-wrap-distance-top:0;mso-wrap-distance-right:9pt;mso-wrap-distance-bottom:0;mso-position-horizontal:absolute;mso-position-horizontal-relative:page;mso-position-vertical:absolute;mso-position-vertical-relative:text;mso-width-percent:0;mso-height-percent:0;mso-width-relative:margin;mso-height-relative:margin;v-text-anchor:middle" o:gfxdata="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" fillcolor="#f04d3c" strokecolor="#2f5496 [2404]" strokeweight="1pt">
                 <v:textbox>
                   <w:txbxContent>
                     <w:p>
@@ -17306,14 +16987,7 @@
                           <w:sz w:val="18"/>
                           <w:szCs w:val="18"/>
                         </w:rPr>
-                        <w:t xml:space="preserve"> </w:t>
-                      </w:r>
-                      <w:r>
-                        <w:rPr>
-                          <w:sz w:val="18"/>
-                          <w:szCs w:val="18"/>
-                        </w:rPr>
-                        <w:t>Intent</w:t>
+                        <w:t xml:space="preserve"> Intent</w:t>
                       </w:r>
                     </w:p>
                   </w:txbxContent>
@@ -17326,6 +17000,7 @@
       </w:r>
       <w:r>
         <w:rPr>
+          <w:noProof/>
           <w:highlight w:val="cyan"/>
         </w:rPr>
         <mc:AlternateContent>
@@ -17396,12 +17071,13 @@
       </w:r>
       <w:r>
         <w:rPr>
+          <w:noProof/>
           <w:highlight w:val="cyan"/>
         </w:rPr>
         <mc:AlternateContent>
           <mc:Choice Requires="wps">
             <w:drawing>
-              <wp:anchor distT="0" distB="0" distL="114300" distR="114300" simplePos="0" relativeHeight="251933696" behindDoc="0" locked="0" layoutInCell="1" allowOverlap="1" wp14:anchorId="26B7FA64" wp14:editId="14AD7A70">
+              <wp:anchor distT="0" distB="0" distL="114300" distR="114300" simplePos="0" relativeHeight="251986944" behindDoc="0" locked="0" layoutInCell="1" allowOverlap="1" wp14:anchorId="26B7FA64" wp14:editId="486CCA07">
                 <wp:simplePos x="0" y="0"/>
                 <wp:positionH relativeFrom="rightMargin">
                   <wp:posOffset>34892</wp:posOffset>
@@ -17427,7 +17103,7 @@
                           <a:avLst/>
                         </a:prstGeom>
                         <a:solidFill>
-                          <a:schemeClr val="accent1"/>
+                          <a:srgbClr val="F04D3C"/>
                         </a:solidFill>
                         <a:ln>
                           <a:solidFill>
@@ -17500,7 +17176,7 @@
           </mc:Choice>
           <mc:Fallback>
             <w:pict>
-              <v:rect w14:anchorId="26B7FA64" id="Rectangle 286" o:spid="_x0000_s1100" style="position:absolute;margin-left:2.75pt;margin-top:38.65pt;width:94.9pt;height:19pt;z-index:251933696;visibility:visible;mso-wrap-style:square;mso-width-percent:0;mso-height-percent:0;mso-wrap-distance-left:9pt;mso-wrap-distance-top:0;mso-wrap-distance-right:9pt;mso-wrap-distance-bottom:0;mso-position-horizontal:absolute;mso-position-horizontal-relative:right-margin-area;mso-position-vertical:absolute;mso-position-vertical-relative:text;mso-width-percent:0;mso-height-percent:0;mso-width-relative:margin;mso-height-relative:margin;v-text-anchor:middle" o:gfxdata="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" fillcolor="#4472c4 [3204]" strokecolor="#2f5496 [2404]" strokeweight="1pt">
+              <v:rect w14:anchorId="26B7FA64" id="Rectangle 286" o:spid="_x0000_s1100" style="position:absolute;margin-left:2.75pt;margin-top:38.65pt;width:94.9pt;height:19pt;z-index:251986944;visibility:visible;mso-wrap-style:square;mso-width-percent:0;mso-height-percent:0;mso-wrap-distance-left:9pt;mso-wrap-distance-top:0;mso-wrap-distance-right:9pt;mso-wrap-distance-bottom:0;mso-position-horizontal:absolute;mso-position-horizontal-relative:right-margin-area;mso-position-vertical:absolute;mso-position-vertical-relative:text;mso-width-percent:0;mso-height-percent:0;mso-width-relative:margin;mso-height-relative:margin;v-text-anchor:middle" o:gfxdata="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" fillcolor="#f04d3c" strokecolor="#2f5496 [2404]" strokeweight="1pt">
                 <v:textbox>
                   <w:txbxContent>
                     <w:p>
@@ -17536,6 +17212,7 @@
       </w:r>
       <w:r>
         <w:rPr>
+          <w:noProof/>
           <w:highlight w:val="cyan"/>
         </w:rPr>
         <mc:AlternateContent>
@@ -17606,12 +17283,13 @@
       </w:r>
       <w:r>
         <w:rPr>
+          <w:noProof/>
           <w:highlight w:val="cyan"/>
         </w:rPr>
         <mc:AlternateContent>
           <mc:Choice Requires="wps">
             <w:drawing>
-              <wp:anchor distT="0" distB="0" distL="114300" distR="114300" simplePos="0" relativeHeight="251930624" behindDoc="0" locked="0" layoutInCell="1" allowOverlap="1" wp14:anchorId="5F3325CE" wp14:editId="1FF4CFEB">
+              <wp:anchor distT="0" distB="0" distL="114300" distR="114300" simplePos="0" relativeHeight="251985920" behindDoc="0" locked="0" layoutInCell="1" allowOverlap="1" wp14:anchorId="5F3325CE" wp14:editId="293C15E1">
                 <wp:simplePos x="0" y="0"/>
                 <wp:positionH relativeFrom="rightMargin">
                   <wp:posOffset>112395</wp:posOffset>
@@ -17637,7 +17315,7 @@
                           <a:avLst/>
                         </a:prstGeom>
                         <a:solidFill>
-                          <a:schemeClr val="accent1"/>
+                          <a:srgbClr val="F04D3C"/>
                         </a:solidFill>
                         <a:ln>
                           <a:solidFill>
@@ -17710,7 +17388,7 @@
           </mc:Choice>
           <mc:Fallback>
             <w:pict>
-              <v:rect w14:anchorId="5F3325CE" id="Rectangle 284" o:spid="_x0000_s1101" style="position:absolute;margin-left:8.85pt;margin-top:2.55pt;width:79.45pt;height:19pt;z-index:251930624;visibility:visible;mso-wrap-style:square;mso-width-percent:0;mso-height-percent:0;mso-wrap-distance-left:9pt;mso-wrap-distance-top:0;mso-wrap-distance-right:9pt;mso-wrap-distance-bottom:0;mso-position-horizontal:absolute;mso-position-horizontal-relative:right-margin-area;mso-position-vertical:absolute;mso-position-vertical-relative:text;mso-width-percent:0;mso-height-percent:0;mso-width-relative:margin;mso-height-relative:margin;v-text-anchor:middle" o:gfxdata="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" fillcolor="#4472c4 [3204]" strokecolor="#2f5496 [2404]" strokeweight="1pt">
+              <v:rect w14:anchorId="5F3325CE" id="Rectangle 284" o:spid="_x0000_s1101" style="position:absolute;margin-left:8.85pt;margin-top:2.55pt;width:79.45pt;height:19pt;z-index:251985920;visibility:visible;mso-wrap-style:square;mso-width-percent:0;mso-height-percent:0;mso-wrap-distance-left:9pt;mso-wrap-distance-top:0;mso-wrap-distance-right:9pt;mso-wrap-distance-bottom:0;mso-position-horizontal:absolute;mso-position-horizontal-relative:right-margin-area;mso-position-vertical:absolute;mso-position-vertical-relative:text;mso-width-percent:0;mso-height-percent:0;mso-width-relative:margin;mso-height-relative:margin;v-text-anchor:middle" o:gfxdata="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" fillcolor="#f04d3c" strokecolor="#2f5496 [2404]" strokeweight="1pt">
                 <v:textbox>
                   <w:txbxContent>
                     <w:p>
@@ -17746,6 +17424,7 @@
       </w:r>
       <w:r>
         <w:rPr>
+          <w:noProof/>
           <w:highlight w:val="cyan"/>
         </w:rPr>
         <mc:AlternateContent>
@@ -17816,6 +17495,7 @@
       </w:r>
       <w:r>
         <w:rPr>
+          <w:noProof/>
           <w:highlight w:val="cyan"/>
         </w:rPr>
         <mc:AlternateContent>
@@ -17895,14 +17575,7 @@
                                 <w:sz w:val="18"/>
                                 <w:szCs w:val="18"/>
                               </w:rPr>
-                              <w:t xml:space="preserve"> </w:t>
-                            </w:r>
-                            <w:r>
-                              <w:rPr>
-                                <w:sz w:val="18"/>
-                                <w:szCs w:val="18"/>
-                              </w:rPr>
-                              <w:t>Region</w:t>
+                              <w:t xml:space="preserve"> Region</w:t>
                             </w:r>
                           </w:p>
                         </w:txbxContent>
@@ -17950,14 +17623,7 @@
                           <w:sz w:val="18"/>
                           <w:szCs w:val="18"/>
                         </w:rPr>
-                        <w:t xml:space="preserve"> </w:t>
-                      </w:r>
-                      <w:r>
-                        <w:rPr>
-                          <w:sz w:val="18"/>
-                          <w:szCs w:val="18"/>
-                        </w:rPr>
-                        <w:t>Region</w:t>
+                        <w:t xml:space="preserve"> Region</w:t>
                       </w:r>
                     </w:p>
                   </w:txbxContent>
@@ -17973,71 +17639,71 @@
       </w:r>
       <w:r>
         <w:rPr>
+          <w:highlight w:val="magenta"/>
+        </w:rPr>
+        <w:t>pursuing trade policies that injure friends as well as competitors</w:t>
+      </w:r>
+      <w:r>
+        <w:t xml:space="preserve">, the </w:t>
+      </w:r>
+      <w:r>
+        <w:rPr>
           <w:highlight w:val="cyan"/>
         </w:rPr>
-        <w:t>pursuing trade policies that injure friends as well as competitors</w:t>
-      </w:r>
-      <w:r>
-        <w:t xml:space="preserve">, the </w:t>
+        <w:t>U.S.</w:t>
+      </w:r>
+      <w:r>
+        <w:t xml:space="preserve"> is creating precisely the economic running room </w:t>
       </w:r>
       <w:r>
         <w:rPr>
           <w:highlight w:val="cyan"/>
         </w:rPr>
-        <w:t>U.S.</w:t>
-      </w:r>
-      <w:r>
-        <w:t xml:space="preserve"> is creating precisely the economic running room </w:t>
+        <w:t>China</w:t>
+      </w:r>
+      <w:r>
+        <w:t xml:space="preserve"> needs. By </w:t>
+      </w:r>
+      <w:r>
+        <w:rPr>
+          <w:highlight w:val="magenta"/>
+        </w:rPr>
+        <w:t>squandering its own influence</w:t>
+      </w:r>
+      <w:r>
+        <w:t xml:space="preserve"> in the </w:t>
       </w:r>
       <w:r>
         <w:rPr>
           <w:highlight w:val="cyan"/>
         </w:rPr>
-        <w:t>China</w:t>
-      </w:r>
-      <w:r>
-        <w:t xml:space="preserve"> needs. By </w:t>
+        <w:t>Middle East</w:t>
+      </w:r>
+      <w:r>
+        <w:t xml:space="preserve">, it is </w:t>
+      </w:r>
+      <w:r>
+        <w:rPr>
+          <w:highlight w:val="magenta"/>
+        </w:rPr>
+        <w:t>opening the door to greater Chinese sway there</w:t>
+      </w:r>
+      <w:r>
+        <w:t xml:space="preserve">. Washington could have a </w:t>
+      </w:r>
+      <w:r>
+        <w:rPr>
+          <w:highlight w:val="magenta"/>
+        </w:rPr>
+        <w:t>great deal to say about the fate</w:t>
+      </w:r>
+      <w:r>
+        <w:t xml:space="preserve"> of </w:t>
       </w:r>
       <w:r>
         <w:rPr>
           <w:highlight w:val="cyan"/>
         </w:rPr>
-        <w:t>squandering its own influence</w:t>
-      </w:r>
-      <w:r>
-        <w:t xml:space="preserve"> in the </w:t>
-      </w:r>
-      <w:r>
-        <w:rPr>
-          <w:highlight w:val="cyan"/>
-        </w:rPr>
-        <w:t>Middle East</w:t>
-      </w:r>
-      <w:r>
-        <w:t xml:space="preserve">, it is </w:t>
-      </w:r>
-      <w:r>
-        <w:rPr>
-          <w:highlight w:val="cyan"/>
-        </w:rPr>
-        <w:t>opening the door to greater Chinese sway there</w:t>
-      </w:r>
-      <w:r>
-        <w:t xml:space="preserve">. Washington could have a </w:t>
-      </w:r>
-      <w:r>
-        <w:rPr>
-          <w:highlight w:val="cyan"/>
-        </w:rPr>
-        <w:t>great deal to say about the fate</w:t>
-      </w:r>
-      <w:r>
-        <w:t xml:space="preserve"> of </w:t>
-      </w:r>
-      <w:r>
-        <w:rPr>
-          <w:highlight w:val="cyan"/>
-        </w:rPr>
         <w:t>China’s Eurasian project</w:t>
       </w:r>
       <w:r>
@@ -18045,7 +17711,7 @@
       </w:r>
       <w:r>
         <w:rPr>
-          <w:highlight w:val="cyan"/>
+          <w:highlight w:val="magenta"/>
         </w:rPr>
         <w:t>to stop self-destructing</w:t>
       </w:r>
@@ -18058,10 +17724,13 @@
       <w:r>
         <w:t>To contact the author of this story:</w:t>
       </w:r>
+      <w:bookmarkStart w:id="1" w:name="_GoBack"/>
+      <w:bookmarkEnd w:id="1"/>
     </w:p>
     <w:p>
       <w:r>
         <w:rPr>
+          <w:noProof/>
           <w:highlight w:val="cyan"/>
         </w:rPr>
         <mc:AlternateContent>
@@ -18132,6 +17801,7 @@
       </w:r>
       <w:r>
         <w:rPr>
+          <w:noProof/>
           <w:highlight w:val="cyan"/>
         </w:rPr>
         <mc:AlternateContent>
@@ -18211,14 +17881,7 @@
                                 <w:sz w:val="18"/>
                                 <w:szCs w:val="18"/>
                               </w:rPr>
-                              <w:t xml:space="preserve"> </w:t>
-                            </w:r>
-                            <w:r>
-                              <w:rPr>
-                                <w:sz w:val="18"/>
-                                <w:szCs w:val="18"/>
-                              </w:rPr>
-                              <w:t>Person</w:t>
+                              <w:t xml:space="preserve"> Person</w:t>
                             </w:r>
                           </w:p>
                         </w:txbxContent>
@@ -18266,14 +17929,7 @@
                           <w:sz w:val="18"/>
                           <w:szCs w:val="18"/>
                         </w:rPr>
-                        <w:t xml:space="preserve"> </w:t>
-                      </w:r>
-                      <w:r>
-                        <w:rPr>
-                          <w:sz w:val="18"/>
-                          <w:szCs w:val="18"/>
-                        </w:rPr>
-                        <w:t>Person</w:t>
+                        <w:t xml:space="preserve"> Person</w:t>
                       </w:r>
                     </w:p>
                   </w:txbxContent>
@@ -18303,6 +17959,7 @@
     <w:p>
       <w:r>
         <w:rPr>
+          <w:noProof/>
           <w:highlight w:val="cyan"/>
         </w:rPr>
         <mc:AlternateContent>
@@ -18376,11 +18033,6 @@
       </w:r>
     </w:p>
     <w:p>
-      <w:pPr>
-        <w:rPr>
-          <w:lang w:val="ru-RU"/>
-        </w:rPr>
-      </w:pPr>
       <w:r>
         <w:rPr>
           <w:highlight w:val="cyan"/>
@@ -18399,6 +18051,9 @@
     </w:p>
     <w:p>
       <w:r>
+        <w:rPr>
+          <w:noProof/>
+        </w:rPr>
         <mc:AlternateContent>
           <mc:Choice Requires="wps">
             <w:drawing>
@@ -18482,7 +18137,7 @@
                                 <w:sz w:val="18"/>
                                 <w:szCs w:val="18"/>
                               </w:rPr>
-                              <w:t xml:space="preserve">What is the Model of the Future of the U.S. World Order? Looks like the </w:t>
+                              <w:t>Which countries there need capital, infrastructure and technology? Uzbekistan and Pakistan? Which else? What U.S. can offer</w:t>
                             </w:r>
                             <w:r>
                               <w:rPr>
@@ -18490,7 +18145,7 @@
                                 <w:sz w:val="18"/>
                                 <w:szCs w:val="18"/>
                               </w:rPr>
-                              <w:t xml:space="preserve">outside </w:t>
+                              <w:t xml:space="preserve"> them</w:t>
                             </w:r>
                             <w:r>
                               <w:rPr>
@@ -18498,39 +18153,7 @@
                                 <w:sz w:val="18"/>
                                 <w:szCs w:val="18"/>
                               </w:rPr>
-                              <w:t xml:space="preserve">world sees </w:t>
-                            </w:r>
-                            <w:r>
-                              <w:rPr>
-                                <w:color w:val="0D0D0D" w:themeColor="text1" w:themeTint="F2"/>
-                                <w:sz w:val="18"/>
-                                <w:szCs w:val="18"/>
-                              </w:rPr>
-                              <w:t xml:space="preserve">sanctions, </w:t>
-                            </w:r>
-                            <w:r>
-                              <w:rPr>
-                                <w:color w:val="0D0D0D" w:themeColor="text1" w:themeTint="F2"/>
-                                <w:sz w:val="18"/>
-                                <w:szCs w:val="18"/>
-                              </w:rPr>
-                              <w:t>Tomahawks,</w:t>
-                            </w:r>
-                            <w:r>
-                              <w:rPr>
-                                <w:color w:val="0D0D0D" w:themeColor="text1" w:themeTint="F2"/>
-                                <w:sz w:val="18"/>
-                                <w:szCs w:val="18"/>
-                              </w:rPr>
-                              <w:t xml:space="preserve"> </w:t>
-                            </w:r>
-                            <w:r>
-                              <w:rPr>
-                                <w:color w:val="0D0D0D" w:themeColor="text1" w:themeTint="F2"/>
-                                <w:sz w:val="18"/>
-                                <w:szCs w:val="18"/>
-                              </w:rPr>
-                              <w:t xml:space="preserve">and narcotics yet. </w:t>
+                              <w:t>?</w:t>
                             </w:r>
                           </w:p>
                         </w:txbxContent>
@@ -18580,7 +18203,7 @@
                           <w:sz w:val="18"/>
                           <w:szCs w:val="18"/>
                         </w:rPr>
-                        <w:t xml:space="preserve">What is the Model of the Future of the U.S. World Order? Looks like the </w:t>
+                        <w:t>Which countries there need capital, infrastructure and technology? Uzbekistan and Pakistan? Which else? What U.S. can offer</w:t>
                       </w:r>
                       <w:r>
                         <w:rPr>
@@ -18588,7 +18211,7 @@
                           <w:sz w:val="18"/>
                           <w:szCs w:val="18"/>
                         </w:rPr>
-                        <w:t xml:space="preserve">outside </w:t>
+                        <w:t xml:space="preserve"> them</w:t>
                       </w:r>
                       <w:r>
                         <w:rPr>
@@ -18596,39 +18219,7 @@
                           <w:sz w:val="18"/>
                           <w:szCs w:val="18"/>
                         </w:rPr>
-                        <w:t xml:space="preserve">world sees </w:t>
-                      </w:r>
-                      <w:r>
-                        <w:rPr>
-                          <w:color w:val="0D0D0D" w:themeColor="text1" w:themeTint="F2"/>
-                          <w:sz w:val="18"/>
-                          <w:szCs w:val="18"/>
-                        </w:rPr>
-                        <w:t xml:space="preserve">sanctions, </w:t>
-                      </w:r>
-                      <w:r>
-                        <w:rPr>
-                          <w:color w:val="0D0D0D" w:themeColor="text1" w:themeTint="F2"/>
-                          <w:sz w:val="18"/>
-                          <w:szCs w:val="18"/>
-                        </w:rPr>
-                        <w:t>Tomahawks,</w:t>
-                      </w:r>
-                      <w:r>
-                        <w:rPr>
-                          <w:color w:val="0D0D0D" w:themeColor="text1" w:themeTint="F2"/>
-                          <w:sz w:val="18"/>
-                          <w:szCs w:val="18"/>
-                        </w:rPr>
-                        <w:t xml:space="preserve"> </w:t>
-                      </w:r>
-                      <w:r>
-                        <w:rPr>
-                          <w:color w:val="0D0D0D" w:themeColor="text1" w:themeTint="F2"/>
-                          <w:sz w:val="18"/>
-                          <w:szCs w:val="18"/>
-                        </w:rPr>
-                        <w:t xml:space="preserve">and narcotics yet. </w:t>
+                        <w:t>?</w:t>
                       </w:r>
                     </w:p>
                   </w:txbxContent>
@@ -18642,6 +18233,9 @@
     </w:p>
     <w:p>
       <w:r>
+        <w:rPr>
+          <w:noProof/>
+        </w:rPr>
         <mc:AlternateContent>
           <mc:Choice Requires="wps">
             <w:drawing>
@@ -18717,7 +18311,7 @@
                                 <w:sz w:val="18"/>
                                 <w:szCs w:val="18"/>
                               </w:rPr>
-                              <w:t xml:space="preserve">[Question]:  </w:t>
+                              <w:t>[Quest</w:t>
                             </w:r>
                             <w:r>
                               <w:rPr>
@@ -18725,7 +18319,7 @@
                                 <w:sz w:val="18"/>
                                 <w:szCs w:val="18"/>
                               </w:rPr>
-                              <w:t>What is the U.S. model of influence in the Middle East? Looks like the world sees U.S. trashing one country after another there.</w:t>
+                              <w:t>ion]:  What influence in Middle East U.S. is squandering? Iran’s deal? Exit from Syria?</w:t>
                             </w:r>
                             <w:r>
                               <w:rPr>
@@ -18733,7 +18327,7 @@
                                 <w:sz w:val="18"/>
                                 <w:szCs w:val="18"/>
                               </w:rPr>
-                              <w:t xml:space="preserve"> </w:t>
+                              <w:t xml:space="preserve"> What else?</w:t>
                             </w:r>
                           </w:p>
                         </w:txbxContent>
@@ -18775,7 +18369,7 @@
                           <w:sz w:val="18"/>
                           <w:szCs w:val="18"/>
                         </w:rPr>
-                        <w:t xml:space="preserve">[Question]:  </w:t>
+                        <w:t>[Quest</w:t>
                       </w:r>
                       <w:r>
                         <w:rPr>
@@ -18783,7 +18377,7 @@
                           <w:sz w:val="18"/>
                           <w:szCs w:val="18"/>
                         </w:rPr>
-                        <w:t>What is the U.S. model of influence in the Middle East? Looks like the world sees U.S. trashing one country after another there.</w:t>
+                        <w:t>ion]:  What influence in Middle East U.S. is squandering? Iran’s deal? Exit from Syria?</w:t>
                       </w:r>
                       <w:r>
                         <w:rPr>
@@ -18791,7 +18385,7 @@
                           <w:sz w:val="18"/>
                           <w:szCs w:val="18"/>
                         </w:rPr>
-                        <w:t xml:space="preserve"> </w:t>
+                        <w:t xml:space="preserve"> What else?</w:t>
                       </w:r>
                     </w:p>
                   </w:txbxContent>
@@ -18805,6 +18399,9 @@
     </w:p>
     <w:p>
       <w:r>
+        <w:rPr>
+          <w:noProof/>
+        </w:rPr>
         <mc:AlternateContent>
           <mc:Choice Requires="wps">
             <w:drawing>
@@ -18888,23 +18485,7 @@
                                 <w:sz w:val="18"/>
                                 <w:szCs w:val="18"/>
                               </w:rPr>
-                              <w:t xml:space="preserve">What is </w:t>
-                            </w:r>
-                            <w:r>
-                              <w:rPr>
-                                <w:color w:val="0D0D0D" w:themeColor="text1" w:themeTint="F2"/>
-                                <w:sz w:val="18"/>
-                                <w:szCs w:val="18"/>
-                              </w:rPr>
-                              <w:t>are the countries, which really received capital, infrastructure and technology from U.S. past 20 years?</w:t>
-                            </w:r>
-                            <w:r>
-                              <w:rPr>
-                                <w:color w:val="0D0D0D" w:themeColor="text1" w:themeTint="F2"/>
-                                <w:sz w:val="18"/>
-                                <w:szCs w:val="18"/>
-                              </w:rPr>
-                              <w:t xml:space="preserve"> </w:t>
+                              <w:t>What is the nature of most important China activity in Middle East? Trade with Iran? What else? What China offers those countries?</w:t>
                             </w:r>
                           </w:p>
                         </w:txbxContent>
@@ -18954,23 +18535,7 @@
                           <w:sz w:val="18"/>
                           <w:szCs w:val="18"/>
                         </w:rPr>
-                        <w:t xml:space="preserve">What is </w:t>
-                      </w:r>
-                      <w:r>
-                        <w:rPr>
-                          <w:color w:val="0D0D0D" w:themeColor="text1" w:themeTint="F2"/>
-                          <w:sz w:val="18"/>
-                          <w:szCs w:val="18"/>
-                        </w:rPr>
-                        <w:t>are the countries, which really received capital, infrastructure and technology from U.S. past 20 years?</w:t>
-                      </w:r>
-                      <w:r>
-                        <w:rPr>
-                          <w:color w:val="0D0D0D" w:themeColor="text1" w:themeTint="F2"/>
-                          <w:sz w:val="18"/>
-                          <w:szCs w:val="18"/>
-                        </w:rPr>
-                        <w:t xml:space="preserve"> </w:t>
+                        <w:t>What is the nature of most important China activity in Middle East? Trade with Iran? What else? What China offers those countries?</w:t>
                       </w:r>
                     </w:p>
                   </w:txbxContent>
@@ -18984,6 +18549,9 @@
     </w:p>
     <w:p>
       <w:r>
+        <w:rPr>
+          <w:noProof/>
+        </w:rPr>
         <mc:AlternateContent>
           <mc:Choice Requires="wps">
             <w:drawing>
@@ -19067,15 +18635,7 @@
                                 <w:sz w:val="18"/>
                                 <w:szCs w:val="18"/>
                               </w:rPr>
-                              <w:t>Who currently owns ports and strategic infrastructure in those countries described</w:t>
-                            </w:r>
-                            <w:r>
-                              <w:rPr>
-                                <w:color w:val="0D0D0D" w:themeColor="text1" w:themeTint="F2"/>
-                                <w:sz w:val="18"/>
-                                <w:szCs w:val="18"/>
-                              </w:rPr>
-                              <w:t xml:space="preserve">? </w:t>
+                              <w:t>What exact development/future model U.S. proposes in Afganistan? Iraq? Libya? Yemen?</w:t>
                             </w:r>
                           </w:p>
                         </w:txbxContent>
@@ -19125,15 +18685,7 @@
                           <w:sz w:val="18"/>
                           <w:szCs w:val="18"/>
                         </w:rPr>
-                        <w:t>Who currently owns ports and strategic infrastructure in those countries described</w:t>
-                      </w:r>
-                      <w:r>
-                        <w:rPr>
-                          <w:color w:val="0D0D0D" w:themeColor="text1" w:themeTint="F2"/>
-                          <w:sz w:val="18"/>
-                          <w:szCs w:val="18"/>
-                        </w:rPr>
-                        <w:t xml:space="preserve">? </w:t>
+                        <w:t>What exact development/future model U.S. proposes in Afganistan? Iraq? Libya? Yemen?</w:t>
                       </w:r>
                     </w:p>
                   </w:txbxContent>
@@ -19145,171 +18697,7 @@
         </mc:AlternateContent>
       </w:r>
     </w:p>
-    <w:p>
-      <w:bookmarkStart w:id="1" w:name="_GoBack"/>
-      <w:bookmarkEnd w:id="1"/>
-      <w:r>
-        <mc:AlternateContent>
-          <mc:Choice Requires="wps">
-            <w:drawing>
-              <wp:anchor distT="0" distB="0" distL="114300" distR="114300" simplePos="0" relativeHeight="251975680" behindDoc="0" locked="0" layoutInCell="1" allowOverlap="1" wp14:anchorId="6FBCB91F" wp14:editId="1628896F">
-                <wp:simplePos x="0" y="0"/>
-                <wp:positionH relativeFrom="margin">
-                  <wp:posOffset>-998220</wp:posOffset>
-                </wp:positionH>
-                <wp:positionV relativeFrom="paragraph">
-                  <wp:posOffset>305212</wp:posOffset>
-                </wp:positionV>
-                <wp:extent cx="6964622" cy="231140"/>
-                <wp:effectExtent l="0" t="0" r="27305" b="16510"/>
-                <wp:wrapNone/>
-                <wp:docPr id="308" name="Rectangle 308"/>
-                <wp:cNvGraphicFramePr/>
-                <a:graphic xmlns:a="http://schemas.openxmlformats.org/drawingml/2006/main">
-                  <a:graphicData uri="http://schemas.microsoft.com/office/word/2010/wordprocessingShape">
-                    <wps:wsp>
-                      <wps:cNvSpPr/>
-                      <wps:spPr>
-                        <a:xfrm>
-                          <a:off x="0" y="0"/>
-                          <a:ext cx="6964622" cy="231140"/>
-                        </a:xfrm>
-                        <a:prstGeom prst="rect">
-                          <a:avLst/>
-                        </a:prstGeom>
-                        <a:solidFill>
-                          <a:schemeClr val="accent4">
-                            <a:lumMod val="60000"/>
-                            <a:lumOff val="40000"/>
-                          </a:schemeClr>
-                        </a:solidFill>
-                        <a:ln>
-                          <a:solidFill>
-                            <a:schemeClr val="accent2">
-                              <a:lumMod val="60000"/>
-                              <a:lumOff val="40000"/>
-                            </a:schemeClr>
-                          </a:solidFill>
-                        </a:ln>
-                      </wps:spPr>
-                      <wps:style>
-                        <a:lnRef idx="2">
-                          <a:schemeClr val="accent1">
-                            <a:shade val="50000"/>
-                          </a:schemeClr>
-                        </a:lnRef>
-                        <a:fillRef idx="1">
-                          <a:schemeClr val="accent1"/>
-                        </a:fillRef>
-                        <a:effectRef idx="0">
-                          <a:schemeClr val="accent1"/>
-                        </a:effectRef>
-                        <a:fontRef idx="minor">
-                          <a:schemeClr val="lt1"/>
-                        </a:fontRef>
-                      </wps:style>
-                      <wps:txbx>
-                        <w:txbxContent>
-                          <w:p>
-                            <w:pPr>
-                              <w:rPr>
-                                <w:color w:val="0D0D0D" w:themeColor="text1" w:themeTint="F2"/>
-                                <w:sz w:val="18"/>
-                                <w:szCs w:val="18"/>
-                              </w:rPr>
-                            </w:pPr>
-                            <w:r>
-                              <w:rPr>
-                                <w:color w:val="0D0D0D" w:themeColor="text1" w:themeTint="F2"/>
-                                <w:sz w:val="18"/>
-                                <w:szCs w:val="18"/>
-                              </w:rPr>
-                              <w:t xml:space="preserve">[Question]:  </w:t>
-                            </w:r>
-                            <w:r>
-                              <w:rPr>
-                                <w:color w:val="0D0D0D" w:themeColor="text1" w:themeTint="F2"/>
-                                <w:sz w:val="18"/>
-                                <w:szCs w:val="18"/>
-                              </w:rPr>
-                              <w:t>When it happened, that U.S. started to see any economic development abroad as a threat to U.S.? Why?</w:t>
-                            </w:r>
-                            <w:r>
-                              <w:rPr>
-                                <w:color w:val="0D0D0D" w:themeColor="text1" w:themeTint="F2"/>
-                                <w:sz w:val="18"/>
-                                <w:szCs w:val="18"/>
-                              </w:rPr>
-                              <w:t xml:space="preserve"> </w:t>
-                            </w:r>
-                          </w:p>
-                        </w:txbxContent>
-                      </wps:txbx>
-                      <wps:bodyPr rot="0" spcFirstLastPara="0" vertOverflow="overflow" horzOverflow="overflow" vert="horz" wrap="square" lIns="91440" tIns="45720" rIns="91440" bIns="45720" numCol="1" spcCol="0" rtlCol="0" fromWordArt="0" anchor="ctr" anchorCtr="0" forceAA="0" compatLnSpc="1">
-                        <a:prstTxWarp prst="textNoShape">
-                          <a:avLst/>
-                        </a:prstTxWarp>
-                        <a:noAutofit/>
-                      </wps:bodyPr>
-                    </wps:wsp>
-                  </a:graphicData>
-                </a:graphic>
-                <wp14:sizeRelH relativeFrom="margin">
-                  <wp14:pctWidth>0</wp14:pctWidth>
-                </wp14:sizeRelH>
-                <wp14:sizeRelV relativeFrom="margin">
-                  <wp14:pctHeight>0</wp14:pctHeight>
-                </wp14:sizeRelV>
-              </wp:anchor>
-            </w:drawing>
-          </mc:Choice>
-          <mc:Fallback>
-            <w:pict>
-              <v:rect w14:anchorId="6FBCB91F" id="Rectangle 308" o:spid="_x0000_s1108" style="position:absolute;margin-left:-78.6pt;margin-top:24.05pt;width:548.4pt;height:18.2pt;z-index:251975680;visibility:visible;mso-wrap-style:square;mso-width-percent:0;mso-height-percent:0;mso-wrap-distance-left:9pt;mso-wrap-distance-top:0;mso-wrap-distance-right:9pt;mso-wrap-distance-bottom:0;mso-position-horizontal:absolute;mso-position-horizontal-relative:margin;mso-position-vertical:absolute;mso-position-vertical-relative:text;mso-width-percent:0;mso-height-percent:0;mso-width-relative:margin;mso-height-relative:margin;v-text-anchor:middle" o:gfxdata="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" fillcolor="#ffd966 [1943]" strokecolor="#f4b083 [1941]" strokeweight="1pt">
-                <v:textbox>
-                  <w:txbxContent>
-                    <w:p>
-                      <w:pPr>
-                        <w:rPr>
-                          <w:color w:val="0D0D0D" w:themeColor="text1" w:themeTint="F2"/>
-                          <w:sz w:val="18"/>
-                          <w:szCs w:val="18"/>
-                        </w:rPr>
-                      </w:pPr>
-                      <w:r>
-                        <w:rPr>
-                          <w:color w:val="0D0D0D" w:themeColor="text1" w:themeTint="F2"/>
-                          <w:sz w:val="18"/>
-                          <w:szCs w:val="18"/>
-                        </w:rPr>
-                        <w:t xml:space="preserve">[Question]:  </w:t>
-                      </w:r>
-                      <w:r>
-                        <w:rPr>
-                          <w:color w:val="0D0D0D" w:themeColor="text1" w:themeTint="F2"/>
-                          <w:sz w:val="18"/>
-                          <w:szCs w:val="18"/>
-                        </w:rPr>
-                        <w:t>When it happened, that U.S. started to see any economic development abroad as a threat to U.S.? Why?</w:t>
-                      </w:r>
-                      <w:r>
-                        <w:rPr>
-                          <w:color w:val="0D0D0D" w:themeColor="text1" w:themeTint="F2"/>
-                          <w:sz w:val="18"/>
-                          <w:szCs w:val="18"/>
-                        </w:rPr>
-                        <w:t xml:space="preserve"> </w:t>
-                      </w:r>
-                    </w:p>
-                  </w:txbxContent>
-                </v:textbox>
-                <w10:wrap anchorx="margin"/>
-              </v:rect>
-            </w:pict>
-          </mc:Fallback>
-        </mc:AlternateContent>
-      </w:r>
-    </w:p>
+    <w:p/>
     <w:sectPr>
       <w:pgSz w:w="12240" w:h="15840" w:code="1"/>
       <w:pgMar w:top="1440" w:right="2160" w:bottom="1440" w:left="2160" w:header="720" w:footer="720" w:gutter="0"/>
@@ -19481,6 +18869,7 @@
     <w:lsdException w:name="HTML Sample" w:semiHidden="1" w:unhideWhenUsed="1"/>
     <w:lsdException w:name="HTML Typewriter" w:semiHidden="1" w:unhideWhenUsed="1"/>
     <w:lsdException w:name="HTML Variable" w:semiHidden="1" w:unhideWhenUsed="1"/>
+    <w:lsdException w:name="Normal Table" w:semiHidden="1" w:unhideWhenUsed="1"/>
     <w:lsdException w:name="annotation subject" w:semiHidden="1" w:unhideWhenUsed="1"/>
     <w:lsdException w:name="No List" w:semiHidden="1" w:unhideWhenUsed="1"/>
     <w:lsdException w:name="Outline List 1" w:semiHidden="1" w:unhideWhenUsed="1"/>
@@ -19526,9 +18915,11 @@
     <w:lsdException w:name="Table Subtle 1" w:semiHidden="1" w:unhideWhenUsed="1"/>
     <w:lsdException w:name="Table Subtle 2" w:semiHidden="1" w:unhideWhenUsed="1"/>
     <w:lsdException w:name="Table Web 1" w:semiHidden="1" w:unhideWhenUsed="1"/>
+    <w:lsdException w:name="Table Web 2" w:semiHidden="1" w:unhideWhenUsed="1"/>
     <w:lsdException w:name="Table Web 3" w:semiHidden="1" w:unhideWhenUsed="1"/>
     <w:lsdException w:name="Balloon Text" w:semiHidden="1" w:unhideWhenUsed="1"/>
     <w:lsdException w:name="Table Grid" w:uiPriority="39"/>
+    <w:lsdException w:name="Table Theme" w:semiHidden="1" w:unhideWhenUsed="1"/>
     <w:lsdException w:name="Placeholder Text" w:semiHidden="1"/>
     <w:lsdException w:name="No Spacing" w:uiPriority="1" w:qFormat="1"/>
     <w:lsdException w:name="Light Shading" w:uiPriority="60"/>
@@ -20199,4 +19590,16 @@
     </a:ext>
   </a:extLst>
 </a:theme>
+</file>
+
+<file path=customXml/item1.xml><?xml version="1.0" encoding="utf-8"?>
+<b:Sources xmlns:b="http://schemas.openxmlformats.org/officeDocument/2006/bibliography" xmlns="http://schemas.openxmlformats.org/officeDocument/2006/bibliography" SelectedStyle="\APASixthEditionOfficeOnline.xsl" StyleName="APA" Version="6"/>
+</file>
+
+<file path=customXml/itemProps1.xml><?xml version="1.0" encoding="utf-8"?>
+<ds:datastoreItem xmlns:ds="http://schemas.openxmlformats.org/officeDocument/2006/customXml" ds:itemID="{80777B01-6E9B-4141-B012-DF885BAE3129}">
+  <ds:schemaRefs>
+    <ds:schemaRef ds:uri="http://schemas.openxmlformats.org/officeDocument/2006/bibliography"/>
+  </ds:schemaRefs>
+</ds:datastoreItem>
 </file>
</xml_diff>